<commit_message>
add litle paragraf analyse concurenciel
</commit_message>
<xml_diff>
--- a/DOC/DocumentationV0.1.docx
+++ b/DOC/DocumentationV0.1.docx
@@ -95,8 +95,13 @@
         </w:tabs>
         <w:jc w:val="both"/>
       </w:pPr>
-      <w:r>
-        <w:t>Rossier, Quentin</w:t>
+      <w:proofErr w:type="spellStart"/>
+      <w:r>
+        <w:t>Rossier</w:t>
+      </w:r>
+      <w:proofErr w:type="spellEnd"/>
+      <w:r>
+        <w:t>, Quentin</w:t>
       </w:r>
       <w:r>
         <w:tab/>
@@ -111,7 +116,15 @@
         <w:jc w:val="both"/>
       </w:pPr>
       <w:r>
-        <w:t>Les Autins 14</w:t>
+        <w:t xml:space="preserve">Les </w:t>
+      </w:r>
+      <w:proofErr w:type="spellStart"/>
+      <w:r>
+        <w:t>Autins</w:t>
+      </w:r>
+      <w:proofErr w:type="spellEnd"/>
+      <w:r>
+        <w:t xml:space="preserve"> 14</w:t>
       </w:r>
       <w:r>
         <w:tab/>
@@ -199,7 +212,11 @@
     <w:sdt>
       <w:sdtPr>
         <w:rPr>
-          <w:lang w:val="fr-FR"/>
+          <w:rFonts w:asciiTheme="minorHAnsi" w:eastAsiaTheme="minorHAnsi" w:hAnsiTheme="minorHAnsi" w:cstheme="minorBidi"/>
+          <w:color w:val="auto"/>
+          <w:sz w:val="22"/>
+          <w:szCs w:val="22"/>
+          <w:lang w:val="fr-FR" w:eastAsia="en-US"/>
         </w:rPr>
         <w:id w:val="100084956"/>
         <w:docPartObj>
@@ -209,13 +226,8 @@
       </w:sdtPr>
       <w:sdtEndPr>
         <w:rPr>
-          <w:rFonts w:asciiTheme="minorHAnsi" w:eastAsiaTheme="minorHAnsi" w:hAnsiTheme="minorHAnsi" w:cstheme="minorBidi"/>
           <w:b/>
           <w:bCs/>
-          <w:color w:val="auto"/>
-          <w:sz w:val="22"/>
-          <w:szCs w:val="22"/>
-          <w:lang w:eastAsia="en-US"/>
         </w:rPr>
       </w:sdtEndPr>
       <w:sdtContent>
@@ -2412,7 +2424,13 @@
           <w:rFonts w:ascii="Calibri" w:eastAsia="Calibri" w:hAnsi="Calibri" w:cs="Calibri"/>
         </w:rPr>
         <w:tab/>
-        <w:t>18.09.2018</w:t>
+        <w:t>24.11</w:t>
+      </w:r>
+      <w:r>
+        <w:rPr>
+          <w:rFonts w:ascii="Calibri" w:eastAsia="Calibri" w:hAnsi="Calibri" w:cs="Calibri"/>
+        </w:rPr>
+        <w:t>.2018</w:t>
       </w:r>
     </w:p>
     <w:p>
@@ -2657,19 +2675,7 @@
         <w:rPr>
           <w:rFonts w:ascii="Calibri" w:eastAsia="Calibri" w:hAnsi="Calibri" w:cs="Calibri"/>
         </w:rPr>
-        <w:t xml:space="preserve"> pouvoir trouver </w:t>
-      </w:r>
-      <w:r>
-        <w:rPr>
-          <w:rFonts w:ascii="Calibri" w:eastAsia="Calibri" w:hAnsi="Calibri" w:cs="Calibri"/>
-        </w:rPr>
-        <w:t xml:space="preserve">un ou plusieurs fichiers </w:t>
-      </w:r>
-      <w:r>
-        <w:rPr>
-          <w:rFonts w:ascii="Calibri" w:eastAsia="Calibri" w:hAnsi="Calibri" w:cs="Calibri"/>
-        </w:rPr>
-        <w:t>à l’aide d’un champ de rec</w:t>
+        <w:t xml:space="preserve"> pouvoir trouver un ou plusieurs fichiers à l’aide d’un champ de rec</w:t>
       </w:r>
       <w:r>
         <w:rPr>
@@ -3023,10 +3029,8 @@
         </w:rPr>
         <w:t>Définition de l’audience</w:t>
       </w:r>
-      <w:bookmarkStart w:id="14" w:name="_GoBack"/>
       <w:bookmarkEnd w:id="12"/>
       <w:bookmarkEnd w:id="13"/>
-      <w:bookmarkEnd w:id="14"/>
     </w:p>
     <w:p>
       <w:pPr>
@@ -3104,73 +3108,74 @@
           <w:rFonts w:ascii="Calibri" w:eastAsia="Calibri" w:hAnsi="Calibri" w:cs="Calibri"/>
         </w:rPr>
       </w:pPr>
-      <w:bookmarkStart w:id="15" w:name="_Toc501466473"/>
-      <w:bookmarkStart w:id="16" w:name="_Toc526238414"/>
+      <w:bookmarkStart w:id="14" w:name="_Toc501466473"/>
+      <w:bookmarkStart w:id="15" w:name="_Toc526238414"/>
       <w:r>
         <w:rPr>
           <w:rFonts w:eastAsia="Calibri"/>
         </w:rPr>
         <w:t>Analyse concurrentielle</w:t>
       </w:r>
+      <w:bookmarkEnd w:id="14"/>
       <w:bookmarkEnd w:id="15"/>
+    </w:p>
+    <w:p>
+      <w:pPr>
+        <w:jc w:val="both"/>
+      </w:pPr>
+      <w:r>
+        <w:t>Exploreur Windows : permet de simple fonction de tri et de recherche, pose des problèmes lors de traitement d’un nombre important de fichier.</w:t>
+      </w:r>
+    </w:p>
+    <w:p>
+      <w:pPr>
+        <w:jc w:val="both"/>
+      </w:pPr>
+      <w:r>
+        <w:t xml:space="preserve">« SMF – </w:t>
+      </w:r>
+      <w:proofErr w:type="spellStart"/>
+      <w:r>
+        <w:t>Search</w:t>
+      </w:r>
+      <w:proofErr w:type="spellEnd"/>
+      <w:r>
+        <w:t xml:space="preserve"> </w:t>
+      </w:r>
+      <w:proofErr w:type="spellStart"/>
+      <w:r>
+        <w:t>my</w:t>
+      </w:r>
+      <w:proofErr w:type="spellEnd"/>
+      <w:r>
+        <w:t xml:space="preserve"> Files » est un logiciel qui permet de faire des recherches rapides et affichées en temps réelle. L’interface et la lisibilité est amoindrie et il ne peut pas accéder aux lecteurs réseau.</w:t>
+      </w:r>
+    </w:p>
+    <w:p>
+      <w:pPr>
+        <w:jc w:val="both"/>
+      </w:pPr>
+      <w:r>
+        <w:t xml:space="preserve">« Copernic Desktop </w:t>
+      </w:r>
+      <w:proofErr w:type="spellStart"/>
+      <w:r>
+        <w:t>Search</w:t>
+      </w:r>
+      <w:proofErr w:type="spellEnd"/>
+      <w:r>
+        <w:t xml:space="preserve"> » à une interface bien plus simple et épurée, garantissant une bonne lisibilité. Il est rapide et permet d’affiner grandement sa recherche en ajoutant des critères à choix.  Il permet aussi de trier ses mails et d’enregistrer des recherches en favoris. Mais il ne permet pas non plus de chercher des informations sur des lecteurs réseau. </w:t>
+      </w:r>
+    </w:p>
+    <w:p>
+      <w:pPr>
+        <w:spacing w:after="0" w:line="240" w:lineRule="auto"/>
+        <w:rPr>
+          <w:rFonts w:ascii="Calibri" w:eastAsia="Calibri" w:hAnsi="Calibri" w:cs="Calibri"/>
+        </w:rPr>
+      </w:pPr>
+      <w:bookmarkStart w:id="16" w:name="_GoBack"/>
       <w:bookmarkEnd w:id="16"/>
-    </w:p>
-    <w:p>
-      <w:pPr>
-        <w:spacing w:after="0" w:line="240" w:lineRule="auto"/>
-        <w:rPr>
-          <w:rFonts w:ascii="Calibri" w:eastAsia="Calibri" w:hAnsi="Calibri" w:cs="Calibri"/>
-          <w:color w:val="000000"/>
-        </w:rPr>
-      </w:pPr>
-      <w:r>
-        <w:rPr>
-          <w:rFonts w:ascii="Calibri" w:eastAsia="Calibri" w:hAnsi="Calibri" w:cs="Calibri"/>
-          <w:color w:val="000000"/>
-        </w:rPr>
-        <w:t>Picasa, dont le client à parler, n’est à présent plus mis à jour. Et a été remplacé par « Google photos ». Cette solution ne convient pas car, les photos sont stockées sur le cloud. Chose que le client ne souhaite pas.</w:t>
-      </w:r>
-    </w:p>
-    <w:p>
-      <w:pPr>
-        <w:spacing w:after="0" w:line="240" w:lineRule="auto"/>
-        <w:rPr>
-          <w:rFonts w:ascii="Calibri" w:eastAsia="Calibri" w:hAnsi="Calibri" w:cs="Calibri"/>
-          <w:color w:val="000000"/>
-        </w:rPr>
-      </w:pPr>
-      <w:r>
-        <w:rPr>
-          <w:rFonts w:ascii="Calibri" w:eastAsia="Calibri" w:hAnsi="Calibri" w:cs="Calibri"/>
-          <w:color w:val="000000"/>
-        </w:rPr>
-        <w:tab/>
-      </w:r>
-    </w:p>
-    <w:p>
-      <w:pPr>
-        <w:spacing w:after="0" w:line="240" w:lineRule="auto"/>
-        <w:rPr>
-          <w:rFonts w:ascii="Calibri" w:eastAsia="Calibri" w:hAnsi="Calibri" w:cs="Calibri"/>
-          <w:color w:val="000000"/>
-        </w:rPr>
-      </w:pPr>
-      <w:r>
-        <w:rPr>
-          <w:rFonts w:ascii="Calibri" w:eastAsia="Calibri" w:hAnsi="Calibri" w:cs="Calibri"/>
-          <w:color w:val="000000"/>
-        </w:rPr>
-        <w:t>SunlitGreen Photo Manager est un logiciel qui ne répond que partiellement au désire du client. Il est impossible de mettre les photos en favoris, de les rechercher autrement que par leurs titres ainsi que de les renommer automatiquement</w:t>
-      </w:r>
-    </w:p>
-    <w:p>
-      <w:pPr>
-        <w:spacing w:after="0" w:line="240" w:lineRule="auto"/>
-        <w:rPr>
-          <w:rFonts w:ascii="Calibri" w:eastAsia="Calibri" w:hAnsi="Calibri" w:cs="Calibri"/>
-          <w:i/>
-        </w:rPr>
-      </w:pPr>
     </w:p>
     <w:p>
       <w:pPr>
@@ -3430,12 +3435,21 @@
         <w:sz w:val="20"/>
       </w:rPr>
     </w:pPr>
+    <w:proofErr w:type="spellStart"/>
     <w:r>
       <w:rPr>
         <w:rFonts w:ascii="Verdana" w:hAnsi="Verdana"/>
         <w:sz w:val="20"/>
       </w:rPr>
-      <w:t xml:space="preserve">Rossier Quentin </w:t>
+      <w:t>Rossier</w:t>
+    </w:r>
+    <w:proofErr w:type="spellEnd"/>
+    <w:r>
+      <w:rPr>
+        <w:rFonts w:ascii="Verdana" w:hAnsi="Verdana"/>
+        <w:sz w:val="20"/>
+      </w:rPr>
+      <w:t xml:space="preserve"> Quentin </w:t>
     </w:r>
     <w:r>
       <w:rPr>
@@ -3598,8 +3612,13 @@
       <w:pStyle w:val="Pieddepage"/>
     </w:pPr>
     <w:r>
-      <w:t>Quentin Rossier</w:t>
+      <w:t xml:space="preserve">Quentin </w:t>
     </w:r>
+    <w:proofErr w:type="spellStart"/>
+    <w:r>
+      <w:t>Rossier</w:t>
+    </w:r>
+    <w:proofErr w:type="spellEnd"/>
     <w:r>
       <w:tab/>
     </w:r>
@@ -3758,6 +3777,7 @@
         <w:noProof/>
         <w:sz w:val="32"/>
         <w:szCs w:val="32"/>
+        <w:lang w:eastAsia="fr-CH"/>
       </w:rPr>
       <w:drawing>
         <wp:anchor distT="0" distB="0" distL="114300" distR="114300" simplePos="0" relativeHeight="251661312" behindDoc="0" locked="0" layoutInCell="1" allowOverlap="1" wp14:anchorId="03FF9201" wp14:editId="7E90F405">
@@ -3870,6 +3890,7 @@
         <w:noProof/>
         <w:sz w:val="32"/>
         <w:szCs w:val="32"/>
+        <w:lang w:eastAsia="fr-CH"/>
       </w:rPr>
       <w:drawing>
         <wp:anchor distT="0" distB="0" distL="114300" distR="114300" simplePos="0" relativeHeight="251659264" behindDoc="0" locked="0" layoutInCell="1" allowOverlap="1" wp14:anchorId="54AB2533" wp14:editId="44BEF80F">
@@ -5210,561 +5231,6 @@
 </w:styles>
 </file>
 
-<file path=word/glossary/document.xml><?xml version="1.0" encoding="utf-8"?>
-<w:glossaryDocument xmlns:wpc="http://schemas.microsoft.com/office/word/2010/wordprocessingCanvas" xmlns:cx="http://schemas.microsoft.com/office/drawing/2014/chartex" xmlns:cx1="http://schemas.microsoft.com/office/drawing/2015/9/8/chartex" xmlns:mc="http://schemas.openxmlformats.org/markup-compatibility/2006" xmlns:o="urn:schemas-microsoft-com:office:office" xmlns:r="http://schemas.openxmlformats.org/officeDocument/2006/relationships" xmlns:m="http://schemas.openxmlformats.org/officeDocument/2006/math" xmlns:v="urn:schemas-microsoft-com:vml" xmlns:wp14="http://schemas.microsoft.com/office/word/2010/wordprocessingDrawing" xmlns:wp="http://schemas.openxmlformats.org/drawingml/2006/wordprocessingDrawing" xmlns:w10="urn:schemas-microsoft-com:office:word" xmlns:w="http://schemas.openxmlformats.org/wordprocessingml/2006/main" xmlns:w14="http://schemas.microsoft.com/office/word/2010/wordml" xmlns:w15="http://schemas.microsoft.com/office/word/2012/wordml" xmlns:w16se="http://schemas.microsoft.com/office/word/2015/wordml/symex" xmlns:wpg="http://schemas.microsoft.com/office/word/2010/wordprocessingGroup" xmlns:wpi="http://schemas.microsoft.com/office/word/2010/wordprocessingInk" xmlns:wne="http://schemas.microsoft.com/office/word/2006/wordml" xmlns:wps="http://schemas.microsoft.com/office/word/2010/wordprocessingShape" mc:Ignorable="w14 w15 w16se wp14"/>
-</file>
-
-<file path=word/glossary/fontTable.xml><?xml version="1.0" encoding="utf-8"?>
-<w:fonts xmlns:mc="http://schemas.openxmlformats.org/markup-compatibility/2006" xmlns:r="http://schemas.openxmlformats.org/officeDocument/2006/relationships" xmlns:w="http://schemas.openxmlformats.org/wordprocessingml/2006/main" xmlns:w14="http://schemas.microsoft.com/office/word/2010/wordml" xmlns:w15="http://schemas.microsoft.com/office/word/2012/wordml" xmlns:w16se="http://schemas.microsoft.com/office/word/2015/wordml/symex" mc:Ignorable="w14 w15 w16se">
-  <w:font w:name="Symbol">
-    <w:panose1 w:val="05050102010706020507"/>
-    <w:charset w:val="02"/>
-    <w:family w:val="roman"/>
-    <w:pitch w:val="variable"/>
-    <w:sig w:usb0="00000000" w:usb1="10000000" w:usb2="00000000" w:usb3="00000000" w:csb0="80000000" w:csb1="00000000"/>
-  </w:font>
-  <w:font w:name="Times New Roman">
-    <w:panose1 w:val="02020603050405020304"/>
-    <w:charset w:val="00"/>
-    <w:family w:val="roman"/>
-    <w:pitch w:val="variable"/>
-    <w:sig w:usb0="E0002AFF" w:usb1="C0007843" w:usb2="00000009" w:usb3="00000000" w:csb0="000001FF" w:csb1="00000000"/>
-  </w:font>
-  <w:font w:name="Courier New">
-    <w:panose1 w:val="02070309020205020404"/>
-    <w:charset w:val="00"/>
-    <w:family w:val="modern"/>
-    <w:pitch w:val="fixed"/>
-    <w:sig w:usb0="E0002AFF" w:usb1="C0007843" w:usb2="00000009" w:usb3="00000000" w:csb0="000001FF" w:csb1="00000000"/>
-  </w:font>
-  <w:font w:name="Wingdings">
-    <w:panose1 w:val="05000000000000000000"/>
-    <w:charset w:val="02"/>
-    <w:family w:val="auto"/>
-    <w:pitch w:val="variable"/>
-    <w:sig w:usb0="00000000" w:usb1="10000000" w:usb2="00000000" w:usb3="00000000" w:csb0="80000000" w:csb1="00000000"/>
-  </w:font>
-  <w:font w:name="Calibri">
-    <w:panose1 w:val="020F0502020204030204"/>
-    <w:charset w:val="00"/>
-    <w:family w:val="swiss"/>
-    <w:pitch w:val="variable"/>
-    <w:sig w:usb0="E0002AFF" w:usb1="4000ACFF" w:usb2="00000001" w:usb3="00000000" w:csb0="000001FF" w:csb1="00000000"/>
-  </w:font>
-  <w:font w:name="Calibri Light">
-    <w:panose1 w:val="020F0302020204030204"/>
-    <w:charset w:val="00"/>
-    <w:family w:val="swiss"/>
-    <w:pitch w:val="variable"/>
-    <w:sig w:usb0="A0002AEF" w:usb1="4000207B" w:usb2="00000000" w:usb3="00000000" w:csb0="000001FF" w:csb1="00000000"/>
-  </w:font>
-  <w:font w:name="Verdana">
-    <w:panose1 w:val="020B0604030504040204"/>
-    <w:charset w:val="00"/>
-    <w:family w:val="swiss"/>
-    <w:pitch w:val="variable"/>
-    <w:sig w:usb0="A10006FF" w:usb1="4000205B" w:usb2="00000010" w:usb3="00000000" w:csb0="0000019F" w:csb1="00000000"/>
-  </w:font>
-  <w:font w:name="Segoe UI">
-    <w:panose1 w:val="020B0502040204020203"/>
-    <w:charset w:val="00"/>
-    <w:family w:val="swiss"/>
-    <w:pitch w:val="variable"/>
-    <w:sig w:usb0="E4002EFF" w:usb1="C000E47F" w:usb2="00000009" w:usb3="00000000" w:csb0="000001FF" w:csb1="00000000"/>
-  </w:font>
-  <w:font w:name="Arial">
-    <w:panose1 w:val="020B0604020202020204"/>
-    <w:charset w:val="00"/>
-    <w:family w:val="swiss"/>
-    <w:pitch w:val="variable"/>
-    <w:sig w:usb0="E0002AFF" w:usb1="C0007843" w:usb2="00000009" w:usb3="00000000" w:csb0="000001FF" w:csb1="00000000"/>
-  </w:font>
-</w:fonts>
-</file>
-
-<file path=word/glossary/settings.xml><?xml version="1.0" encoding="utf-8"?>
-<w:settings xmlns:mc="http://schemas.openxmlformats.org/markup-compatibility/2006" xmlns:o="urn:schemas-microsoft-com:office:office" xmlns:r="http://schemas.openxmlformats.org/officeDocument/2006/relationships" xmlns:m="http://schemas.openxmlformats.org/officeDocument/2006/math" xmlns:v="urn:schemas-microsoft-com:vml" xmlns:w10="urn:schemas-microsoft-com:office:word" xmlns:w="http://schemas.openxmlformats.org/wordprocessingml/2006/main" xmlns:w14="http://schemas.microsoft.com/office/word/2010/wordml" xmlns:w15="http://schemas.microsoft.com/office/word/2012/wordml" xmlns:w16se="http://schemas.microsoft.com/office/word/2015/wordml/symex" xmlns:sl="http://schemas.openxmlformats.org/schemaLibrary/2006/main" mc:Ignorable="w14 w15 w16se">
-  <w:view w:val="normal"/>
-  <w:defaultTabStop w:val="708"/>
-  <w:hyphenationZone w:val="425"/>
-  <w:characterSpacingControl w:val="doNotCompress"/>
-  <w:compat>
-    <w:useFELayout/>
-    <w:compatSetting w:name="compatibilityMode" w:uri="http://schemas.microsoft.com/office/word" w:val="15"/>
-    <w:compatSetting w:name="overrideTableStyleFontSizeAndJustification" w:uri="http://schemas.microsoft.com/office/word" w:val="1"/>
-    <w:compatSetting w:name="enableOpenTypeFeatures" w:uri="http://schemas.microsoft.com/office/word" w:val="1"/>
-    <w:compatSetting w:name="doNotFlipMirrorIndents" w:uri="http://schemas.microsoft.com/office/word" w:val="1"/>
-    <w:compatSetting w:name="differentiateMultirowTableHeaders" w:uri="http://schemas.microsoft.com/office/word" w:val="1"/>
-  </w:compat>
-  <w:rsids>
-    <w:rsidRoot w:val="00035C6E"/>
-    <w:rsid w:val="000277A9"/>
-    <w:rsid w:val="00035C6E"/>
-  </w:rsids>
-  <m:mathPr>
-    <m:mathFont m:val="Cambria Math"/>
-    <m:brkBin m:val="before"/>
-    <m:brkBinSub m:val="--"/>
-    <m:smallFrac m:val="0"/>
-    <m:dispDef/>
-    <m:lMargin m:val="0"/>
-    <m:rMargin m:val="0"/>
-    <m:defJc m:val="centerGroup"/>
-    <m:wrapIndent m:val="1440"/>
-    <m:intLim m:val="subSup"/>
-    <m:naryLim m:val="undOvr"/>
-  </m:mathPr>
-  <w:themeFontLang w:val="fr-CH"/>
-  <w:clrSchemeMapping w:bg1="light1" w:t1="dark1" w:bg2="light2" w:t2="dark2" w:accent1="accent1" w:accent2="accent2" w:accent3="accent3" w:accent4="accent4" w:accent5="accent5" w:accent6="accent6" w:hyperlink="hyperlink" w:followedHyperlink="followedHyperlink"/>
-  <w:decimalSymbol w:val=","/>
-  <w:listSeparator w:val=";"/>
-  <w15:chartTrackingRefBased/>
-</w:settings>
-</file>
-
-<file path=word/glossary/styles.xml><?xml version="1.0" encoding="utf-8"?>
-<w:styles xmlns:mc="http://schemas.openxmlformats.org/markup-compatibility/2006" xmlns:r="http://schemas.openxmlformats.org/officeDocument/2006/relationships" xmlns:w="http://schemas.openxmlformats.org/wordprocessingml/2006/main" xmlns:w14="http://schemas.microsoft.com/office/word/2010/wordml" xmlns:w15="http://schemas.microsoft.com/office/word/2012/wordml" xmlns:w16se="http://schemas.microsoft.com/office/word/2015/wordml/symex" mc:Ignorable="w14 w15 w16se">
-  <w:docDefaults>
-    <w:rPrDefault>
-      <w:rPr>
-        <w:rFonts w:asciiTheme="minorHAnsi" w:eastAsiaTheme="minorEastAsia" w:hAnsiTheme="minorHAnsi" w:cstheme="minorBidi"/>
-        <w:sz w:val="22"/>
-        <w:szCs w:val="22"/>
-        <w:lang w:val="fr-CH" w:eastAsia="fr-CH" w:bidi="ar-SA"/>
-      </w:rPr>
-    </w:rPrDefault>
-    <w:pPrDefault>
-      <w:pPr>
-        <w:spacing w:after="160" w:line="259" w:lineRule="auto"/>
-      </w:pPr>
-    </w:pPrDefault>
-  </w:docDefaults>
-  <w:latentStyles w:defLockedState="0" w:defUIPriority="99" w:defSemiHidden="0" w:defUnhideWhenUsed="0" w:defQFormat="0" w:count="371">
-    <w:lsdException w:name="Normal" w:uiPriority="0" w:qFormat="1"/>
-    <w:lsdException w:name="heading 1" w:uiPriority="9" w:qFormat="1"/>
-    <w:lsdException w:name="heading 2" w:semiHidden="1" w:uiPriority="9" w:unhideWhenUsed="1" w:qFormat="1"/>
-    <w:lsdException w:name="heading 3" w:semiHidden="1" w:uiPriority="9" w:unhideWhenUsed="1" w:qFormat="1"/>
-    <w:lsdException w:name="heading 4" w:semiHidden="1" w:uiPriority="9" w:unhideWhenUsed="1" w:qFormat="1"/>
-    <w:lsdException w:name="heading 5" w:semiHidden="1" w:uiPriority="9" w:unhideWhenUsed="1" w:qFormat="1"/>
-    <w:lsdException w:name="heading 6" w:semiHidden="1" w:uiPriority="9" w:unhideWhenUsed="1" w:qFormat="1"/>
-    <w:lsdException w:name="heading 7" w:semiHidden="1" w:uiPriority="9" w:unhideWhenUsed="1" w:qFormat="1"/>
-    <w:lsdException w:name="heading 8" w:semiHidden="1" w:uiPriority="9" w:unhideWhenUsed="1" w:qFormat="1"/>
-    <w:lsdException w:name="heading 9" w:semiHidden="1" w:uiPriority="9" w:unhideWhenUsed="1" w:qFormat="1"/>
-    <w:lsdException w:name="index 1" w:semiHidden="1" w:unhideWhenUsed="1"/>
-    <w:lsdException w:name="index 2" w:semiHidden="1" w:unhideWhenUsed="1"/>
-    <w:lsdException w:name="index 3" w:semiHidden="1" w:unhideWhenUsed="1"/>
-    <w:lsdException w:name="index 4" w:semiHidden="1" w:unhideWhenUsed="1"/>
-    <w:lsdException w:name="index 5" w:semiHidden="1" w:unhideWhenUsed="1"/>
-    <w:lsdException w:name="index 6" w:semiHidden="1" w:unhideWhenUsed="1"/>
-    <w:lsdException w:name="index 7" w:semiHidden="1" w:unhideWhenUsed="1"/>
-    <w:lsdException w:name="index 8" w:semiHidden="1" w:unhideWhenUsed="1"/>
-    <w:lsdException w:name="index 9" w:semiHidden="1" w:unhideWhenUsed="1"/>
-    <w:lsdException w:name="toc 1" w:semiHidden="1" w:uiPriority="39" w:unhideWhenUsed="1"/>
-    <w:lsdException w:name="toc 2" w:semiHidden="1" w:uiPriority="39" w:unhideWhenUsed="1"/>
-    <w:lsdException w:name="toc 3" w:semiHidden="1" w:uiPriority="39" w:unhideWhenUsed="1"/>
-    <w:lsdException w:name="toc 4" w:semiHidden="1" w:uiPriority="39" w:unhideWhenUsed="1"/>
-    <w:lsdException w:name="toc 5" w:semiHidden="1" w:uiPriority="39" w:unhideWhenUsed="1"/>
-    <w:lsdException w:name="toc 6" w:semiHidden="1" w:uiPriority="39" w:unhideWhenUsed="1"/>
-    <w:lsdException w:name="toc 7" w:semiHidden="1" w:uiPriority="39" w:unhideWhenUsed="1"/>
-    <w:lsdException w:name="toc 8" w:semiHidden="1" w:uiPriority="39" w:unhideWhenUsed="1"/>
-    <w:lsdException w:name="toc 9" w:semiHidden="1" w:uiPriority="39" w:unhideWhenUsed="1"/>
-    <w:lsdException w:name="Normal Indent" w:semiHidden="1" w:unhideWhenUsed="1"/>
-    <w:lsdException w:name="footnote text" w:semiHidden="1" w:unhideWhenUsed="1"/>
-    <w:lsdException w:name="annotation text" w:semiHidden="1" w:unhideWhenUsed="1"/>
-    <w:lsdException w:name="header" w:semiHidden="1" w:unhideWhenUsed="1"/>
-    <w:lsdException w:name="footer" w:semiHidden="1" w:unhideWhenUsed="1"/>
-    <w:lsdException w:name="index heading" w:semiHidden="1" w:unhideWhenUsed="1"/>
-    <w:lsdException w:name="caption" w:semiHidden="1" w:uiPriority="35" w:unhideWhenUsed="1" w:qFormat="1"/>
-    <w:lsdException w:name="table of figures" w:semiHidden="1" w:unhideWhenUsed="1"/>
-    <w:lsdException w:name="envelope address" w:semiHidden="1" w:unhideWhenUsed="1"/>
-    <w:lsdException w:name="envelope return" w:semiHidden="1" w:unhideWhenUsed="1"/>
-    <w:lsdException w:name="footnote reference" w:semiHidden="1" w:unhideWhenUsed="1"/>
-    <w:lsdException w:name="annotation reference" w:semiHidden="1" w:unhideWhenUsed="1"/>
-    <w:lsdException w:name="line number" w:semiHidden="1" w:unhideWhenUsed="1"/>
-    <w:lsdException w:name="page number" w:semiHidden="1" w:unhideWhenUsed="1"/>
-    <w:lsdException w:name="endnote reference" w:semiHidden="1" w:unhideWhenUsed="1"/>
-    <w:lsdException w:name="endnote text" w:semiHidden="1" w:unhideWhenUsed="1"/>
-    <w:lsdException w:name="table of authorities" w:semiHidden="1" w:unhideWhenUsed="1"/>
-    <w:lsdException w:name="macro" w:semiHidden="1" w:unhideWhenUsed="1"/>
-    <w:lsdException w:name="toa heading" w:semiHidden="1" w:unhideWhenUsed="1"/>
-    <w:lsdException w:name="List" w:semiHidden="1" w:unhideWhenUsed="1"/>
-    <w:lsdException w:name="List Bullet" w:semiHidden="1" w:unhideWhenUsed="1"/>
-    <w:lsdException w:name="List Number" w:semiHidden="1" w:unhideWhenUsed="1"/>
-    <w:lsdException w:name="List 2" w:semiHidden="1" w:unhideWhenUsed="1"/>
-    <w:lsdException w:name="List 3" w:semiHidden="1" w:unhideWhenUsed="1"/>
-    <w:lsdException w:name="List 4" w:semiHidden="1" w:unhideWhenUsed="1"/>
-    <w:lsdException w:name="List 5" w:semiHidden="1" w:unhideWhenUsed="1"/>
-    <w:lsdException w:name="List Bullet 2" w:semiHidden="1" w:unhideWhenUsed="1"/>
-    <w:lsdException w:name="List Bullet 3" w:semiHidden="1" w:unhideWhenUsed="1"/>
-    <w:lsdException w:name="List Bullet 4" w:semiHidden="1" w:unhideWhenUsed="1"/>
-    <w:lsdException w:name="List Bullet 5" w:semiHidden="1" w:unhideWhenUsed="1"/>
-    <w:lsdException w:name="List Number 2" w:semiHidden="1" w:unhideWhenUsed="1"/>
-    <w:lsdException w:name="List Number 3" w:semiHidden="1" w:unhideWhenUsed="1"/>
-    <w:lsdException w:name="List Number 4" w:semiHidden="1" w:unhideWhenUsed="1"/>
-    <w:lsdException w:name="List Number 5" w:semiHidden="1" w:unhideWhenUsed="1"/>
-    <w:lsdException w:name="Title" w:uiPriority="10" w:qFormat="1"/>
-    <w:lsdException w:name="Closing" w:semiHidden="1" w:unhideWhenUsed="1"/>
-    <w:lsdException w:name="Signature" w:semiHidden="1" w:unhideWhenUsed="1"/>
-    <w:lsdException w:name="Default Paragraph Font" w:semiHidden="1" w:uiPriority="1" w:unhideWhenUsed="1"/>
-    <w:lsdException w:name="Body Text" w:semiHidden="1" w:unhideWhenUsed="1"/>
-    <w:lsdException w:name="Body Text Indent" w:semiHidden="1" w:unhideWhenUsed="1"/>
-    <w:lsdException w:name="List Continue" w:semiHidden="1" w:unhideWhenUsed="1"/>
-    <w:lsdException w:name="List Continue 2" w:semiHidden="1" w:unhideWhenUsed="1"/>
-    <w:lsdException w:name="List Continue 3" w:semiHidden="1" w:unhideWhenUsed="1"/>
-    <w:lsdException w:name="List Continue 4" w:semiHidden="1" w:unhideWhenUsed="1"/>
-    <w:lsdException w:name="List Continue 5" w:semiHidden="1" w:unhideWhenUsed="1"/>
-    <w:lsdException w:name="Message Header" w:semiHidden="1" w:unhideWhenUsed="1"/>
-    <w:lsdException w:name="Subtitle" w:uiPriority="11" w:qFormat="1"/>
-    <w:lsdException w:name="Salutation" w:semiHidden="1" w:unhideWhenUsed="1"/>
-    <w:lsdException w:name="Date" w:semiHidden="1" w:unhideWhenUsed="1"/>
-    <w:lsdException w:name="Body Text First Indent" w:semiHidden="1" w:unhideWhenUsed="1"/>
-    <w:lsdException w:name="Body Text First Indent 2" w:semiHidden="1" w:unhideWhenUsed="1"/>
-    <w:lsdException w:name="Note Heading" w:semiHidden="1" w:unhideWhenUsed="1"/>
-    <w:lsdException w:name="Body Text 2" w:semiHidden="1" w:unhideWhenUsed="1"/>
-    <w:lsdException w:name="Body Text 3" w:semiHidden="1" w:unhideWhenUsed="1"/>
-    <w:lsdException w:name="Body Text Indent 2" w:semiHidden="1" w:unhideWhenUsed="1"/>
-    <w:lsdException w:name="Body Text Indent 3" w:semiHidden="1" w:unhideWhenUsed="1"/>
-    <w:lsdException w:name="Block Text" w:semiHidden="1" w:unhideWhenUsed="1"/>
-    <w:lsdException w:name="Hyperlink" w:semiHidden="1" w:unhideWhenUsed="1"/>
-    <w:lsdException w:name="FollowedHyperlink" w:semiHidden="1" w:unhideWhenUsed="1"/>
-    <w:lsdException w:name="Strong" w:uiPriority="22" w:qFormat="1"/>
-    <w:lsdException w:name="Emphasis" w:uiPriority="20" w:qFormat="1"/>
-    <w:lsdException w:name="Document Map" w:semiHidden="1" w:unhideWhenUsed="1"/>
-    <w:lsdException w:name="Plain Text" w:semiHidden="1" w:unhideWhenUsed="1"/>
-    <w:lsdException w:name="E-mail Signature" w:semiHidden="1" w:unhideWhenUsed="1"/>
-    <w:lsdException w:name="HTML Top of Form" w:semiHidden="1" w:unhideWhenUsed="1"/>
-    <w:lsdException w:name="HTML Bottom of Form" w:semiHidden="1" w:unhideWhenUsed="1"/>
-    <w:lsdException w:name="Normal (Web)" w:semiHidden="1" w:unhideWhenUsed="1"/>
-    <w:lsdException w:name="HTML Acronym" w:semiHidden="1" w:unhideWhenUsed="1"/>
-    <w:lsdException w:name="HTML Address" w:semiHidden="1" w:unhideWhenUsed="1"/>
-    <w:lsdException w:name="HTML Cite" w:semiHidden="1" w:unhideWhenUsed="1"/>
-    <w:lsdException w:name="HTML Code" w:semiHidden="1" w:unhideWhenUsed="1"/>
-    <w:lsdException w:name="HTML Definition" w:semiHidden="1" w:unhideWhenUsed="1"/>
-    <w:lsdException w:name="HTML Keyboard" w:semiHidden="1" w:unhideWhenUsed="1"/>
-    <w:lsdException w:name="HTML Preformatted" w:semiHidden="1" w:unhideWhenUsed="1"/>
-    <w:lsdException w:name="HTML Sample" w:semiHidden="1" w:unhideWhenUsed="1"/>
-    <w:lsdException w:name="HTML Typewriter" w:semiHidden="1" w:unhideWhenUsed="1"/>
-    <w:lsdException w:name="HTML Variable" w:semiHidden="1" w:unhideWhenUsed="1"/>
-    <w:lsdException w:name="Normal Table" w:semiHidden="1" w:unhideWhenUsed="1"/>
-    <w:lsdException w:name="annotation subject" w:semiHidden="1" w:unhideWhenUsed="1"/>
-    <w:lsdException w:name="No List" w:semiHidden="1" w:unhideWhenUsed="1"/>
-    <w:lsdException w:name="Outline List 1" w:semiHidden="1" w:unhideWhenUsed="1"/>
-    <w:lsdException w:name="Outline List 2" w:semiHidden="1" w:unhideWhenUsed="1"/>
-    <w:lsdException w:name="Outline List 3" w:semiHidden="1" w:unhideWhenUsed="1"/>
-    <w:lsdException w:name="Table Simple 1" w:semiHidden="1" w:unhideWhenUsed="1"/>
-    <w:lsdException w:name="Table Simple 2" w:semiHidden="1" w:unhideWhenUsed="1"/>
-    <w:lsdException w:name="Table Simple 3" w:semiHidden="1" w:unhideWhenUsed="1"/>
-    <w:lsdException w:name="Table Classic 1" w:semiHidden="1" w:unhideWhenUsed="1"/>
-    <w:lsdException w:name="Table Classic 2" w:semiHidden="1" w:unhideWhenUsed="1"/>
-    <w:lsdException w:name="Table Classic 3" w:semiHidden="1" w:unhideWhenUsed="1"/>
-    <w:lsdException w:name="Table Classic 4" w:semiHidden="1" w:unhideWhenUsed="1"/>
-    <w:lsdException w:name="Table Colorful 1" w:semiHidden="1" w:unhideWhenUsed="1"/>
-    <w:lsdException w:name="Table Colorful 2" w:semiHidden="1" w:unhideWhenUsed="1"/>
-    <w:lsdException w:name="Table Colorful 3" w:semiHidden="1" w:unhideWhenUsed="1"/>
-    <w:lsdException w:name="Table Columns 1" w:semiHidden="1" w:unhideWhenUsed="1"/>
-    <w:lsdException w:name="Table Columns 2" w:semiHidden="1" w:unhideWhenUsed="1"/>
-    <w:lsdException w:name="Table Columns 3" w:semiHidden="1" w:unhideWhenUsed="1"/>
-    <w:lsdException w:name="Table Columns 4" w:semiHidden="1" w:unhideWhenUsed="1"/>
-    <w:lsdException w:name="Table Columns 5" w:semiHidden="1" w:unhideWhenUsed="1"/>
-    <w:lsdException w:name="Table Grid 1" w:semiHidden="1" w:unhideWhenUsed="1"/>
-    <w:lsdException w:name="Table Grid 2" w:semiHidden="1" w:unhideWhenUsed="1"/>
-    <w:lsdException w:name="Table Grid 3" w:semiHidden="1" w:unhideWhenUsed="1"/>
-    <w:lsdException w:name="Table Grid 4" w:semiHidden="1" w:unhideWhenUsed="1"/>
-    <w:lsdException w:name="Table Grid 5" w:semiHidden="1" w:unhideWhenUsed="1"/>
-    <w:lsdException w:name="Table Grid 6" w:semiHidden="1" w:unhideWhenUsed="1"/>
-    <w:lsdException w:name="Table Grid 7" w:semiHidden="1" w:unhideWhenUsed="1"/>
-    <w:lsdException w:name="Table Grid 8" w:semiHidden="1" w:unhideWhenUsed="1"/>
-    <w:lsdException w:name="Table List 1" w:semiHidden="1" w:unhideWhenUsed="1"/>
-    <w:lsdException w:name="Table List 2" w:semiHidden="1" w:unhideWhenUsed="1"/>
-    <w:lsdException w:name="Table List 3" w:semiHidden="1" w:unhideWhenUsed="1"/>
-    <w:lsdException w:name="Table List 4" w:semiHidden="1" w:unhideWhenUsed="1"/>
-    <w:lsdException w:name="Table List 5" w:semiHidden="1" w:unhideWhenUsed="1"/>
-    <w:lsdException w:name="Table List 6" w:semiHidden="1" w:unhideWhenUsed="1"/>
-    <w:lsdException w:name="Table List 7" w:semiHidden="1" w:unhideWhenUsed="1"/>
-    <w:lsdException w:name="Table List 8" w:semiHidden="1" w:unhideWhenUsed="1"/>
-    <w:lsdException w:name="Table 3D effects 1" w:semiHidden="1" w:unhideWhenUsed="1"/>
-    <w:lsdException w:name="Table 3D effects 2" w:semiHidden="1" w:unhideWhenUsed="1"/>
-    <w:lsdException w:name="Table 3D effects 3" w:semiHidden="1" w:unhideWhenUsed="1"/>
-    <w:lsdException w:name="Table Contemporary" w:semiHidden="1" w:unhideWhenUsed="1"/>
-    <w:lsdException w:name="Table Elegant" w:semiHidden="1" w:unhideWhenUsed="1"/>
-    <w:lsdException w:name="Table Professional" w:semiHidden="1" w:unhideWhenUsed="1"/>
-    <w:lsdException w:name="Table Subtle 1" w:semiHidden="1" w:unhideWhenUsed="1"/>
-    <w:lsdException w:name="Table Subtle 2" w:semiHidden="1" w:unhideWhenUsed="1"/>
-    <w:lsdException w:name="Table Web 1" w:semiHidden="1" w:unhideWhenUsed="1"/>
-    <w:lsdException w:name="Table Web 2" w:semiHidden="1" w:unhideWhenUsed="1"/>
-    <w:lsdException w:name="Table Web 3" w:semiHidden="1" w:unhideWhenUsed="1"/>
-    <w:lsdException w:name="Balloon Text" w:semiHidden="1" w:unhideWhenUsed="1"/>
-    <w:lsdException w:name="Table Grid" w:uiPriority="39"/>
-    <w:lsdException w:name="Table Theme" w:semiHidden="1" w:unhideWhenUsed="1"/>
-    <w:lsdException w:name="Placeholder Text" w:semiHidden="1"/>
-    <w:lsdException w:name="No Spacing" w:uiPriority="1" w:qFormat="1"/>
-    <w:lsdException w:name="Light Shading" w:uiPriority="60"/>
-    <w:lsdException w:name="Light List" w:uiPriority="61"/>
-    <w:lsdException w:name="Light Grid" w:uiPriority="62"/>
-    <w:lsdException w:name="Medium Shading 1" w:uiPriority="63"/>
-    <w:lsdException w:name="Medium Shading 2" w:uiPriority="64"/>
-    <w:lsdException w:name="Medium List 1" w:uiPriority="65"/>
-    <w:lsdException w:name="Medium List 2" w:uiPriority="66"/>
-    <w:lsdException w:name="Medium Grid 1" w:uiPriority="67"/>
-    <w:lsdException w:name="Medium Grid 2" w:uiPriority="68"/>
-    <w:lsdException w:name="Medium Grid 3" w:uiPriority="69"/>
-    <w:lsdException w:name="Dark List" w:uiPriority="70"/>
-    <w:lsdException w:name="Colorful Shading" w:uiPriority="71"/>
-    <w:lsdException w:name="Colorful List" w:uiPriority="72"/>
-    <w:lsdException w:name="Colorful Grid" w:uiPriority="73"/>
-    <w:lsdException w:name="Light Shading Accent 1" w:uiPriority="60"/>
-    <w:lsdException w:name="Light List Accent 1" w:uiPriority="61"/>
-    <w:lsdException w:name="Light Grid Accent 1" w:uiPriority="62"/>
-    <w:lsdException w:name="Medium Shading 1 Accent 1" w:uiPriority="63"/>
-    <w:lsdException w:name="Medium Shading 2 Accent 1" w:uiPriority="64"/>
-    <w:lsdException w:name="Medium List 1 Accent 1" w:uiPriority="65"/>
-    <w:lsdException w:name="Revision" w:semiHidden="1"/>
-    <w:lsdException w:name="List Paragraph" w:uiPriority="34" w:qFormat="1"/>
-    <w:lsdException w:name="Quote" w:uiPriority="29" w:qFormat="1"/>
-    <w:lsdException w:name="Intense Quote" w:uiPriority="30" w:qFormat="1"/>
-    <w:lsdException w:name="Medium List 2 Accent 1" w:uiPriority="66"/>
-    <w:lsdException w:name="Medium Grid 1 Accent 1" w:uiPriority="67"/>
-    <w:lsdException w:name="Medium Grid 2 Accent 1" w:uiPriority="68"/>
-    <w:lsdException w:name="Medium Grid 3 Accent 1" w:uiPriority="69"/>
-    <w:lsdException w:name="Dark List Accent 1" w:uiPriority="70"/>
-    <w:lsdException w:name="Colorful Shading Accent 1" w:uiPriority="71"/>
-    <w:lsdException w:name="Colorful List Accent 1" w:uiPriority="72"/>
-    <w:lsdException w:name="Colorful Grid Accent 1" w:uiPriority="73"/>
-    <w:lsdException w:name="Light Shading Accent 2" w:uiPriority="60"/>
-    <w:lsdException w:name="Light List Accent 2" w:uiPriority="61"/>
-    <w:lsdException w:name="Light Grid Accent 2" w:uiPriority="62"/>
-    <w:lsdException w:name="Medium Shading 1 Accent 2" w:uiPriority="63"/>
-    <w:lsdException w:name="Medium Shading 2 Accent 2" w:uiPriority="64"/>
-    <w:lsdException w:name="Medium List 1 Accent 2" w:uiPriority="65"/>
-    <w:lsdException w:name="Medium List 2 Accent 2" w:uiPriority="66"/>
-    <w:lsdException w:name="Medium Grid 1 Accent 2" w:uiPriority="67"/>
-    <w:lsdException w:name="Medium Grid 2 Accent 2" w:uiPriority="68"/>
-    <w:lsdException w:name="Medium Grid 3 Accent 2" w:uiPriority="69"/>
-    <w:lsdException w:name="Dark List Accent 2" w:uiPriority="70"/>
-    <w:lsdException w:name="Colorful Shading Accent 2" w:uiPriority="71"/>
-    <w:lsdException w:name="Colorful List Accent 2" w:uiPriority="72"/>
-    <w:lsdException w:name="Colorful Grid Accent 2" w:uiPriority="73"/>
-    <w:lsdException w:name="Light Shading Accent 3" w:uiPriority="60"/>
-    <w:lsdException w:name="Light List Accent 3" w:uiPriority="61"/>
-    <w:lsdException w:name="Light Grid Accent 3" w:uiPriority="62"/>
-    <w:lsdException w:name="Medium Shading 1 Accent 3" w:uiPriority="63"/>
-    <w:lsdException w:name="Medium Shading 2 Accent 3" w:uiPriority="64"/>
-    <w:lsdException w:name="Medium List 1 Accent 3" w:uiPriority="65"/>
-    <w:lsdException w:name="Medium List 2 Accent 3" w:uiPriority="66"/>
-    <w:lsdException w:name="Medium Grid 1 Accent 3" w:uiPriority="67"/>
-    <w:lsdException w:name="Medium Grid 2 Accent 3" w:uiPriority="68"/>
-    <w:lsdException w:name="Medium Grid 3 Accent 3" w:uiPriority="69"/>
-    <w:lsdException w:name="Dark List Accent 3" w:uiPriority="70"/>
-    <w:lsdException w:name="Colorful Shading Accent 3" w:uiPriority="71"/>
-    <w:lsdException w:name="Colorful List Accent 3" w:uiPriority="72"/>
-    <w:lsdException w:name="Colorful Grid Accent 3" w:uiPriority="73"/>
-    <w:lsdException w:name="Light Shading Accent 4" w:uiPriority="60"/>
-    <w:lsdException w:name="Light List Accent 4" w:uiPriority="61"/>
-    <w:lsdException w:name="Light Grid Accent 4" w:uiPriority="62"/>
-    <w:lsdException w:name="Medium Shading 1 Accent 4" w:uiPriority="63"/>
-    <w:lsdException w:name="Medium Shading 2 Accent 4" w:uiPriority="64"/>
-    <w:lsdException w:name="Medium List 1 Accent 4" w:uiPriority="65"/>
-    <w:lsdException w:name="Medium List 2 Accent 4" w:uiPriority="66"/>
-    <w:lsdException w:name="Medium Grid 1 Accent 4" w:uiPriority="67"/>
-    <w:lsdException w:name="Medium Grid 2 Accent 4" w:uiPriority="68"/>
-    <w:lsdException w:name="Medium Grid 3 Accent 4" w:uiPriority="69"/>
-    <w:lsdException w:name="Dark List Accent 4" w:uiPriority="70"/>
-    <w:lsdException w:name="Colorful Shading Accent 4" w:uiPriority="71"/>
-    <w:lsdException w:name="Colorful List Accent 4" w:uiPriority="72"/>
-    <w:lsdException w:name="Colorful Grid Accent 4" w:uiPriority="73"/>
-    <w:lsdException w:name="Light Shading Accent 5" w:uiPriority="60"/>
-    <w:lsdException w:name="Light List Accent 5" w:uiPriority="61"/>
-    <w:lsdException w:name="Light Grid Accent 5" w:uiPriority="62"/>
-    <w:lsdException w:name="Medium Shading 1 Accent 5" w:uiPriority="63"/>
-    <w:lsdException w:name="Medium Shading 2 Accent 5" w:uiPriority="64"/>
-    <w:lsdException w:name="Medium List 1 Accent 5" w:uiPriority="65"/>
-    <w:lsdException w:name="Medium List 2 Accent 5" w:uiPriority="66"/>
-    <w:lsdException w:name="Medium Grid 1 Accent 5" w:uiPriority="67"/>
-    <w:lsdException w:name="Medium Grid 2 Accent 5" w:uiPriority="68"/>
-    <w:lsdException w:name="Medium Grid 3 Accent 5" w:uiPriority="69"/>
-    <w:lsdException w:name="Dark List Accent 5" w:uiPriority="70"/>
-    <w:lsdException w:name="Colorful Shading Accent 5" w:uiPriority="71"/>
-    <w:lsdException w:name="Colorful List Accent 5" w:uiPriority="72"/>
-    <w:lsdException w:name="Colorful Grid Accent 5" w:uiPriority="73"/>
-    <w:lsdException w:name="Light Shading Accent 6" w:uiPriority="60"/>
-    <w:lsdException w:name="Light List Accent 6" w:uiPriority="61"/>
-    <w:lsdException w:name="Light Grid Accent 6" w:uiPriority="62"/>
-    <w:lsdException w:name="Medium Shading 1 Accent 6" w:uiPriority="63"/>
-    <w:lsdException w:name="Medium Shading 2 Accent 6" w:uiPriority="64"/>
-    <w:lsdException w:name="Medium List 1 Accent 6" w:uiPriority="65"/>
-    <w:lsdException w:name="Medium List 2 Accent 6" w:uiPriority="66"/>
-    <w:lsdException w:name="Medium Grid 1 Accent 6" w:uiPriority="67"/>
-    <w:lsdException w:name="Medium Grid 2 Accent 6" w:uiPriority="68"/>
-    <w:lsdException w:name="Medium Grid 3 Accent 6" w:uiPriority="69"/>
-    <w:lsdException w:name="Dark List Accent 6" w:uiPriority="70"/>
-    <w:lsdException w:name="Colorful Shading Accent 6" w:uiPriority="71"/>
-    <w:lsdException w:name="Colorful List Accent 6" w:uiPriority="72"/>
-    <w:lsdException w:name="Colorful Grid Accent 6" w:uiPriority="73"/>
-    <w:lsdException w:name="Subtle Emphasis" w:uiPriority="19" w:qFormat="1"/>
-    <w:lsdException w:name="Intense Emphasis" w:uiPriority="21" w:qFormat="1"/>
-    <w:lsdException w:name="Subtle Reference" w:uiPriority="31" w:qFormat="1"/>
-    <w:lsdException w:name="Intense Reference" w:uiPriority="32" w:qFormat="1"/>
-    <w:lsdException w:name="Book Title" w:uiPriority="33" w:qFormat="1"/>
-    <w:lsdException w:name="Bibliography" w:semiHidden="1" w:uiPriority="37" w:unhideWhenUsed="1"/>
-    <w:lsdException w:name="TOC Heading" w:semiHidden="1" w:uiPriority="39" w:unhideWhenUsed="1" w:qFormat="1"/>
-    <w:lsdException w:name="Plain Table 1" w:uiPriority="41"/>
-    <w:lsdException w:name="Plain Table 2" w:uiPriority="42"/>
-    <w:lsdException w:name="Plain Table 3" w:uiPriority="43"/>
-    <w:lsdException w:name="Plain Table 4" w:uiPriority="44"/>
-    <w:lsdException w:name="Plain Table 5" w:uiPriority="45"/>
-    <w:lsdException w:name="Grid Table Light" w:uiPriority="40"/>
-    <w:lsdException w:name="Grid Table 1 Light" w:uiPriority="46"/>
-    <w:lsdException w:name="Grid Table 2" w:uiPriority="47"/>
-    <w:lsdException w:name="Grid Table 3" w:uiPriority="48"/>
-    <w:lsdException w:name="Grid Table 4" w:uiPriority="49"/>
-    <w:lsdException w:name="Grid Table 5 Dark" w:uiPriority="50"/>
-    <w:lsdException w:name="Grid Table 6 Colorful" w:uiPriority="51"/>
-    <w:lsdException w:name="Grid Table 7 Colorful" w:uiPriority="52"/>
-    <w:lsdException w:name="Grid Table 1 Light Accent 1" w:uiPriority="46"/>
-    <w:lsdException w:name="Grid Table 2 Accent 1" w:uiPriority="47"/>
-    <w:lsdException w:name="Grid Table 3 Accent 1" w:uiPriority="48"/>
-    <w:lsdException w:name="Grid Table 4 Accent 1" w:uiPriority="49"/>
-    <w:lsdException w:name="Grid Table 5 Dark Accent 1" w:uiPriority="50"/>
-    <w:lsdException w:name="Grid Table 6 Colorful Accent 1" w:uiPriority="51"/>
-    <w:lsdException w:name="Grid Table 7 Colorful Accent 1" w:uiPriority="52"/>
-    <w:lsdException w:name="Grid Table 1 Light Accent 2" w:uiPriority="46"/>
-    <w:lsdException w:name="Grid Table 2 Accent 2" w:uiPriority="47"/>
-    <w:lsdException w:name="Grid Table 3 Accent 2" w:uiPriority="48"/>
-    <w:lsdException w:name="Grid Table 4 Accent 2" w:uiPriority="49"/>
-    <w:lsdException w:name="Grid Table 5 Dark Accent 2" w:uiPriority="50"/>
-    <w:lsdException w:name="Grid Table 6 Colorful Accent 2" w:uiPriority="51"/>
-    <w:lsdException w:name="Grid Table 7 Colorful Accent 2" w:uiPriority="52"/>
-    <w:lsdException w:name="Grid Table 1 Light Accent 3" w:uiPriority="46"/>
-    <w:lsdException w:name="Grid Table 2 Accent 3" w:uiPriority="47"/>
-    <w:lsdException w:name="Grid Table 3 Accent 3" w:uiPriority="48"/>
-    <w:lsdException w:name="Grid Table 4 Accent 3" w:uiPriority="49"/>
-    <w:lsdException w:name="Grid Table 5 Dark Accent 3" w:uiPriority="50"/>
-    <w:lsdException w:name="Grid Table 6 Colorful Accent 3" w:uiPriority="51"/>
-    <w:lsdException w:name="Grid Table 7 Colorful Accent 3" w:uiPriority="52"/>
-    <w:lsdException w:name="Grid Table 1 Light Accent 4" w:uiPriority="46"/>
-    <w:lsdException w:name="Grid Table 2 Accent 4" w:uiPriority="47"/>
-    <w:lsdException w:name="Grid Table 3 Accent 4" w:uiPriority="48"/>
-    <w:lsdException w:name="Grid Table 4 Accent 4" w:uiPriority="49"/>
-    <w:lsdException w:name="Grid Table 5 Dark Accent 4" w:uiPriority="50"/>
-    <w:lsdException w:name="Grid Table 6 Colorful Accent 4" w:uiPriority="51"/>
-    <w:lsdException w:name="Grid Table 7 Colorful Accent 4" w:uiPriority="52"/>
-    <w:lsdException w:name="Grid Table 1 Light Accent 5" w:uiPriority="46"/>
-    <w:lsdException w:name="Grid Table 2 Accent 5" w:uiPriority="47"/>
-    <w:lsdException w:name="Grid Table 3 Accent 5" w:uiPriority="48"/>
-    <w:lsdException w:name="Grid Table 4 Accent 5" w:uiPriority="49"/>
-    <w:lsdException w:name="Grid Table 5 Dark Accent 5" w:uiPriority="50"/>
-    <w:lsdException w:name="Grid Table 6 Colorful Accent 5" w:uiPriority="51"/>
-    <w:lsdException w:name="Grid Table 7 Colorful Accent 5" w:uiPriority="52"/>
-    <w:lsdException w:name="Grid Table 1 Light Accent 6" w:uiPriority="46"/>
-    <w:lsdException w:name="Grid Table 2 Accent 6" w:uiPriority="47"/>
-    <w:lsdException w:name="Grid Table 3 Accent 6" w:uiPriority="48"/>
-    <w:lsdException w:name="Grid Table 4 Accent 6" w:uiPriority="49"/>
-    <w:lsdException w:name="Grid Table 5 Dark Accent 6" w:uiPriority="50"/>
-    <w:lsdException w:name="Grid Table 6 Colorful Accent 6" w:uiPriority="51"/>
-    <w:lsdException w:name="Grid Table 7 Colorful Accent 6" w:uiPriority="52"/>
-    <w:lsdException w:name="List Table 1 Light" w:uiPriority="46"/>
-    <w:lsdException w:name="List Table 2" w:uiPriority="47"/>
-    <w:lsdException w:name="List Table 3" w:uiPriority="48"/>
-    <w:lsdException w:name="List Table 4" w:uiPriority="49"/>
-    <w:lsdException w:name="List Table 5 Dark" w:uiPriority="50"/>
-    <w:lsdException w:name="List Table 6 Colorful" w:uiPriority="51"/>
-    <w:lsdException w:name="List Table 7 Colorful" w:uiPriority="52"/>
-    <w:lsdException w:name="List Table 1 Light Accent 1" w:uiPriority="46"/>
-    <w:lsdException w:name="List Table 2 Accent 1" w:uiPriority="47"/>
-    <w:lsdException w:name="List Table 3 Accent 1" w:uiPriority="48"/>
-    <w:lsdException w:name="List Table 4 Accent 1" w:uiPriority="49"/>
-    <w:lsdException w:name="List Table 5 Dark Accent 1" w:uiPriority="50"/>
-    <w:lsdException w:name="List Table 6 Colorful Accent 1" w:uiPriority="51"/>
-    <w:lsdException w:name="List Table 7 Colorful Accent 1" w:uiPriority="52"/>
-    <w:lsdException w:name="List Table 1 Light Accent 2" w:uiPriority="46"/>
-    <w:lsdException w:name="List Table 2 Accent 2" w:uiPriority="47"/>
-    <w:lsdException w:name="List Table 3 Accent 2" w:uiPriority="48"/>
-    <w:lsdException w:name="List Table 4 Accent 2" w:uiPriority="49"/>
-    <w:lsdException w:name="List Table 5 Dark Accent 2" w:uiPriority="50"/>
-    <w:lsdException w:name="List Table 6 Colorful Accent 2" w:uiPriority="51"/>
-    <w:lsdException w:name="List Table 7 Colorful Accent 2" w:uiPriority="52"/>
-    <w:lsdException w:name="List Table 1 Light Accent 3" w:uiPriority="46"/>
-    <w:lsdException w:name="List Table 2 Accent 3" w:uiPriority="47"/>
-    <w:lsdException w:name="List Table 3 Accent 3" w:uiPriority="48"/>
-    <w:lsdException w:name="List Table 4 Accent 3" w:uiPriority="49"/>
-    <w:lsdException w:name="List Table 5 Dark Accent 3" w:uiPriority="50"/>
-    <w:lsdException w:name="List Table 6 Colorful Accent 3" w:uiPriority="51"/>
-    <w:lsdException w:name="List Table 7 Colorful Accent 3" w:uiPriority="52"/>
-    <w:lsdException w:name="List Table 1 Light Accent 4" w:uiPriority="46"/>
-    <w:lsdException w:name="List Table 2 Accent 4" w:uiPriority="47"/>
-    <w:lsdException w:name="List Table 3 Accent 4" w:uiPriority="48"/>
-    <w:lsdException w:name="List Table 4 Accent 4" w:uiPriority="49"/>
-    <w:lsdException w:name="List Table 5 Dark Accent 4" w:uiPriority="50"/>
-    <w:lsdException w:name="List Table 6 Colorful Accent 4" w:uiPriority="51"/>
-    <w:lsdException w:name="List Table 7 Colorful Accent 4" w:uiPriority="52"/>
-    <w:lsdException w:name="List Table 1 Light Accent 5" w:uiPriority="46"/>
-    <w:lsdException w:name="List Table 2 Accent 5" w:uiPriority="47"/>
-    <w:lsdException w:name="List Table 3 Accent 5" w:uiPriority="48"/>
-    <w:lsdException w:name="List Table 4 Accent 5" w:uiPriority="49"/>
-    <w:lsdException w:name="List Table 5 Dark Accent 5" w:uiPriority="50"/>
-    <w:lsdException w:name="List Table 6 Colorful Accent 5" w:uiPriority="51"/>
-    <w:lsdException w:name="List Table 7 Colorful Accent 5" w:uiPriority="52"/>
-    <w:lsdException w:name="List Table 1 Light Accent 6" w:uiPriority="46"/>
-    <w:lsdException w:name="List Table 2 Accent 6" w:uiPriority="47"/>
-    <w:lsdException w:name="List Table 3 Accent 6" w:uiPriority="48"/>
-    <w:lsdException w:name="List Table 4 Accent 6" w:uiPriority="49"/>
-    <w:lsdException w:name="List Table 5 Dark Accent 6" w:uiPriority="50"/>
-    <w:lsdException w:name="List Table 6 Colorful Accent 6" w:uiPriority="51"/>
-    <w:lsdException w:name="List Table 7 Colorful Accent 6" w:uiPriority="52"/>
-  </w:latentStyles>
-  <w:style w:type="paragraph" w:default="1" w:styleId="Normal">
-    <w:name w:val="Normal"/>
-    <w:qFormat/>
-  </w:style>
-  <w:style w:type="character" w:default="1" w:styleId="Policepardfaut">
-    <w:name w:val="Default Paragraph Font"/>
-    <w:uiPriority w:val="1"/>
-    <w:semiHidden/>
-    <w:unhideWhenUsed/>
-  </w:style>
-  <w:style w:type="table" w:default="1" w:styleId="TableauNormal">
-    <w:name w:val="Normal Table"/>
-    <w:uiPriority w:val="99"/>
-    <w:semiHidden/>
-    <w:unhideWhenUsed/>
-    <w:tblPr>
-      <w:tblInd w:w="0" w:type="dxa"/>
-      <w:tblCellMar>
-        <w:top w:w="0" w:type="dxa"/>
-        <w:left w:w="108" w:type="dxa"/>
-        <w:bottom w:w="0" w:type="dxa"/>
-        <w:right w:w="108" w:type="dxa"/>
-      </w:tblCellMar>
-    </w:tblPr>
-  </w:style>
-  <w:style w:type="numbering" w:default="1" w:styleId="Aucuneliste">
-    <w:name w:val="No List"/>
-    <w:uiPriority w:val="99"/>
-    <w:semiHidden/>
-    <w:unhideWhenUsed/>
-  </w:style>
-  <w:style w:type="paragraph" w:customStyle="1" w:styleId="ED7FB3542CD8407394FB380BE73E8E01">
-    <w:name w:val="ED7FB3542CD8407394FB380BE73E8E01"/>
-    <w:rsid w:val="00035C6E"/>
-  </w:style>
-  <w:style w:type="paragraph" w:customStyle="1" w:styleId="15A0C3C2543B4B3989774CBA701A83ED">
-    <w:name w:val="15A0C3C2543B4B3989774CBA701A83ED"/>
-    <w:rsid w:val="00035C6E"/>
-  </w:style>
-  <w:style w:type="paragraph" w:customStyle="1" w:styleId="987AF7B4F3D44F9AB39653082A797659">
-    <w:name w:val="987AF7B4F3D44F9AB39653082A797659"/>
-    <w:rsid w:val="00035C6E"/>
-  </w:style>
-</w:styles>
-</file>
-
-<file path=word/glossary/webSettings.xml><?xml version="1.0" encoding="utf-8"?>
-<w:webSettings xmlns:mc="http://schemas.openxmlformats.org/markup-compatibility/2006" xmlns:r="http://schemas.openxmlformats.org/officeDocument/2006/relationships" xmlns:w="http://schemas.openxmlformats.org/wordprocessingml/2006/main" xmlns:w14="http://schemas.microsoft.com/office/word/2010/wordml" xmlns:w15="http://schemas.microsoft.com/office/word/2012/wordml" xmlns:w16se="http://schemas.microsoft.com/office/word/2015/wordml/symex" mc:Ignorable="w14 w15 w16se">
-  <w:optimizeForBrowser/>
-  <w:allowPNG/>
-</w:webSettings>
-</file>
-
 <file path=word/theme/theme1.xml><?xml version="1.0" encoding="utf-8"?>
 <a:theme xmlns:a="http://schemas.openxmlformats.org/drawingml/2006/main" name="Thème Office">
   <a:themeElements>
@@ -6031,7 +5497,7 @@
 </file>
 
 <file path=customXml/itemProps1.xml><?xml version="1.0" encoding="utf-8"?>
-<ds:datastoreItem xmlns:ds="http://schemas.openxmlformats.org/officeDocument/2006/customXml" ds:itemID="{75194244-0E71-4C1D-A86F-BE568C93D47A}">
+<ds:datastoreItem xmlns:ds="http://schemas.openxmlformats.org/officeDocument/2006/customXml" ds:itemID="{C3F6BD6C-393A-488F-8E9C-A6CB0E159404}">
   <ds:schemaRefs>
     <ds:schemaRef ds:uri="http://schemas.openxmlformats.org/officeDocument/2006/bibliography"/>
   </ds:schemaRefs>

</xml_diff>

<commit_message>
Test et points principaux
</commit_message>
<xml_diff>
--- a/DOC/DocumentationV0.1.docx
+++ b/DOC/DocumentationV0.1.docx
@@ -6809,46 +6809,43 @@
     <w:p>
       <w:pPr>
         <w:jc w:val="both"/>
-        <w:rPr>
-          <w:i/>
-        </w:rPr>
-      </w:pPr>
-      <w:r>
-        <w:rPr>
-          <w:i/>
-        </w:rPr>
-        <w:t xml:space="preserve">Au fur et à mesure de l’avancée dans le projet, nous avons rencontré aucun souci majeur qui nous a fait changer de solution. Nous n’avons pas encore trouvé de solutions permettant de crée de l’espace pour ajouter des métadonnées inexistantes sur une photo. </w:t>
+      </w:pPr>
+      <w:r>
+        <w:t xml:space="preserve">Nous explorerons aussi des méthodes de codages plus professionnelle qui laisserons la possibilité de modifier </w:t>
+      </w:r>
+      <w:r>
+        <w:t>le logiciel déployé</w:t>
+      </w:r>
+      <w:r>
+        <w:t xml:space="preserve"> chez le client.</w:t>
+      </w:r>
+    </w:p>
+    <w:p>
+      <w:pPr>
+        <w:pStyle w:val="Titre2"/>
+      </w:pPr>
+      <w:bookmarkStart w:id="19" w:name="_Toc499799846"/>
+      <w:r>
+        <w:t xml:space="preserve">Nom </w:t>
+      </w:r>
+      <w:bookmarkEnd w:id="19"/>
+      <w:r>
+        <w:t>de l’application</w:t>
       </w:r>
     </w:p>
     <w:p/>
     <w:p>
       <w:pPr>
-        <w:pStyle w:val="Titre2"/>
-      </w:pPr>
-      <w:bookmarkStart w:id="19" w:name="_Toc499799846"/>
-      <w:r>
-        <w:t xml:space="preserve">Nom </w:t>
-      </w:r>
-      <w:bookmarkEnd w:id="19"/>
-      <w:r>
-        <w:t>de l’application</w:t>
-      </w:r>
-    </w:p>
-    <w:p/>
-    <w:p>
-      <w:pPr>
         <w:rPr>
           <w:b/>
         </w:rPr>
       </w:pPr>
-      <w:proofErr w:type="spellStart"/>
       <w:r>
         <w:rPr>
           <w:b/>
         </w:rPr>
         <w:t>TurboFinder</w:t>
       </w:r>
-      <w:proofErr w:type="spellEnd"/>
     </w:p>
     <w:p>
       <w:r>
@@ -6864,31 +6861,7 @@
           <w:rPr>
             <w:rStyle w:val="Lienhypertexte"/>
           </w:rPr>
-          <w:t>http://turbofind</w:t>
-        </w:r>
-        <w:r>
-          <w:rPr>
-            <w:rStyle w:val="Lienhypertexte"/>
-          </w:rPr>
-          <w:t>e</w:t>
-        </w:r>
-        <w:r>
-          <w:rPr>
-            <w:rStyle w:val="Lienhypertexte"/>
-          </w:rPr>
-          <w:t>r.cermo</w:t>
-        </w:r>
-        <w:r>
-          <w:rPr>
-            <w:rStyle w:val="Lienhypertexte"/>
-          </w:rPr>
-          <w:t>t</w:t>
-        </w:r>
-        <w:r>
-          <w:rPr>
-            <w:rStyle w:val="Lienhypertexte"/>
-          </w:rPr>
-          <w:t>or.com.pl/turbo-sklep/login.php</w:t>
+          <w:t>http://turbofinder.cermotor.com.pl/turbo-sklep/login.php</w:t>
         </w:r>
       </w:hyperlink>
     </w:p>
@@ -6915,15 +6888,68 @@
         <w:rPr>
           <w:lang w:eastAsia="fr-CH"/>
         </w:rPr>
-        <w:t xml:space="preserve">Ça ne devrais pas poser de problème vu l’ancienneté du site, la langue polonaise et le sujet du site, bien différent de notre application. Et nous pouvons acheter un nom de domaine «.com » si nous souhaitons promouvoir notre application avec un site web. </w:t>
-      </w:r>
-    </w:p>
-    <w:p>
-      <w:pPr>
+        <w:t>Ça ne devrais pas poser de problème vu l’ancienneté et le sujet du site</w:t>
+      </w:r>
+      <w:r>
         <w:rPr>
           <w:lang w:eastAsia="fr-CH"/>
         </w:rPr>
-      </w:pPr>
+        <w:t>,</w:t>
+      </w:r>
+      <w:r>
+        <w:rPr>
+          <w:lang w:eastAsia="fr-CH"/>
+        </w:rPr>
+        <w:t xml:space="preserve"> </w:t>
+      </w:r>
+      <w:r>
+        <w:rPr>
+          <w:lang w:eastAsia="fr-CH"/>
+        </w:rPr>
+        <w:t>bien différent de notre application.</w:t>
+      </w:r>
+      <w:r>
+        <w:rPr>
+          <w:lang w:eastAsia="fr-CH"/>
+        </w:rPr>
+        <w:t xml:space="preserve"> Le barrage de la langue est aussi évident.</w:t>
+      </w:r>
+      <w:r>
+        <w:rPr>
+          <w:lang w:eastAsia="fr-CH"/>
+        </w:rPr>
+        <w:t xml:space="preserve"> </w:t>
+      </w:r>
+      <w:r>
+        <w:rPr>
+          <w:lang w:eastAsia="fr-CH"/>
+        </w:rPr>
+        <w:t>Les noms de domaine « </w:t>
+      </w:r>
+      <w:r>
+        <w:rPr>
+          <w:lang w:eastAsia="fr-CH"/>
+        </w:rPr>
+        <w:t>TurboF</w:t>
+      </w:r>
+      <w:r>
+        <w:rPr>
+          <w:lang w:eastAsia="fr-CH"/>
+        </w:rPr>
+        <w:t>inder. *</w:t>
+      </w:r>
+      <w:r>
+        <w:rPr>
+          <w:lang w:eastAsia="fr-CH"/>
+        </w:rPr>
+        <w:t>** » Sont tous libre. Nous avons donc un large choix si</w:t>
+      </w:r>
+      <w:r>
+        <w:rPr>
+          <w:lang w:eastAsia="fr-CH"/>
+        </w:rPr>
+        <w:t xml:space="preserve"> nous souhaitons promouvoir notre application avec un site web. </w:t>
+      </w:r>
     </w:p>
     <w:p>
       <w:pPr>
@@ -7077,7 +7103,59 @@
         </w:rPr>
       </w:pPr>
     </w:p>
-    <w:p/>
+    <w:p>
+      <w:pPr>
+        <w:pStyle w:val="Paragraphedeliste"/>
+        <w:numPr>
+          <w:ilvl w:val="0"/>
+          <w:numId w:val="12"/>
+        </w:numPr>
+      </w:pPr>
+      <w:r>
+        <w:t>La stratégie de test</w:t>
+      </w:r>
+    </w:p>
+    <w:p>
+      <w:pPr>
+        <w:pStyle w:val="Paragraphedeliste"/>
+        <w:numPr>
+          <w:ilvl w:val="0"/>
+          <w:numId w:val="12"/>
+        </w:numPr>
+      </w:pPr>
+      <w:r>
+        <w:t>Les résultats</w:t>
+      </w:r>
+    </w:p>
+    <w:p>
+      <w:pPr>
+        <w:pStyle w:val="Paragraphedeliste"/>
+        <w:numPr>
+          <w:ilvl w:val="0"/>
+          <w:numId w:val="12"/>
+        </w:numPr>
+      </w:pPr>
+      <w:r>
+        <w:t xml:space="preserve">Faire les modèles des cas-tests </w:t>
+      </w:r>
+    </w:p>
+    <w:p>
+      <w:pPr>
+        <w:pStyle w:val="Paragraphedeliste"/>
+        <w:numPr>
+          <w:ilvl w:val="0"/>
+          <w:numId w:val="12"/>
+        </w:numPr>
+      </w:pPr>
+      <w:r>
+        <w:t xml:space="preserve">Tableau de synthèse des cas tests </w:t>
+      </w:r>
+    </w:p>
+    <w:p>
+      <w:pPr>
+        <w:pStyle w:val="Paragraphedeliste"/>
+      </w:pPr>
+    </w:p>
     <w:p/>
     <w:p>
       <w:pPr>
@@ -7088,8 +7166,6 @@
           <w:szCs w:val="14"/>
         </w:rPr>
       </w:pPr>
-      <w:bookmarkStart w:id="22" w:name="_GoBack"/>
-      <w:bookmarkEnd w:id="22"/>
     </w:p>
     <w:p>
       <w:pPr>
@@ -7233,15 +7309,16 @@
         <w:tblLook w:val="04A0" w:firstRow="1" w:lastRow="0" w:firstColumn="1" w:lastColumn="0" w:noHBand="0" w:noVBand="1"/>
       </w:tblPr>
       <w:tblGrid>
-        <w:gridCol w:w="1375"/>
-        <w:gridCol w:w="2478"/>
-        <w:gridCol w:w="2468"/>
-        <w:gridCol w:w="2741"/>
+        <w:gridCol w:w="1376"/>
+        <w:gridCol w:w="2475"/>
+        <w:gridCol w:w="2474"/>
+        <w:gridCol w:w="2737"/>
       </w:tblGrid>
       <w:tr>
         <w:tc>
           <w:tcPr>
-            <w:tcW w:w="1129" w:type="dxa"/>
+            <w:tcW w:w="1376" w:type="dxa"/>
+            <w:shd w:val="clear" w:color="auto" w:fill="D0CECE" w:themeFill="background2" w:themeFillShade="E6"/>
           </w:tcPr>
           <w:p>
             <w:pPr>
@@ -7255,7 +7332,8 @@
         </w:tc>
         <w:tc>
           <w:tcPr>
-            <w:tcW w:w="2552" w:type="dxa"/>
+            <w:tcW w:w="2475" w:type="dxa"/>
+            <w:shd w:val="clear" w:color="auto" w:fill="D0CECE" w:themeFill="background2" w:themeFillShade="E6"/>
           </w:tcPr>
           <w:p>
             <w:pPr>
@@ -7277,7 +7355,8 @@
         </w:tc>
         <w:tc>
           <w:tcPr>
-            <w:tcW w:w="2551" w:type="dxa"/>
+            <w:tcW w:w="2474" w:type="dxa"/>
+            <w:shd w:val="clear" w:color="auto" w:fill="D0CECE" w:themeFill="background2" w:themeFillShade="E6"/>
           </w:tcPr>
           <w:p>
             <w:pPr>
@@ -7299,7 +7378,8 @@
         </w:tc>
         <w:tc>
           <w:tcPr>
-            <w:tcW w:w="2830" w:type="dxa"/>
+            <w:tcW w:w="2737" w:type="dxa"/>
+            <w:shd w:val="clear" w:color="auto" w:fill="D0CECE" w:themeFill="background2" w:themeFillShade="E6"/>
           </w:tcPr>
           <w:p>
             <w:pPr>
@@ -7323,7 +7403,8 @@
       <w:tr>
         <w:tc>
           <w:tcPr>
-            <w:tcW w:w="1129" w:type="dxa"/>
+            <w:tcW w:w="1376" w:type="dxa"/>
+            <w:shd w:val="clear" w:color="auto" w:fill="D0CECE" w:themeFill="background2" w:themeFillShade="E6"/>
           </w:tcPr>
           <w:p>
             <w:pPr>
@@ -7345,7 +7426,7 @@
         </w:tc>
         <w:tc>
           <w:tcPr>
-            <w:tcW w:w="2552" w:type="dxa"/>
+            <w:tcW w:w="2475" w:type="dxa"/>
           </w:tcPr>
           <w:p>
             <w:pPr>
@@ -7362,144 +7443,115 @@
               </w:rPr>
               <w:t>Effectué en cours de réalisation pour chaque développeur</w:t>
             </w:r>
-          </w:p>
-        </w:tc>
-        <w:tc>
-          <w:tcPr>
-            <w:tcW w:w="2551" w:type="dxa"/>
-          </w:tcPr>
-          <w:p>
-            <w:pPr>
-              <w:pStyle w:val="En-tte"/>
+            <w:r>
               <w:rPr>
                 <w:iCs/>
                 <w:szCs w:val="14"/>
               </w:rPr>
-            </w:pPr>
+              <w:br/>
+            </w:r>
             <w:r>
               <w:rPr>
                 <w:iCs/>
                 <w:szCs w:val="14"/>
               </w:rPr>
-              <w:t>Aucun</w:t>
-            </w:r>
-          </w:p>
-        </w:tc>
-        <w:tc>
-          <w:tcPr>
-            <w:tcW w:w="2830" w:type="dxa"/>
-          </w:tcPr>
-          <w:p>
-            <w:pPr>
-              <w:pStyle w:val="En-tte"/>
+              <w:br/>
+            </w:r>
+            <w:r>
               <w:rPr>
                 <w:iCs/>
                 <w:szCs w:val="14"/>
               </w:rPr>
-            </w:pPr>
-            <w:r>
+              <w:t>Aucun rapport n’est fournis</w:t>
+            </w:r>
+          </w:p>
+        </w:tc>
+        <w:tc>
+          <w:tcPr>
+            <w:tcW w:w="2474" w:type="dxa"/>
+          </w:tcPr>
+          <w:p>
+            <w:pPr>
+              <w:pStyle w:val="En-tte"/>
               <w:rPr>
                 <w:iCs/>
                 <w:szCs w:val="14"/>
               </w:rPr>
-              <w:t>L’application est lancée sur un post lambda</w:t>
-            </w:r>
-          </w:p>
-          <w:p>
-            <w:pPr>
-              <w:pStyle w:val="En-tte"/>
+            </w:pPr>
+            <w:r>
               <w:rPr>
                 <w:iCs/>
                 <w:szCs w:val="14"/>
               </w:rPr>
-            </w:pPr>
-          </w:p>
-          <w:p>
-            <w:pPr>
-              <w:pStyle w:val="En-tte"/>
+              <w:t>Le développeur fusionne les deux parties de code.</w:t>
+            </w:r>
+            <w:r>
               <w:rPr>
                 <w:iCs/>
                 <w:szCs w:val="14"/>
               </w:rPr>
-            </w:pPr>
+              <w:br/>
+            </w:r>
             <w:r>
               <w:rPr>
                 <w:iCs/>
                 <w:szCs w:val="14"/>
               </w:rPr>
-              <w:t>Les cas d’utilisateurs seront effectué un à un</w:t>
-            </w:r>
-          </w:p>
-        </w:tc>
-      </w:tr>
-      <w:tr>
-        <w:tc>
-          <w:tcPr>
-            <w:tcW w:w="1129" w:type="dxa"/>
-          </w:tcPr>
-          <w:p>
-            <w:pPr>
-              <w:pStyle w:val="En-tte"/>
+              <w:br/>
+            </w:r>
+            <w:r>
               <w:rPr>
                 <w:iCs/>
                 <w:szCs w:val="14"/>
               </w:rPr>
-            </w:pPr>
-            <w:r>
+              <w:br/>
+              <w:t xml:space="preserve">Aucun rapport n’est fournis </w:t>
+            </w:r>
+          </w:p>
+        </w:tc>
+        <w:tc>
+          <w:tcPr>
+            <w:tcW w:w="2737" w:type="dxa"/>
+          </w:tcPr>
+          <w:p>
+            <w:pPr>
+              <w:pStyle w:val="En-tte"/>
               <w:rPr>
                 <w:iCs/>
                 <w:szCs w:val="14"/>
               </w:rPr>
-              <w:t>Performance</w:t>
-            </w:r>
-          </w:p>
-        </w:tc>
-        <w:tc>
-          <w:tcPr>
-            <w:tcW w:w="2552" w:type="dxa"/>
-          </w:tcPr>
-          <w:p>
-            <w:pPr>
-              <w:pStyle w:val="En-tte"/>
+            </w:pPr>
+            <w:r>
               <w:rPr>
                 <w:iCs/>
                 <w:szCs w:val="14"/>
               </w:rPr>
-            </w:pPr>
+              <w:t xml:space="preserve">L’application est </w:t>
+            </w:r>
             <w:r>
               <w:rPr>
                 <w:iCs/>
                 <w:szCs w:val="14"/>
               </w:rPr>
-              <w:t>Aucun</w:t>
-            </w:r>
-          </w:p>
-        </w:tc>
-        <w:tc>
-          <w:tcPr>
-            <w:tcW w:w="2551" w:type="dxa"/>
-          </w:tcPr>
-          <w:p>
-            <w:pPr>
-              <w:pStyle w:val="En-tte"/>
+              <w:t xml:space="preserve">compilée et </w:t>
+            </w:r>
+            <w:r>
               <w:rPr>
                 <w:iCs/>
                 <w:szCs w:val="14"/>
               </w:rPr>
-            </w:pPr>
-            <w:r>
+              <w:t>lancée sur un post lambda</w:t>
+            </w:r>
+          </w:p>
+          <w:p>
+            <w:pPr>
+              <w:pStyle w:val="En-tte"/>
               <w:rPr>
                 <w:iCs/>
                 <w:szCs w:val="14"/>
               </w:rPr>
-              <w:t>Aucun</w:t>
-            </w:r>
-          </w:p>
-        </w:tc>
-        <w:tc>
-          <w:tcPr>
-            <w:tcW w:w="2830" w:type="dxa"/>
-          </w:tcPr>
+            </w:pPr>
+          </w:p>
           <w:p>
             <w:pPr>
               <w:pStyle w:val="En-tte"/>
@@ -7513,15 +7565,16 @@
                 <w:iCs/>
                 <w:szCs w:val="14"/>
               </w:rPr>
-              <w:t xml:space="preserve">L’affichage des images (100) </w:t>
-            </w:r>
-          </w:p>
-        </w:tc>
-      </w:tr>
-      <w:tr>
-        <w:tc>
-          <w:tcPr>
-            <w:tcW w:w="1129" w:type="dxa"/>
+              <w:t>Les cas-tests seront exécutés</w:t>
+            </w:r>
+          </w:p>
+        </w:tc>
+      </w:tr>
+      <w:tr>
+        <w:tc>
+          <w:tcPr>
+            <w:tcW w:w="1376" w:type="dxa"/>
+            <w:shd w:val="clear" w:color="auto" w:fill="D0CECE" w:themeFill="background2" w:themeFillShade="E6"/>
           </w:tcPr>
           <w:p>
             <w:pPr>
@@ -7536,13 +7589,13 @@
                 <w:iCs/>
                 <w:szCs w:val="14"/>
               </w:rPr>
-              <w:t>Robustesse</w:t>
-            </w:r>
-          </w:p>
-        </w:tc>
-        <w:tc>
-          <w:tcPr>
-            <w:tcW w:w="2552" w:type="dxa"/>
+              <w:t>Performance</w:t>
+            </w:r>
+          </w:p>
+        </w:tc>
+        <w:tc>
+          <w:tcPr>
+            <w:tcW w:w="2475" w:type="dxa"/>
           </w:tcPr>
           <w:p>
             <w:pPr>
@@ -7557,13 +7610,13 @@
                 <w:iCs/>
                 <w:szCs w:val="14"/>
               </w:rPr>
-              <w:t>Effectué en cours de réalisation pour chaque développeur</w:t>
-            </w:r>
-          </w:p>
-        </w:tc>
-        <w:tc>
-          <w:tcPr>
-            <w:tcW w:w="2551" w:type="dxa"/>
+              <w:t>Aucun</w:t>
+            </w:r>
+          </w:p>
+        </w:tc>
+        <w:tc>
+          <w:tcPr>
+            <w:tcW w:w="2474" w:type="dxa"/>
           </w:tcPr>
           <w:p>
             <w:pPr>
@@ -7584,7 +7637,7 @@
         </w:tc>
         <w:tc>
           <w:tcPr>
-            <w:tcW w:w="2830" w:type="dxa"/>
+            <w:tcW w:w="2737" w:type="dxa"/>
           </w:tcPr>
           <w:p>
             <w:pPr>
@@ -7594,6 +7647,164 @@
                 <w:szCs w:val="14"/>
               </w:rPr>
             </w:pPr>
+            <w:r>
+              <w:rPr>
+                <w:iCs/>
+                <w:szCs w:val="14"/>
+              </w:rPr>
+              <w:t>Mise en place d’une arborescence de fichier volumineuse</w:t>
+            </w:r>
+          </w:p>
+          <w:p>
+            <w:pPr>
+              <w:pStyle w:val="En-tte"/>
+              <w:rPr>
+                <w:iCs/>
+                <w:szCs w:val="14"/>
+              </w:rPr>
+            </w:pPr>
+            <w:r>
+              <w:rPr>
+                <w:iCs/>
+                <w:szCs w:val="14"/>
+              </w:rPr>
+              <w:t xml:space="preserve"> </w:t>
+            </w:r>
+          </w:p>
+          <w:p>
+            <w:pPr>
+              <w:pStyle w:val="En-tte"/>
+              <w:rPr>
+                <w:iCs/>
+                <w:szCs w:val="14"/>
+              </w:rPr>
+            </w:pPr>
+            <w:r>
+              <w:rPr>
+                <w:iCs/>
+                <w:szCs w:val="14"/>
+              </w:rPr>
+              <w:t xml:space="preserve">Cas-tests : 100 fichiers </w:t>
+            </w:r>
+          </w:p>
+        </w:tc>
+      </w:tr>
+      <w:tr>
+        <w:tc>
+          <w:tcPr>
+            <w:tcW w:w="1376" w:type="dxa"/>
+            <w:shd w:val="clear" w:color="auto" w:fill="D0CECE" w:themeFill="background2" w:themeFillShade="E6"/>
+          </w:tcPr>
+          <w:p>
+            <w:pPr>
+              <w:pStyle w:val="En-tte"/>
+              <w:rPr>
+                <w:iCs/>
+                <w:szCs w:val="14"/>
+              </w:rPr>
+            </w:pPr>
+            <w:r>
+              <w:rPr>
+                <w:iCs/>
+                <w:szCs w:val="14"/>
+              </w:rPr>
+              <w:t>Robustesse</w:t>
+            </w:r>
+          </w:p>
+        </w:tc>
+        <w:tc>
+          <w:tcPr>
+            <w:tcW w:w="2475" w:type="dxa"/>
+          </w:tcPr>
+          <w:p>
+            <w:pPr>
+              <w:pStyle w:val="En-tte"/>
+              <w:rPr>
+                <w:iCs/>
+                <w:szCs w:val="14"/>
+              </w:rPr>
+            </w:pPr>
+            <w:r>
+              <w:rPr>
+                <w:iCs/>
+                <w:szCs w:val="14"/>
+              </w:rPr>
+              <w:t>Effectué en cours de réalisation pour chaque développeur</w:t>
+            </w:r>
+          </w:p>
+          <w:p>
+            <w:pPr>
+              <w:pStyle w:val="En-tte"/>
+              <w:rPr>
+                <w:iCs/>
+                <w:szCs w:val="14"/>
+              </w:rPr>
+            </w:pPr>
+          </w:p>
+          <w:p>
+            <w:pPr>
+              <w:pStyle w:val="En-tte"/>
+              <w:rPr>
+                <w:iCs/>
+                <w:szCs w:val="14"/>
+              </w:rPr>
+            </w:pPr>
+            <w:r>
+              <w:rPr>
+                <w:iCs/>
+                <w:szCs w:val="14"/>
+              </w:rPr>
+              <w:t>Aucun rapport n’est fournis</w:t>
+            </w:r>
+          </w:p>
+        </w:tc>
+        <w:tc>
+          <w:tcPr>
+            <w:tcW w:w="2474" w:type="dxa"/>
+          </w:tcPr>
+          <w:p>
+            <w:pPr>
+              <w:pStyle w:val="En-tte"/>
+              <w:rPr>
+                <w:iCs/>
+                <w:szCs w:val="14"/>
+              </w:rPr>
+            </w:pPr>
+            <w:r>
+              <w:rPr>
+                <w:iCs/>
+                <w:szCs w:val="14"/>
+              </w:rPr>
+              <w:t>Aucun</w:t>
+            </w:r>
+          </w:p>
+        </w:tc>
+        <w:tc>
+          <w:tcPr>
+            <w:tcW w:w="2737" w:type="dxa"/>
+          </w:tcPr>
+          <w:p>
+            <w:pPr>
+              <w:pStyle w:val="En-tte"/>
+              <w:rPr>
+                <w:iCs/>
+                <w:szCs w:val="14"/>
+              </w:rPr>
+            </w:pPr>
+            <w:r>
+              <w:rPr>
+                <w:iCs/>
+                <w:szCs w:val="14"/>
+              </w:rPr>
+              <w:t xml:space="preserve">Effectué sur l’ensemble des user </w:t>
+            </w:r>
+            <w:r>
+              <w:rPr>
+                <w:iCs/>
+                <w:szCs w:val="14"/>
+              </w:rPr>
+              <w:t>stories</w:t>
+            </w:r>
           </w:p>
         </w:tc>
       </w:tr>
@@ -7605,7 +7816,2654 @@
         </w:rPr>
       </w:pPr>
     </w:p>
-    <w:p/>
+    <w:p>
+      <w:pPr>
+        <w:pStyle w:val="Titre2"/>
+      </w:pPr>
+      <w:r>
+        <w:t>Cas-tests</w:t>
+      </w:r>
+    </w:p>
+    <w:tbl>
+      <w:tblPr>
+        <w:tblStyle w:val="Grilledutableau"/>
+        <w:tblW w:w="0" w:type="auto"/>
+        <w:tblLook w:val="04A0" w:firstRow="1" w:lastRow="0" w:firstColumn="1" w:lastColumn="0" w:noHBand="0" w:noVBand="1"/>
+      </w:tblPr>
+      <w:tblGrid>
+        <w:gridCol w:w="545"/>
+        <w:gridCol w:w="1293"/>
+        <w:gridCol w:w="2488"/>
+        <w:gridCol w:w="3786"/>
+        <w:gridCol w:w="950"/>
+      </w:tblGrid>
+      <w:tr>
+        <w:tc>
+          <w:tcPr>
+            <w:tcW w:w="1838" w:type="dxa"/>
+            <w:gridSpan w:val="2"/>
+            <w:shd w:val="clear" w:color="auto" w:fill="D0CECE" w:themeFill="background2" w:themeFillShade="E6"/>
+          </w:tcPr>
+          <w:p>
+            <w:pPr>
+              <w:rPr>
+                <w:lang w:eastAsia="fr-CH"/>
+              </w:rPr>
+            </w:pPr>
+            <w:r>
+              <w:rPr>
+                <w:lang w:eastAsia="fr-CH"/>
+              </w:rPr>
+              <w:t>Synopsis</w:t>
+            </w:r>
+          </w:p>
+        </w:tc>
+        <w:tc>
+          <w:tcPr>
+            <w:tcW w:w="7224" w:type="dxa"/>
+            <w:gridSpan w:val="3"/>
+          </w:tcPr>
+          <w:p>
+            <w:pPr>
+              <w:rPr>
+                <w:lang w:eastAsia="fr-CH"/>
+              </w:rPr>
+            </w:pPr>
+            <w:r>
+              <w:rPr>
+                <w:lang w:eastAsia="fr-CH"/>
+              </w:rPr>
+              <w:t>Recherche du fichier « </w:t>
+            </w:r>
+            <w:proofErr w:type="spellStart"/>
+            <w:r>
+              <w:rPr>
+                <w:lang w:eastAsia="fr-CH"/>
+              </w:rPr>
+              <w:t>DocPHP</w:t>
+            </w:r>
+            <w:proofErr w:type="spellEnd"/>
+            <w:r>
+              <w:rPr>
+                <w:lang w:eastAsia="fr-CH"/>
+              </w:rPr>
+              <w:t xml:space="preserve"> » </w:t>
+            </w:r>
+          </w:p>
+        </w:tc>
+      </w:tr>
+      <w:tr>
+        <w:tc>
+          <w:tcPr>
+            <w:tcW w:w="1838" w:type="dxa"/>
+            <w:gridSpan w:val="2"/>
+            <w:shd w:val="clear" w:color="auto" w:fill="D0CECE" w:themeFill="background2" w:themeFillShade="E6"/>
+          </w:tcPr>
+          <w:p>
+            <w:pPr>
+              <w:rPr>
+                <w:lang w:eastAsia="fr-CH"/>
+              </w:rPr>
+            </w:pPr>
+            <w:r>
+              <w:rPr>
+                <w:lang w:eastAsia="fr-CH"/>
+              </w:rPr>
+              <w:t>Environnement</w:t>
+            </w:r>
+          </w:p>
+        </w:tc>
+        <w:tc>
+          <w:tcPr>
+            <w:tcW w:w="7224" w:type="dxa"/>
+            <w:gridSpan w:val="3"/>
+          </w:tcPr>
+          <w:p>
+            <w:pPr>
+              <w:rPr>
+                <w:lang w:eastAsia="fr-CH"/>
+              </w:rPr>
+            </w:pPr>
+            <w:r>
+              <w:rPr>
+                <w:lang w:eastAsia="fr-CH"/>
+              </w:rPr>
+              <w:t xml:space="preserve">Visual Studio </w:t>
+            </w:r>
+          </w:p>
+        </w:tc>
+      </w:tr>
+      <w:tr>
+        <w:tc>
+          <w:tcPr>
+            <w:tcW w:w="1838" w:type="dxa"/>
+            <w:gridSpan w:val="2"/>
+            <w:shd w:val="clear" w:color="auto" w:fill="D0CECE" w:themeFill="background2" w:themeFillShade="E6"/>
+          </w:tcPr>
+          <w:p>
+            <w:pPr>
+              <w:rPr>
+                <w:lang w:eastAsia="fr-CH"/>
+              </w:rPr>
+            </w:pPr>
+            <w:r>
+              <w:rPr>
+                <w:lang w:eastAsia="fr-CH"/>
+              </w:rPr>
+              <w:t>Objectif</w:t>
+            </w:r>
+          </w:p>
+        </w:tc>
+        <w:tc>
+          <w:tcPr>
+            <w:tcW w:w="7224" w:type="dxa"/>
+            <w:gridSpan w:val="3"/>
+          </w:tcPr>
+          <w:p>
+            <w:pPr>
+              <w:rPr>
+                <w:lang w:eastAsia="fr-CH"/>
+              </w:rPr>
+            </w:pPr>
+            <w:r>
+              <w:rPr>
+                <w:lang w:eastAsia="fr-CH"/>
+              </w:rPr>
+              <w:t>Valider la recherche de fichier par nom</w:t>
+            </w:r>
+          </w:p>
+        </w:tc>
+      </w:tr>
+      <w:tr>
+        <w:tc>
+          <w:tcPr>
+            <w:tcW w:w="1838" w:type="dxa"/>
+            <w:gridSpan w:val="2"/>
+            <w:shd w:val="clear" w:color="auto" w:fill="D0CECE" w:themeFill="background2" w:themeFillShade="E6"/>
+          </w:tcPr>
+          <w:p>
+            <w:pPr>
+              <w:rPr>
+                <w:lang w:eastAsia="fr-CH"/>
+              </w:rPr>
+            </w:pPr>
+            <w:r>
+              <w:rPr>
+                <w:lang w:eastAsia="fr-CH"/>
+              </w:rPr>
+              <w:t>Données</w:t>
+            </w:r>
+          </w:p>
+        </w:tc>
+        <w:tc>
+          <w:tcPr>
+            <w:tcW w:w="7224" w:type="dxa"/>
+            <w:gridSpan w:val="3"/>
+          </w:tcPr>
+          <w:p>
+            <w:pPr>
+              <w:rPr>
+                <w:lang w:eastAsia="fr-CH"/>
+              </w:rPr>
+            </w:pPr>
+            <w:r>
+              <w:rPr>
+                <w:lang w:eastAsia="fr-CH"/>
+              </w:rPr>
+              <w:t>Un fichier « DocPHP.docx » Placé dans des dossiers</w:t>
+            </w:r>
+          </w:p>
+        </w:tc>
+      </w:tr>
+      <w:tr>
+        <w:tc>
+          <w:tcPr>
+            <w:tcW w:w="1838" w:type="dxa"/>
+            <w:gridSpan w:val="2"/>
+            <w:shd w:val="clear" w:color="auto" w:fill="D0CECE" w:themeFill="background2" w:themeFillShade="E6"/>
+          </w:tcPr>
+          <w:p>
+            <w:pPr>
+              <w:rPr>
+                <w:lang w:eastAsia="fr-CH"/>
+              </w:rPr>
+            </w:pPr>
+            <w:r>
+              <w:rPr>
+                <w:lang w:eastAsia="fr-CH"/>
+              </w:rPr>
+              <w:t>Prérequis</w:t>
+            </w:r>
+          </w:p>
+        </w:tc>
+        <w:tc>
+          <w:tcPr>
+            <w:tcW w:w="7224" w:type="dxa"/>
+            <w:gridSpan w:val="3"/>
+          </w:tcPr>
+          <w:p>
+            <w:pPr>
+              <w:rPr>
+                <w:lang w:eastAsia="fr-CH"/>
+              </w:rPr>
+            </w:pPr>
+          </w:p>
+        </w:tc>
+      </w:tr>
+      <w:tr>
+        <w:tc>
+          <w:tcPr>
+            <w:tcW w:w="1838" w:type="dxa"/>
+            <w:gridSpan w:val="2"/>
+            <w:shd w:val="clear" w:color="auto" w:fill="D0CECE" w:themeFill="background2" w:themeFillShade="E6"/>
+          </w:tcPr>
+          <w:p>
+            <w:pPr>
+              <w:rPr>
+                <w:lang w:eastAsia="fr-CH"/>
+              </w:rPr>
+            </w:pPr>
+            <w:r>
+              <w:rPr>
+                <w:lang w:eastAsia="fr-CH"/>
+              </w:rPr>
+              <w:t>Auteur</w:t>
+            </w:r>
+          </w:p>
+        </w:tc>
+        <w:tc>
+          <w:tcPr>
+            <w:tcW w:w="7224" w:type="dxa"/>
+            <w:gridSpan w:val="3"/>
+          </w:tcPr>
+          <w:p>
+            <w:pPr>
+              <w:rPr>
+                <w:lang w:eastAsia="fr-CH"/>
+              </w:rPr>
+            </w:pPr>
+          </w:p>
+        </w:tc>
+      </w:tr>
+      <w:tr>
+        <w:tc>
+          <w:tcPr>
+            <w:tcW w:w="545" w:type="dxa"/>
+            <w:shd w:val="clear" w:color="auto" w:fill="D0CECE" w:themeFill="background2" w:themeFillShade="E6"/>
+          </w:tcPr>
+          <w:p>
+            <w:pPr>
+              <w:rPr>
+                <w:lang w:eastAsia="fr-CH"/>
+              </w:rPr>
+            </w:pPr>
+          </w:p>
+        </w:tc>
+        <w:tc>
+          <w:tcPr>
+            <w:tcW w:w="3781" w:type="dxa"/>
+            <w:gridSpan w:val="2"/>
+            <w:shd w:val="clear" w:color="auto" w:fill="D0CECE" w:themeFill="background2" w:themeFillShade="E6"/>
+          </w:tcPr>
+          <w:p>
+            <w:pPr>
+              <w:rPr>
+                <w:lang w:eastAsia="fr-CH"/>
+              </w:rPr>
+            </w:pPr>
+            <w:r>
+              <w:rPr>
+                <w:lang w:eastAsia="fr-CH"/>
+              </w:rPr>
+              <w:t>Action</w:t>
+            </w:r>
+          </w:p>
+        </w:tc>
+        <w:tc>
+          <w:tcPr>
+            <w:tcW w:w="3786" w:type="dxa"/>
+            <w:shd w:val="clear" w:color="auto" w:fill="D0CECE" w:themeFill="background2" w:themeFillShade="E6"/>
+          </w:tcPr>
+          <w:p>
+            <w:pPr>
+              <w:rPr>
+                <w:lang w:eastAsia="fr-CH"/>
+              </w:rPr>
+            </w:pPr>
+            <w:r>
+              <w:rPr>
+                <w:lang w:eastAsia="fr-CH"/>
+              </w:rPr>
+              <w:t>Résultat attendu</w:t>
+            </w:r>
+          </w:p>
+        </w:tc>
+        <w:tc>
+          <w:tcPr>
+            <w:tcW w:w="950" w:type="dxa"/>
+            <w:shd w:val="clear" w:color="auto" w:fill="D0CECE" w:themeFill="background2" w:themeFillShade="E6"/>
+          </w:tcPr>
+          <w:p>
+            <w:pPr>
+              <w:rPr>
+                <w:lang w:eastAsia="fr-CH"/>
+              </w:rPr>
+            </w:pPr>
+            <w:r>
+              <w:rPr>
+                <w:lang w:eastAsia="fr-CH"/>
+              </w:rPr>
+              <w:t>Résultat</w:t>
+            </w:r>
+          </w:p>
+        </w:tc>
+      </w:tr>
+      <w:tr>
+        <w:tc>
+          <w:tcPr>
+            <w:tcW w:w="545" w:type="dxa"/>
+            <w:shd w:val="clear" w:color="auto" w:fill="D0CECE" w:themeFill="background2" w:themeFillShade="E6"/>
+          </w:tcPr>
+          <w:p>
+            <w:pPr>
+              <w:jc w:val="center"/>
+              <w:rPr>
+                <w:lang w:eastAsia="fr-CH"/>
+              </w:rPr>
+            </w:pPr>
+            <w:r>
+              <w:rPr>
+                <w:lang w:eastAsia="fr-CH"/>
+              </w:rPr>
+              <w:t>1</w:t>
+            </w:r>
+          </w:p>
+        </w:tc>
+        <w:tc>
+          <w:tcPr>
+            <w:tcW w:w="3781" w:type="dxa"/>
+            <w:gridSpan w:val="2"/>
+          </w:tcPr>
+          <w:p>
+            <w:pPr>
+              <w:rPr>
+                <w:lang w:eastAsia="fr-CH"/>
+              </w:rPr>
+            </w:pPr>
+            <w:r>
+              <w:rPr>
+                <w:lang w:eastAsia="fr-CH"/>
+              </w:rPr>
+              <w:t>Lancement de l’application et écriture de « </w:t>
+            </w:r>
+            <w:proofErr w:type="spellStart"/>
+            <w:r>
+              <w:rPr>
+                <w:lang w:eastAsia="fr-CH"/>
+              </w:rPr>
+              <w:t>DocPHP</w:t>
+            </w:r>
+            <w:proofErr w:type="spellEnd"/>
+            <w:r>
+              <w:rPr>
+                <w:lang w:eastAsia="fr-CH"/>
+              </w:rPr>
+              <w:t> » sur la barre de recherche</w:t>
+            </w:r>
+          </w:p>
+        </w:tc>
+        <w:tc>
+          <w:tcPr>
+            <w:tcW w:w="3786" w:type="dxa"/>
+          </w:tcPr>
+          <w:p>
+            <w:pPr>
+              <w:rPr>
+                <w:lang w:eastAsia="fr-CH"/>
+              </w:rPr>
+            </w:pPr>
+            <w:r>
+              <w:rPr>
+                <w:lang w:eastAsia="fr-CH"/>
+              </w:rPr>
+              <w:t>L’application s’ouvre et le champ de recherche affiche « </w:t>
+            </w:r>
+            <w:proofErr w:type="spellStart"/>
+            <w:r>
+              <w:rPr>
+                <w:lang w:eastAsia="fr-CH"/>
+              </w:rPr>
+              <w:t>DocPHP</w:t>
+            </w:r>
+            <w:proofErr w:type="spellEnd"/>
+            <w:r>
+              <w:rPr>
+                <w:lang w:eastAsia="fr-CH"/>
+              </w:rPr>
+              <w:t> »</w:t>
+            </w:r>
+          </w:p>
+        </w:tc>
+        <w:tc>
+          <w:tcPr>
+            <w:tcW w:w="950" w:type="dxa"/>
+          </w:tcPr>
+          <w:p>
+            <w:pPr>
+              <w:rPr>
+                <w:lang w:eastAsia="fr-CH"/>
+              </w:rPr>
+            </w:pPr>
+          </w:p>
+        </w:tc>
+      </w:tr>
+      <w:tr>
+        <w:tc>
+          <w:tcPr>
+            <w:tcW w:w="545" w:type="dxa"/>
+            <w:shd w:val="clear" w:color="auto" w:fill="D0CECE" w:themeFill="background2" w:themeFillShade="E6"/>
+          </w:tcPr>
+          <w:p>
+            <w:pPr>
+              <w:jc w:val="center"/>
+              <w:rPr>
+                <w:lang w:eastAsia="fr-CH"/>
+              </w:rPr>
+            </w:pPr>
+            <w:r>
+              <w:rPr>
+                <w:lang w:eastAsia="fr-CH"/>
+              </w:rPr>
+              <w:t>2</w:t>
+            </w:r>
+          </w:p>
+        </w:tc>
+        <w:tc>
+          <w:tcPr>
+            <w:tcW w:w="3781" w:type="dxa"/>
+            <w:gridSpan w:val="2"/>
+          </w:tcPr>
+          <w:p>
+            <w:pPr>
+              <w:rPr>
+                <w:lang w:eastAsia="fr-CH"/>
+              </w:rPr>
+            </w:pPr>
+            <w:r>
+              <w:rPr>
+                <w:lang w:eastAsia="fr-CH"/>
+              </w:rPr>
+              <w:t xml:space="preserve">Clic </w:t>
+            </w:r>
+            <w:r>
+              <w:rPr>
+                <w:lang w:eastAsia="fr-CH"/>
+              </w:rPr>
+              <w:t>sur le bouton « </w:t>
+            </w:r>
+            <w:proofErr w:type="spellStart"/>
+            <w:r>
+              <w:rPr>
+                <w:lang w:eastAsia="fr-CH"/>
+              </w:rPr>
+              <w:t>search</w:t>
+            </w:r>
+            <w:proofErr w:type="spellEnd"/>
+            <w:r>
+              <w:rPr>
+                <w:lang w:eastAsia="fr-CH"/>
+              </w:rPr>
+              <w:t> » et choisit un dossier ou se trouve, dessous, le fichier « </w:t>
+            </w:r>
+            <w:proofErr w:type="spellStart"/>
+            <w:r>
+              <w:rPr>
+                <w:lang w:eastAsia="fr-CH"/>
+              </w:rPr>
+              <w:t>DocPHP</w:t>
+            </w:r>
+            <w:proofErr w:type="spellEnd"/>
+            <w:r>
+              <w:rPr>
+                <w:lang w:eastAsia="fr-CH"/>
+              </w:rPr>
+              <w:t> »</w:t>
+            </w:r>
+          </w:p>
+        </w:tc>
+        <w:tc>
+          <w:tcPr>
+            <w:tcW w:w="3786" w:type="dxa"/>
+          </w:tcPr>
+          <w:p>
+            <w:pPr>
+              <w:rPr>
+                <w:lang w:eastAsia="fr-CH"/>
+              </w:rPr>
+            </w:pPr>
+            <w:r>
+              <w:rPr>
+                <w:lang w:eastAsia="fr-CH"/>
+              </w:rPr>
+              <w:t>Affiche le fichier « </w:t>
+            </w:r>
+            <w:proofErr w:type="spellStart"/>
+            <w:r>
+              <w:rPr>
+                <w:lang w:eastAsia="fr-CH"/>
+              </w:rPr>
+              <w:t>DocPHP</w:t>
+            </w:r>
+            <w:proofErr w:type="spellEnd"/>
+            <w:r>
+              <w:rPr>
+                <w:lang w:eastAsia="fr-CH"/>
+              </w:rPr>
+              <w:t> »</w:t>
+            </w:r>
+            <w:r>
+              <w:rPr>
+                <w:lang w:eastAsia="fr-CH"/>
+              </w:rPr>
+              <w:t xml:space="preserve"> et les autres fichier qui corresponde au critère de recherche</w:t>
+            </w:r>
+          </w:p>
+        </w:tc>
+        <w:tc>
+          <w:tcPr>
+            <w:tcW w:w="950" w:type="dxa"/>
+          </w:tcPr>
+          <w:p>
+            <w:pPr>
+              <w:rPr>
+                <w:lang w:eastAsia="fr-CH"/>
+              </w:rPr>
+            </w:pPr>
+          </w:p>
+        </w:tc>
+      </w:tr>
+    </w:tbl>
+    <w:p>
+      <w:pPr>
+        <w:rPr>
+          <w:lang w:eastAsia="fr-CH"/>
+        </w:rPr>
+      </w:pPr>
+    </w:p>
+    <w:p>
+      <w:pPr>
+        <w:rPr>
+          <w:lang w:eastAsia="fr-CH"/>
+        </w:rPr>
+      </w:pPr>
+      <w:r>
+        <w:rPr>
+          <w:lang w:eastAsia="fr-CH"/>
+        </w:rPr>
+        <w:t xml:space="preserve">Nous sous-entendrons que l’application se lance correctement à partir de maintenant. </w:t>
+      </w:r>
+    </w:p>
+    <w:tbl>
+      <w:tblPr>
+        <w:tblStyle w:val="Grilledutableau"/>
+        <w:tblW w:w="0" w:type="auto"/>
+        <w:tblLook w:val="04A0" w:firstRow="1" w:lastRow="0" w:firstColumn="1" w:lastColumn="0" w:noHBand="0" w:noVBand="1"/>
+      </w:tblPr>
+      <w:tblGrid>
+        <w:gridCol w:w="545"/>
+        <w:gridCol w:w="1293"/>
+        <w:gridCol w:w="2488"/>
+        <w:gridCol w:w="3786"/>
+        <w:gridCol w:w="950"/>
+      </w:tblGrid>
+      <w:tr>
+        <w:tc>
+          <w:tcPr>
+            <w:tcW w:w="1838" w:type="dxa"/>
+            <w:gridSpan w:val="2"/>
+            <w:shd w:val="clear" w:color="auto" w:fill="D0CECE" w:themeFill="background2" w:themeFillShade="E6"/>
+          </w:tcPr>
+          <w:p>
+            <w:pPr>
+              <w:rPr>
+                <w:lang w:eastAsia="fr-CH"/>
+              </w:rPr>
+            </w:pPr>
+            <w:r>
+              <w:rPr>
+                <w:lang w:eastAsia="fr-CH"/>
+              </w:rPr>
+              <w:t>Synopsis</w:t>
+            </w:r>
+          </w:p>
+        </w:tc>
+        <w:tc>
+          <w:tcPr>
+            <w:tcW w:w="7224" w:type="dxa"/>
+            <w:gridSpan w:val="3"/>
+          </w:tcPr>
+          <w:p>
+            <w:pPr>
+              <w:rPr>
+                <w:lang w:eastAsia="fr-CH"/>
+              </w:rPr>
+            </w:pPr>
+            <w:r>
+              <w:rPr>
+                <w:lang w:eastAsia="fr-CH"/>
+              </w:rPr>
+              <w:t xml:space="preserve">Recherche du texte dans un fichier </w:t>
+            </w:r>
+            <w:r>
+              <w:rPr>
+                <w:lang w:eastAsia="fr-CH"/>
+              </w:rPr>
+              <w:t xml:space="preserve"> </w:t>
+            </w:r>
+          </w:p>
+        </w:tc>
+      </w:tr>
+      <w:tr>
+        <w:tc>
+          <w:tcPr>
+            <w:tcW w:w="1838" w:type="dxa"/>
+            <w:gridSpan w:val="2"/>
+            <w:shd w:val="clear" w:color="auto" w:fill="D0CECE" w:themeFill="background2" w:themeFillShade="E6"/>
+          </w:tcPr>
+          <w:p>
+            <w:pPr>
+              <w:rPr>
+                <w:lang w:eastAsia="fr-CH"/>
+              </w:rPr>
+            </w:pPr>
+            <w:r>
+              <w:rPr>
+                <w:lang w:eastAsia="fr-CH"/>
+              </w:rPr>
+              <w:t>Environnement</w:t>
+            </w:r>
+          </w:p>
+        </w:tc>
+        <w:tc>
+          <w:tcPr>
+            <w:tcW w:w="7224" w:type="dxa"/>
+            <w:gridSpan w:val="3"/>
+          </w:tcPr>
+          <w:p>
+            <w:pPr>
+              <w:rPr>
+                <w:lang w:eastAsia="fr-CH"/>
+              </w:rPr>
+            </w:pPr>
+            <w:r>
+              <w:rPr>
+                <w:lang w:eastAsia="fr-CH"/>
+              </w:rPr>
+              <w:t xml:space="preserve">Visual Studio </w:t>
+            </w:r>
+          </w:p>
+        </w:tc>
+      </w:tr>
+      <w:tr>
+        <w:tc>
+          <w:tcPr>
+            <w:tcW w:w="1838" w:type="dxa"/>
+            <w:gridSpan w:val="2"/>
+            <w:shd w:val="clear" w:color="auto" w:fill="D0CECE" w:themeFill="background2" w:themeFillShade="E6"/>
+          </w:tcPr>
+          <w:p>
+            <w:pPr>
+              <w:rPr>
+                <w:lang w:eastAsia="fr-CH"/>
+              </w:rPr>
+            </w:pPr>
+            <w:r>
+              <w:rPr>
+                <w:lang w:eastAsia="fr-CH"/>
+              </w:rPr>
+              <w:t>Objectif</w:t>
+            </w:r>
+          </w:p>
+        </w:tc>
+        <w:tc>
+          <w:tcPr>
+            <w:tcW w:w="7224" w:type="dxa"/>
+            <w:gridSpan w:val="3"/>
+          </w:tcPr>
+          <w:p>
+            <w:pPr>
+              <w:rPr>
+                <w:lang w:eastAsia="fr-CH"/>
+              </w:rPr>
+            </w:pPr>
+            <w:r>
+              <w:rPr>
+                <w:lang w:eastAsia="fr-CH"/>
+              </w:rPr>
+              <w:t>Valider la recherche dans le contenu d’un fichier</w:t>
+            </w:r>
+          </w:p>
+        </w:tc>
+      </w:tr>
+      <w:tr>
+        <w:tc>
+          <w:tcPr>
+            <w:tcW w:w="1838" w:type="dxa"/>
+            <w:gridSpan w:val="2"/>
+            <w:shd w:val="clear" w:color="auto" w:fill="D0CECE" w:themeFill="background2" w:themeFillShade="E6"/>
+          </w:tcPr>
+          <w:p>
+            <w:pPr>
+              <w:rPr>
+                <w:lang w:eastAsia="fr-CH"/>
+              </w:rPr>
+            </w:pPr>
+            <w:r>
+              <w:rPr>
+                <w:lang w:eastAsia="fr-CH"/>
+              </w:rPr>
+              <w:t>Données</w:t>
+            </w:r>
+          </w:p>
+        </w:tc>
+        <w:tc>
+          <w:tcPr>
+            <w:tcW w:w="7224" w:type="dxa"/>
+            <w:gridSpan w:val="3"/>
+          </w:tcPr>
+          <w:p>
+            <w:pPr>
+              <w:rPr>
+                <w:lang w:eastAsia="fr-CH"/>
+              </w:rPr>
+            </w:pPr>
+            <w:r>
+              <w:rPr>
+                <w:lang w:eastAsia="fr-CH"/>
+              </w:rPr>
+              <w:t>Un fichier « DocPHP.docx » Placé dans des dossiers</w:t>
+            </w:r>
+            <w:r>
+              <w:rPr>
+                <w:lang w:eastAsia="fr-CH"/>
+              </w:rPr>
+              <w:t xml:space="preserve"> avec l’intitulé </w:t>
+            </w:r>
+            <w:r>
+              <w:rPr>
+                <w:lang w:eastAsia="fr-CH"/>
+              </w:rPr>
+              <w:t>recherché</w:t>
+            </w:r>
+          </w:p>
+        </w:tc>
+      </w:tr>
+      <w:tr>
+        <w:tc>
+          <w:tcPr>
+            <w:tcW w:w="1838" w:type="dxa"/>
+            <w:gridSpan w:val="2"/>
+            <w:shd w:val="clear" w:color="auto" w:fill="D0CECE" w:themeFill="background2" w:themeFillShade="E6"/>
+          </w:tcPr>
+          <w:p>
+            <w:pPr>
+              <w:rPr>
+                <w:lang w:eastAsia="fr-CH"/>
+              </w:rPr>
+            </w:pPr>
+            <w:r>
+              <w:rPr>
+                <w:lang w:eastAsia="fr-CH"/>
+              </w:rPr>
+              <w:t>Prérequis</w:t>
+            </w:r>
+          </w:p>
+        </w:tc>
+        <w:tc>
+          <w:tcPr>
+            <w:tcW w:w="7224" w:type="dxa"/>
+            <w:gridSpan w:val="3"/>
+          </w:tcPr>
+          <w:p>
+            <w:pPr>
+              <w:rPr>
+                <w:lang w:eastAsia="fr-CH"/>
+              </w:rPr>
+            </w:pPr>
+          </w:p>
+        </w:tc>
+      </w:tr>
+      <w:tr>
+        <w:tc>
+          <w:tcPr>
+            <w:tcW w:w="1838" w:type="dxa"/>
+            <w:gridSpan w:val="2"/>
+            <w:shd w:val="clear" w:color="auto" w:fill="D0CECE" w:themeFill="background2" w:themeFillShade="E6"/>
+          </w:tcPr>
+          <w:p>
+            <w:pPr>
+              <w:rPr>
+                <w:lang w:eastAsia="fr-CH"/>
+              </w:rPr>
+            </w:pPr>
+            <w:r>
+              <w:rPr>
+                <w:lang w:eastAsia="fr-CH"/>
+              </w:rPr>
+              <w:lastRenderedPageBreak/>
+              <w:t>Auteur</w:t>
+            </w:r>
+          </w:p>
+        </w:tc>
+        <w:tc>
+          <w:tcPr>
+            <w:tcW w:w="7224" w:type="dxa"/>
+            <w:gridSpan w:val="3"/>
+          </w:tcPr>
+          <w:p>
+            <w:pPr>
+              <w:rPr>
+                <w:lang w:eastAsia="fr-CH"/>
+              </w:rPr>
+            </w:pPr>
+          </w:p>
+        </w:tc>
+      </w:tr>
+      <w:tr>
+        <w:tc>
+          <w:tcPr>
+            <w:tcW w:w="545" w:type="dxa"/>
+            <w:shd w:val="clear" w:color="auto" w:fill="D0CECE" w:themeFill="background2" w:themeFillShade="E6"/>
+          </w:tcPr>
+          <w:p>
+            <w:pPr>
+              <w:rPr>
+                <w:lang w:eastAsia="fr-CH"/>
+              </w:rPr>
+            </w:pPr>
+          </w:p>
+        </w:tc>
+        <w:tc>
+          <w:tcPr>
+            <w:tcW w:w="3781" w:type="dxa"/>
+            <w:gridSpan w:val="2"/>
+            <w:shd w:val="clear" w:color="auto" w:fill="D0CECE" w:themeFill="background2" w:themeFillShade="E6"/>
+          </w:tcPr>
+          <w:p>
+            <w:pPr>
+              <w:rPr>
+                <w:lang w:eastAsia="fr-CH"/>
+              </w:rPr>
+            </w:pPr>
+            <w:r>
+              <w:rPr>
+                <w:lang w:eastAsia="fr-CH"/>
+              </w:rPr>
+              <w:t>Action</w:t>
+            </w:r>
+          </w:p>
+        </w:tc>
+        <w:tc>
+          <w:tcPr>
+            <w:tcW w:w="3786" w:type="dxa"/>
+            <w:shd w:val="clear" w:color="auto" w:fill="D0CECE" w:themeFill="background2" w:themeFillShade="E6"/>
+          </w:tcPr>
+          <w:p>
+            <w:pPr>
+              <w:rPr>
+                <w:lang w:eastAsia="fr-CH"/>
+              </w:rPr>
+            </w:pPr>
+            <w:r>
+              <w:rPr>
+                <w:lang w:eastAsia="fr-CH"/>
+              </w:rPr>
+              <w:t>Résultat attendu</w:t>
+            </w:r>
+          </w:p>
+        </w:tc>
+        <w:tc>
+          <w:tcPr>
+            <w:tcW w:w="950" w:type="dxa"/>
+            <w:shd w:val="clear" w:color="auto" w:fill="D0CECE" w:themeFill="background2" w:themeFillShade="E6"/>
+          </w:tcPr>
+          <w:p>
+            <w:pPr>
+              <w:rPr>
+                <w:lang w:eastAsia="fr-CH"/>
+              </w:rPr>
+            </w:pPr>
+            <w:r>
+              <w:rPr>
+                <w:lang w:eastAsia="fr-CH"/>
+              </w:rPr>
+              <w:t>Résultat</w:t>
+            </w:r>
+          </w:p>
+        </w:tc>
+      </w:tr>
+      <w:tr>
+        <w:tc>
+          <w:tcPr>
+            <w:tcW w:w="545" w:type="dxa"/>
+            <w:shd w:val="clear" w:color="auto" w:fill="D0CECE" w:themeFill="background2" w:themeFillShade="E6"/>
+          </w:tcPr>
+          <w:p>
+            <w:pPr>
+              <w:jc w:val="center"/>
+              <w:rPr>
+                <w:lang w:eastAsia="fr-CH"/>
+              </w:rPr>
+            </w:pPr>
+            <w:r>
+              <w:rPr>
+                <w:lang w:eastAsia="fr-CH"/>
+              </w:rPr>
+              <w:t>1</w:t>
+            </w:r>
+          </w:p>
+        </w:tc>
+        <w:tc>
+          <w:tcPr>
+            <w:tcW w:w="3781" w:type="dxa"/>
+            <w:gridSpan w:val="2"/>
+          </w:tcPr>
+          <w:p>
+            <w:pPr>
+              <w:rPr>
+                <w:lang w:eastAsia="fr-CH"/>
+              </w:rPr>
+            </w:pPr>
+            <w:r>
+              <w:rPr>
+                <w:lang w:eastAsia="fr-CH"/>
+              </w:rPr>
+              <w:t>Ecrire « Cahier des charges détaillé » Dans le champs de recherche et sélectionné dans la liste box « interne »</w:t>
+            </w:r>
+          </w:p>
+        </w:tc>
+        <w:tc>
+          <w:tcPr>
+            <w:tcW w:w="3786" w:type="dxa"/>
+          </w:tcPr>
+          <w:p>
+            <w:pPr>
+              <w:rPr>
+                <w:lang w:eastAsia="fr-CH"/>
+              </w:rPr>
+            </w:pPr>
+            <w:r>
+              <w:rPr>
+                <w:lang w:eastAsia="fr-CH"/>
+              </w:rPr>
+              <w:t xml:space="preserve">Aucune intervention du logiciel </w:t>
+            </w:r>
+          </w:p>
+        </w:tc>
+        <w:tc>
+          <w:tcPr>
+            <w:tcW w:w="950" w:type="dxa"/>
+          </w:tcPr>
+          <w:p>
+            <w:pPr>
+              <w:rPr>
+                <w:lang w:eastAsia="fr-CH"/>
+              </w:rPr>
+            </w:pPr>
+          </w:p>
+        </w:tc>
+      </w:tr>
+      <w:tr>
+        <w:tc>
+          <w:tcPr>
+            <w:tcW w:w="545" w:type="dxa"/>
+            <w:shd w:val="clear" w:color="auto" w:fill="D0CECE" w:themeFill="background2" w:themeFillShade="E6"/>
+          </w:tcPr>
+          <w:p>
+            <w:pPr>
+              <w:jc w:val="center"/>
+              <w:rPr>
+                <w:lang w:eastAsia="fr-CH"/>
+              </w:rPr>
+            </w:pPr>
+            <w:r>
+              <w:rPr>
+                <w:lang w:eastAsia="fr-CH"/>
+              </w:rPr>
+              <w:t>2</w:t>
+            </w:r>
+          </w:p>
+        </w:tc>
+        <w:tc>
+          <w:tcPr>
+            <w:tcW w:w="3781" w:type="dxa"/>
+            <w:gridSpan w:val="2"/>
+          </w:tcPr>
+          <w:p>
+            <w:pPr>
+              <w:rPr>
+                <w:lang w:eastAsia="fr-CH"/>
+              </w:rPr>
+            </w:pPr>
+            <w:r>
+              <w:rPr>
+                <w:lang w:eastAsia="fr-CH"/>
+              </w:rPr>
+              <w:t>Clic sur le bouton « </w:t>
+            </w:r>
+            <w:proofErr w:type="spellStart"/>
+            <w:r>
+              <w:rPr>
+                <w:lang w:eastAsia="fr-CH"/>
+              </w:rPr>
+              <w:t>search</w:t>
+            </w:r>
+            <w:proofErr w:type="spellEnd"/>
+            <w:r>
+              <w:rPr>
+                <w:lang w:eastAsia="fr-CH"/>
+              </w:rPr>
+              <w:t xml:space="preserve"> » et choisit un dossier ou se trouve, dessous, le fichier </w:t>
+            </w:r>
+            <w:r>
+              <w:rPr>
+                <w:lang w:eastAsia="fr-CH"/>
+              </w:rPr>
+              <w:t>contenant le champs de recherche</w:t>
+            </w:r>
+          </w:p>
+        </w:tc>
+        <w:tc>
+          <w:tcPr>
+            <w:tcW w:w="3786" w:type="dxa"/>
+          </w:tcPr>
+          <w:p>
+            <w:pPr>
+              <w:rPr>
+                <w:lang w:eastAsia="fr-CH"/>
+              </w:rPr>
+            </w:pPr>
+            <w:r>
+              <w:rPr>
+                <w:lang w:eastAsia="fr-CH"/>
+              </w:rPr>
+              <w:t xml:space="preserve">Affiche </w:t>
+            </w:r>
+            <w:r>
+              <w:rPr>
+                <w:lang w:eastAsia="fr-CH"/>
+              </w:rPr>
+              <w:t xml:space="preserve">les </w:t>
+            </w:r>
+            <w:r>
+              <w:rPr>
+                <w:lang w:eastAsia="fr-CH"/>
+              </w:rPr>
+              <w:t>f</w:t>
+            </w:r>
+            <w:r>
+              <w:rPr>
+                <w:lang w:eastAsia="fr-CH"/>
+              </w:rPr>
+              <w:t>ichier</w:t>
+            </w:r>
+            <w:r>
+              <w:rPr>
+                <w:lang w:eastAsia="fr-CH"/>
+              </w:rPr>
+              <w:t>s</w:t>
+            </w:r>
+            <w:r>
+              <w:rPr>
+                <w:lang w:eastAsia="fr-CH"/>
+              </w:rPr>
+              <w:t xml:space="preserve"> qui </w:t>
+            </w:r>
+            <w:r>
+              <w:rPr>
+                <w:lang w:eastAsia="fr-CH"/>
+              </w:rPr>
+              <w:t xml:space="preserve">contient le </w:t>
+            </w:r>
+            <w:r>
+              <w:rPr>
+                <w:lang w:eastAsia="fr-CH"/>
+              </w:rPr>
+              <w:t>critère de recherche</w:t>
+            </w:r>
+          </w:p>
+        </w:tc>
+        <w:tc>
+          <w:tcPr>
+            <w:tcW w:w="950" w:type="dxa"/>
+          </w:tcPr>
+          <w:p>
+            <w:pPr>
+              <w:rPr>
+                <w:lang w:eastAsia="fr-CH"/>
+              </w:rPr>
+            </w:pPr>
+          </w:p>
+        </w:tc>
+      </w:tr>
+    </w:tbl>
+    <w:p>
+      <w:pPr>
+        <w:rPr>
+          <w:lang w:eastAsia="fr-CH"/>
+        </w:rPr>
+      </w:pPr>
+    </w:p>
+    <w:tbl>
+      <w:tblPr>
+        <w:tblStyle w:val="Grilledutableau"/>
+        <w:tblW w:w="0" w:type="auto"/>
+        <w:tblLook w:val="04A0" w:firstRow="1" w:lastRow="0" w:firstColumn="1" w:lastColumn="0" w:noHBand="0" w:noVBand="1"/>
+      </w:tblPr>
+      <w:tblGrid>
+        <w:gridCol w:w="545"/>
+        <w:gridCol w:w="1293"/>
+        <w:gridCol w:w="2488"/>
+        <w:gridCol w:w="3786"/>
+        <w:gridCol w:w="950"/>
+      </w:tblGrid>
+      <w:tr>
+        <w:tc>
+          <w:tcPr>
+            <w:tcW w:w="1838" w:type="dxa"/>
+            <w:gridSpan w:val="2"/>
+            <w:shd w:val="clear" w:color="auto" w:fill="D0CECE" w:themeFill="background2" w:themeFillShade="E6"/>
+          </w:tcPr>
+          <w:p>
+            <w:pPr>
+              <w:rPr>
+                <w:lang w:eastAsia="fr-CH"/>
+              </w:rPr>
+            </w:pPr>
+            <w:r>
+              <w:rPr>
+                <w:lang w:eastAsia="fr-CH"/>
+              </w:rPr>
+              <w:t>Synopsis</w:t>
+            </w:r>
+          </w:p>
+        </w:tc>
+        <w:tc>
+          <w:tcPr>
+            <w:tcW w:w="7224" w:type="dxa"/>
+            <w:gridSpan w:val="3"/>
+          </w:tcPr>
+          <w:p>
+            <w:pPr>
+              <w:rPr>
+                <w:lang w:eastAsia="fr-CH"/>
+              </w:rPr>
+            </w:pPr>
+            <w:r>
+              <w:rPr>
+                <w:lang w:eastAsia="fr-CH"/>
+              </w:rPr>
+              <w:t>R</w:t>
+            </w:r>
+            <w:r>
+              <w:rPr>
+                <w:lang w:eastAsia="fr-CH"/>
+              </w:rPr>
+              <w:t>echerche d’un fichier selon son auteur</w:t>
+            </w:r>
+          </w:p>
+        </w:tc>
+      </w:tr>
+      <w:tr>
+        <w:tc>
+          <w:tcPr>
+            <w:tcW w:w="1838" w:type="dxa"/>
+            <w:gridSpan w:val="2"/>
+            <w:shd w:val="clear" w:color="auto" w:fill="D0CECE" w:themeFill="background2" w:themeFillShade="E6"/>
+          </w:tcPr>
+          <w:p>
+            <w:pPr>
+              <w:rPr>
+                <w:lang w:eastAsia="fr-CH"/>
+              </w:rPr>
+            </w:pPr>
+            <w:r>
+              <w:rPr>
+                <w:lang w:eastAsia="fr-CH"/>
+              </w:rPr>
+              <w:t>Environnement</w:t>
+            </w:r>
+          </w:p>
+        </w:tc>
+        <w:tc>
+          <w:tcPr>
+            <w:tcW w:w="7224" w:type="dxa"/>
+            <w:gridSpan w:val="3"/>
+          </w:tcPr>
+          <w:p>
+            <w:pPr>
+              <w:rPr>
+                <w:lang w:eastAsia="fr-CH"/>
+              </w:rPr>
+            </w:pPr>
+            <w:r>
+              <w:rPr>
+                <w:lang w:eastAsia="fr-CH"/>
+              </w:rPr>
+              <w:t xml:space="preserve">Visual Studio </w:t>
+            </w:r>
+          </w:p>
+        </w:tc>
+      </w:tr>
+      <w:tr>
+        <w:tc>
+          <w:tcPr>
+            <w:tcW w:w="1838" w:type="dxa"/>
+            <w:gridSpan w:val="2"/>
+            <w:shd w:val="clear" w:color="auto" w:fill="D0CECE" w:themeFill="background2" w:themeFillShade="E6"/>
+          </w:tcPr>
+          <w:p>
+            <w:pPr>
+              <w:rPr>
+                <w:lang w:eastAsia="fr-CH"/>
+              </w:rPr>
+            </w:pPr>
+            <w:r>
+              <w:rPr>
+                <w:lang w:eastAsia="fr-CH"/>
+              </w:rPr>
+              <w:t>Objectif</w:t>
+            </w:r>
+          </w:p>
+        </w:tc>
+        <w:tc>
+          <w:tcPr>
+            <w:tcW w:w="7224" w:type="dxa"/>
+            <w:gridSpan w:val="3"/>
+          </w:tcPr>
+          <w:p>
+            <w:pPr>
+              <w:rPr>
+                <w:lang w:eastAsia="fr-CH"/>
+              </w:rPr>
+            </w:pPr>
+            <w:r>
+              <w:rPr>
+                <w:lang w:eastAsia="fr-CH"/>
+              </w:rPr>
+              <w:t xml:space="preserve">Valider la recherche </w:t>
+            </w:r>
+            <w:r>
+              <w:rPr>
+                <w:lang w:eastAsia="fr-CH"/>
+              </w:rPr>
+              <w:t xml:space="preserve">par auteur </w:t>
+            </w:r>
+          </w:p>
+        </w:tc>
+      </w:tr>
+      <w:tr>
+        <w:tc>
+          <w:tcPr>
+            <w:tcW w:w="1838" w:type="dxa"/>
+            <w:gridSpan w:val="2"/>
+            <w:shd w:val="clear" w:color="auto" w:fill="D0CECE" w:themeFill="background2" w:themeFillShade="E6"/>
+          </w:tcPr>
+          <w:p>
+            <w:pPr>
+              <w:rPr>
+                <w:lang w:eastAsia="fr-CH"/>
+              </w:rPr>
+            </w:pPr>
+            <w:r>
+              <w:rPr>
+                <w:lang w:eastAsia="fr-CH"/>
+              </w:rPr>
+              <w:t>Données</w:t>
+            </w:r>
+          </w:p>
+        </w:tc>
+        <w:tc>
+          <w:tcPr>
+            <w:tcW w:w="7224" w:type="dxa"/>
+            <w:gridSpan w:val="3"/>
+          </w:tcPr>
+          <w:p>
+            <w:pPr>
+              <w:rPr>
+                <w:lang w:eastAsia="fr-CH"/>
+              </w:rPr>
+            </w:pPr>
+            <w:r>
+              <w:rPr>
+                <w:lang w:eastAsia="fr-CH"/>
+              </w:rPr>
+              <w:t>Un fichier « DocPHP.docx » Placé dans des dossiers</w:t>
+            </w:r>
+            <w:r>
+              <w:rPr>
+                <w:lang w:eastAsia="fr-CH"/>
+              </w:rPr>
+              <w:t xml:space="preserve"> avec un auteur définit</w:t>
+            </w:r>
+            <w:r>
+              <w:rPr>
+                <w:lang w:eastAsia="fr-CH"/>
+              </w:rPr>
+              <w:t xml:space="preserve"> </w:t>
+            </w:r>
+          </w:p>
+        </w:tc>
+      </w:tr>
+      <w:tr>
+        <w:tc>
+          <w:tcPr>
+            <w:tcW w:w="1838" w:type="dxa"/>
+            <w:gridSpan w:val="2"/>
+            <w:shd w:val="clear" w:color="auto" w:fill="D0CECE" w:themeFill="background2" w:themeFillShade="E6"/>
+          </w:tcPr>
+          <w:p>
+            <w:pPr>
+              <w:rPr>
+                <w:lang w:eastAsia="fr-CH"/>
+              </w:rPr>
+            </w:pPr>
+            <w:r>
+              <w:rPr>
+                <w:lang w:eastAsia="fr-CH"/>
+              </w:rPr>
+              <w:t>Prérequis</w:t>
+            </w:r>
+          </w:p>
+        </w:tc>
+        <w:tc>
+          <w:tcPr>
+            <w:tcW w:w="7224" w:type="dxa"/>
+            <w:gridSpan w:val="3"/>
+          </w:tcPr>
+          <w:p>
+            <w:pPr>
+              <w:rPr>
+                <w:lang w:eastAsia="fr-CH"/>
+              </w:rPr>
+            </w:pPr>
+          </w:p>
+        </w:tc>
+      </w:tr>
+      <w:tr>
+        <w:tc>
+          <w:tcPr>
+            <w:tcW w:w="1838" w:type="dxa"/>
+            <w:gridSpan w:val="2"/>
+            <w:shd w:val="clear" w:color="auto" w:fill="D0CECE" w:themeFill="background2" w:themeFillShade="E6"/>
+          </w:tcPr>
+          <w:p>
+            <w:pPr>
+              <w:rPr>
+                <w:lang w:eastAsia="fr-CH"/>
+              </w:rPr>
+            </w:pPr>
+            <w:r>
+              <w:rPr>
+                <w:lang w:eastAsia="fr-CH"/>
+              </w:rPr>
+              <w:t>Auteur</w:t>
+            </w:r>
+          </w:p>
+        </w:tc>
+        <w:tc>
+          <w:tcPr>
+            <w:tcW w:w="7224" w:type="dxa"/>
+            <w:gridSpan w:val="3"/>
+          </w:tcPr>
+          <w:p>
+            <w:pPr>
+              <w:rPr>
+                <w:lang w:eastAsia="fr-CH"/>
+              </w:rPr>
+            </w:pPr>
+          </w:p>
+        </w:tc>
+      </w:tr>
+      <w:tr>
+        <w:tc>
+          <w:tcPr>
+            <w:tcW w:w="545" w:type="dxa"/>
+            <w:shd w:val="clear" w:color="auto" w:fill="D0CECE" w:themeFill="background2" w:themeFillShade="E6"/>
+          </w:tcPr>
+          <w:p>
+            <w:pPr>
+              <w:rPr>
+                <w:lang w:eastAsia="fr-CH"/>
+              </w:rPr>
+            </w:pPr>
+          </w:p>
+        </w:tc>
+        <w:tc>
+          <w:tcPr>
+            <w:tcW w:w="3781" w:type="dxa"/>
+            <w:gridSpan w:val="2"/>
+            <w:shd w:val="clear" w:color="auto" w:fill="D0CECE" w:themeFill="background2" w:themeFillShade="E6"/>
+          </w:tcPr>
+          <w:p>
+            <w:pPr>
+              <w:rPr>
+                <w:lang w:eastAsia="fr-CH"/>
+              </w:rPr>
+            </w:pPr>
+            <w:r>
+              <w:rPr>
+                <w:lang w:eastAsia="fr-CH"/>
+              </w:rPr>
+              <w:t>Action</w:t>
+            </w:r>
+          </w:p>
+        </w:tc>
+        <w:tc>
+          <w:tcPr>
+            <w:tcW w:w="3786" w:type="dxa"/>
+            <w:shd w:val="clear" w:color="auto" w:fill="D0CECE" w:themeFill="background2" w:themeFillShade="E6"/>
+          </w:tcPr>
+          <w:p>
+            <w:pPr>
+              <w:rPr>
+                <w:lang w:eastAsia="fr-CH"/>
+              </w:rPr>
+            </w:pPr>
+            <w:r>
+              <w:rPr>
+                <w:lang w:eastAsia="fr-CH"/>
+              </w:rPr>
+              <w:t>Résultat attendu</w:t>
+            </w:r>
+          </w:p>
+        </w:tc>
+        <w:tc>
+          <w:tcPr>
+            <w:tcW w:w="950" w:type="dxa"/>
+            <w:shd w:val="clear" w:color="auto" w:fill="D0CECE" w:themeFill="background2" w:themeFillShade="E6"/>
+          </w:tcPr>
+          <w:p>
+            <w:pPr>
+              <w:rPr>
+                <w:lang w:eastAsia="fr-CH"/>
+              </w:rPr>
+            </w:pPr>
+            <w:r>
+              <w:rPr>
+                <w:lang w:eastAsia="fr-CH"/>
+              </w:rPr>
+              <w:t>Résultat</w:t>
+            </w:r>
+          </w:p>
+        </w:tc>
+      </w:tr>
+      <w:tr>
+        <w:tc>
+          <w:tcPr>
+            <w:tcW w:w="545" w:type="dxa"/>
+            <w:shd w:val="clear" w:color="auto" w:fill="D0CECE" w:themeFill="background2" w:themeFillShade="E6"/>
+          </w:tcPr>
+          <w:p>
+            <w:pPr>
+              <w:jc w:val="center"/>
+              <w:rPr>
+                <w:lang w:eastAsia="fr-CH"/>
+              </w:rPr>
+            </w:pPr>
+            <w:r>
+              <w:rPr>
+                <w:lang w:eastAsia="fr-CH"/>
+              </w:rPr>
+              <w:t>1</w:t>
+            </w:r>
+          </w:p>
+        </w:tc>
+        <w:tc>
+          <w:tcPr>
+            <w:tcW w:w="3781" w:type="dxa"/>
+            <w:gridSpan w:val="2"/>
+          </w:tcPr>
+          <w:p>
+            <w:pPr>
+              <w:rPr>
+                <w:lang w:eastAsia="fr-CH"/>
+              </w:rPr>
+            </w:pPr>
+            <w:r>
+              <w:rPr>
+                <w:lang w:eastAsia="fr-CH"/>
+              </w:rPr>
+              <w:t xml:space="preserve">Ecrire </w:t>
+            </w:r>
+            <w:r>
+              <w:rPr>
+                <w:lang w:eastAsia="fr-CH"/>
+              </w:rPr>
+              <w:t>«Quentin</w:t>
+            </w:r>
+            <w:r>
+              <w:rPr>
+                <w:lang w:eastAsia="fr-CH"/>
+              </w:rPr>
+              <w:t>» Dans le champs de recherche et sélectionné dans la liste box « interne »</w:t>
+            </w:r>
+          </w:p>
+        </w:tc>
+        <w:tc>
+          <w:tcPr>
+            <w:tcW w:w="3786" w:type="dxa"/>
+          </w:tcPr>
+          <w:p>
+            <w:pPr>
+              <w:rPr>
+                <w:lang w:eastAsia="fr-CH"/>
+              </w:rPr>
+            </w:pPr>
+            <w:r>
+              <w:rPr>
+                <w:lang w:eastAsia="fr-CH"/>
+              </w:rPr>
+              <w:t>Aucune intervention du logiciel</w:t>
+            </w:r>
+          </w:p>
+        </w:tc>
+        <w:tc>
+          <w:tcPr>
+            <w:tcW w:w="950" w:type="dxa"/>
+          </w:tcPr>
+          <w:p>
+            <w:pPr>
+              <w:rPr>
+                <w:lang w:eastAsia="fr-CH"/>
+              </w:rPr>
+            </w:pPr>
+          </w:p>
+        </w:tc>
+      </w:tr>
+      <w:tr>
+        <w:tc>
+          <w:tcPr>
+            <w:tcW w:w="545" w:type="dxa"/>
+            <w:shd w:val="clear" w:color="auto" w:fill="D0CECE" w:themeFill="background2" w:themeFillShade="E6"/>
+          </w:tcPr>
+          <w:p>
+            <w:pPr>
+              <w:jc w:val="center"/>
+              <w:rPr>
+                <w:lang w:eastAsia="fr-CH"/>
+              </w:rPr>
+            </w:pPr>
+            <w:r>
+              <w:rPr>
+                <w:lang w:eastAsia="fr-CH"/>
+              </w:rPr>
+              <w:t>2</w:t>
+            </w:r>
+          </w:p>
+        </w:tc>
+        <w:tc>
+          <w:tcPr>
+            <w:tcW w:w="3781" w:type="dxa"/>
+            <w:gridSpan w:val="2"/>
+          </w:tcPr>
+          <w:p>
+            <w:pPr>
+              <w:rPr>
+                <w:lang w:eastAsia="fr-CH"/>
+              </w:rPr>
+            </w:pPr>
+            <w:r>
+              <w:rPr>
+                <w:lang w:eastAsia="fr-CH"/>
+              </w:rPr>
+              <w:t>Clic sur le bouton « </w:t>
+            </w:r>
+            <w:proofErr w:type="spellStart"/>
+            <w:r>
+              <w:rPr>
+                <w:lang w:eastAsia="fr-CH"/>
+              </w:rPr>
+              <w:t>search</w:t>
+            </w:r>
+            <w:proofErr w:type="spellEnd"/>
+            <w:r>
+              <w:rPr>
+                <w:lang w:eastAsia="fr-CH"/>
+              </w:rPr>
+              <w:t xml:space="preserve"> » et choisit un dossier ou se trouve, dessous, le fichier </w:t>
+            </w:r>
+            <w:r>
+              <w:rPr>
+                <w:lang w:eastAsia="fr-CH"/>
+              </w:rPr>
+              <w:t>avec l’auteur « Quentin »</w:t>
+            </w:r>
+          </w:p>
+        </w:tc>
+        <w:tc>
+          <w:tcPr>
+            <w:tcW w:w="3786" w:type="dxa"/>
+          </w:tcPr>
+          <w:p>
+            <w:pPr>
+              <w:rPr>
+                <w:lang w:eastAsia="fr-CH"/>
+              </w:rPr>
+            </w:pPr>
+            <w:r>
+              <w:rPr>
+                <w:lang w:eastAsia="fr-CH"/>
+              </w:rPr>
+              <w:t>Affiche le fichier « </w:t>
+            </w:r>
+            <w:proofErr w:type="spellStart"/>
+            <w:r>
+              <w:rPr>
+                <w:lang w:eastAsia="fr-CH"/>
+              </w:rPr>
+              <w:t>DocPHP</w:t>
+            </w:r>
+            <w:proofErr w:type="spellEnd"/>
+            <w:r>
+              <w:rPr>
+                <w:lang w:eastAsia="fr-CH"/>
+              </w:rPr>
+              <w:t xml:space="preserve"> » et les autres fichier qui </w:t>
+            </w:r>
+            <w:r>
+              <w:rPr>
+                <w:lang w:eastAsia="fr-CH"/>
+              </w:rPr>
+              <w:t>a</w:t>
+            </w:r>
+            <w:r>
+              <w:rPr>
+                <w:lang w:eastAsia="fr-CH"/>
+              </w:rPr>
+              <w:t xml:space="preserve"> été </w:t>
+            </w:r>
+            <w:r>
+              <w:rPr>
+                <w:lang w:eastAsia="fr-CH"/>
+              </w:rPr>
+              <w:t>créé</w:t>
+            </w:r>
+            <w:r>
+              <w:rPr>
+                <w:lang w:eastAsia="fr-CH"/>
+              </w:rPr>
+              <w:t xml:space="preserve"> par l’aut</w:t>
+            </w:r>
+            <w:bookmarkStart w:id="22" w:name="_GoBack"/>
+            <w:bookmarkEnd w:id="22"/>
+            <w:r>
+              <w:rPr>
+                <w:lang w:eastAsia="fr-CH"/>
+              </w:rPr>
+              <w:t>eur « Quentin »</w:t>
+            </w:r>
+          </w:p>
+        </w:tc>
+        <w:tc>
+          <w:tcPr>
+            <w:tcW w:w="950" w:type="dxa"/>
+          </w:tcPr>
+          <w:p>
+            <w:pPr>
+              <w:rPr>
+                <w:lang w:eastAsia="fr-CH"/>
+              </w:rPr>
+            </w:pPr>
+          </w:p>
+        </w:tc>
+      </w:tr>
+    </w:tbl>
+    <w:p>
+      <w:pPr>
+        <w:rPr>
+          <w:lang w:eastAsia="fr-CH"/>
+        </w:rPr>
+      </w:pPr>
+    </w:p>
+    <w:tbl>
+      <w:tblPr>
+        <w:tblStyle w:val="Grilledutableau"/>
+        <w:tblW w:w="0" w:type="auto"/>
+        <w:tblLook w:val="04A0" w:firstRow="1" w:lastRow="0" w:firstColumn="1" w:lastColumn="0" w:noHBand="0" w:noVBand="1"/>
+      </w:tblPr>
+      <w:tblGrid>
+        <w:gridCol w:w="545"/>
+        <w:gridCol w:w="1293"/>
+        <w:gridCol w:w="2488"/>
+        <w:gridCol w:w="3786"/>
+        <w:gridCol w:w="950"/>
+      </w:tblGrid>
+      <w:tr>
+        <w:tc>
+          <w:tcPr>
+            <w:tcW w:w="1838" w:type="dxa"/>
+            <w:gridSpan w:val="2"/>
+            <w:shd w:val="clear" w:color="auto" w:fill="D0CECE" w:themeFill="background2" w:themeFillShade="E6"/>
+          </w:tcPr>
+          <w:p>
+            <w:pPr>
+              <w:rPr>
+                <w:lang w:eastAsia="fr-CH"/>
+              </w:rPr>
+            </w:pPr>
+            <w:r>
+              <w:rPr>
+                <w:lang w:eastAsia="fr-CH"/>
+              </w:rPr>
+              <w:t>Synopsis</w:t>
+            </w:r>
+          </w:p>
+        </w:tc>
+        <w:tc>
+          <w:tcPr>
+            <w:tcW w:w="7224" w:type="dxa"/>
+            <w:gridSpan w:val="3"/>
+          </w:tcPr>
+          <w:p>
+            <w:pPr>
+              <w:rPr>
+                <w:lang w:eastAsia="fr-CH"/>
+              </w:rPr>
+            </w:pPr>
+            <w:r>
+              <w:rPr>
+                <w:lang w:eastAsia="fr-CH"/>
+              </w:rPr>
+              <w:t>R</w:t>
+            </w:r>
+            <w:r>
+              <w:rPr>
+                <w:lang w:eastAsia="fr-CH"/>
+              </w:rPr>
+              <w:t>echerche d’un fichier selon une plage de date</w:t>
+            </w:r>
+          </w:p>
+        </w:tc>
+      </w:tr>
+      <w:tr>
+        <w:tc>
+          <w:tcPr>
+            <w:tcW w:w="1838" w:type="dxa"/>
+            <w:gridSpan w:val="2"/>
+            <w:shd w:val="clear" w:color="auto" w:fill="D0CECE" w:themeFill="background2" w:themeFillShade="E6"/>
+          </w:tcPr>
+          <w:p>
+            <w:pPr>
+              <w:rPr>
+                <w:lang w:eastAsia="fr-CH"/>
+              </w:rPr>
+            </w:pPr>
+            <w:r>
+              <w:rPr>
+                <w:lang w:eastAsia="fr-CH"/>
+              </w:rPr>
+              <w:t>Environnement</w:t>
+            </w:r>
+          </w:p>
+        </w:tc>
+        <w:tc>
+          <w:tcPr>
+            <w:tcW w:w="7224" w:type="dxa"/>
+            <w:gridSpan w:val="3"/>
+          </w:tcPr>
+          <w:p>
+            <w:pPr>
+              <w:rPr>
+                <w:lang w:eastAsia="fr-CH"/>
+              </w:rPr>
+            </w:pPr>
+            <w:r>
+              <w:rPr>
+                <w:lang w:eastAsia="fr-CH"/>
+              </w:rPr>
+              <w:t xml:space="preserve">Visual Studio </w:t>
+            </w:r>
+          </w:p>
+        </w:tc>
+      </w:tr>
+      <w:tr>
+        <w:tc>
+          <w:tcPr>
+            <w:tcW w:w="1838" w:type="dxa"/>
+            <w:gridSpan w:val="2"/>
+            <w:shd w:val="clear" w:color="auto" w:fill="D0CECE" w:themeFill="background2" w:themeFillShade="E6"/>
+          </w:tcPr>
+          <w:p>
+            <w:pPr>
+              <w:rPr>
+                <w:lang w:eastAsia="fr-CH"/>
+              </w:rPr>
+            </w:pPr>
+            <w:r>
+              <w:rPr>
+                <w:lang w:eastAsia="fr-CH"/>
+              </w:rPr>
+              <w:t>Objectif</w:t>
+            </w:r>
+          </w:p>
+        </w:tc>
+        <w:tc>
+          <w:tcPr>
+            <w:tcW w:w="7224" w:type="dxa"/>
+            <w:gridSpan w:val="3"/>
+          </w:tcPr>
+          <w:p>
+            <w:pPr>
+              <w:rPr>
+                <w:lang w:eastAsia="fr-CH"/>
+              </w:rPr>
+            </w:pPr>
+            <w:r>
+              <w:rPr>
+                <w:lang w:eastAsia="fr-CH"/>
+              </w:rPr>
+              <w:t>Valider la recherche dans le contenu d’un fichier</w:t>
+            </w:r>
+          </w:p>
+        </w:tc>
+      </w:tr>
+      <w:tr>
+        <w:tc>
+          <w:tcPr>
+            <w:tcW w:w="1838" w:type="dxa"/>
+            <w:gridSpan w:val="2"/>
+            <w:shd w:val="clear" w:color="auto" w:fill="D0CECE" w:themeFill="background2" w:themeFillShade="E6"/>
+          </w:tcPr>
+          <w:p>
+            <w:pPr>
+              <w:rPr>
+                <w:lang w:eastAsia="fr-CH"/>
+              </w:rPr>
+            </w:pPr>
+            <w:r>
+              <w:rPr>
+                <w:lang w:eastAsia="fr-CH"/>
+              </w:rPr>
+              <w:t>Données</w:t>
+            </w:r>
+          </w:p>
+        </w:tc>
+        <w:tc>
+          <w:tcPr>
+            <w:tcW w:w="7224" w:type="dxa"/>
+            <w:gridSpan w:val="3"/>
+          </w:tcPr>
+          <w:p>
+            <w:pPr>
+              <w:rPr>
+                <w:lang w:eastAsia="fr-CH"/>
+              </w:rPr>
+            </w:pPr>
+            <w:r>
+              <w:rPr>
+                <w:lang w:eastAsia="fr-CH"/>
+              </w:rPr>
+              <w:t xml:space="preserve">Un fichier « DocPHP.docx » Placé dans des dossiers avec l’intitulé </w:t>
+            </w:r>
+          </w:p>
+        </w:tc>
+      </w:tr>
+      <w:tr>
+        <w:tc>
+          <w:tcPr>
+            <w:tcW w:w="1838" w:type="dxa"/>
+            <w:gridSpan w:val="2"/>
+            <w:shd w:val="clear" w:color="auto" w:fill="D0CECE" w:themeFill="background2" w:themeFillShade="E6"/>
+          </w:tcPr>
+          <w:p>
+            <w:pPr>
+              <w:rPr>
+                <w:lang w:eastAsia="fr-CH"/>
+              </w:rPr>
+            </w:pPr>
+            <w:r>
+              <w:rPr>
+                <w:lang w:eastAsia="fr-CH"/>
+              </w:rPr>
+              <w:t>Prérequis</w:t>
+            </w:r>
+          </w:p>
+        </w:tc>
+        <w:tc>
+          <w:tcPr>
+            <w:tcW w:w="7224" w:type="dxa"/>
+            <w:gridSpan w:val="3"/>
+          </w:tcPr>
+          <w:p>
+            <w:pPr>
+              <w:rPr>
+                <w:lang w:eastAsia="fr-CH"/>
+              </w:rPr>
+            </w:pPr>
+          </w:p>
+        </w:tc>
+      </w:tr>
+      <w:tr>
+        <w:tc>
+          <w:tcPr>
+            <w:tcW w:w="1838" w:type="dxa"/>
+            <w:gridSpan w:val="2"/>
+            <w:shd w:val="clear" w:color="auto" w:fill="D0CECE" w:themeFill="background2" w:themeFillShade="E6"/>
+          </w:tcPr>
+          <w:p>
+            <w:pPr>
+              <w:rPr>
+                <w:lang w:eastAsia="fr-CH"/>
+              </w:rPr>
+            </w:pPr>
+            <w:r>
+              <w:rPr>
+                <w:lang w:eastAsia="fr-CH"/>
+              </w:rPr>
+              <w:t>Auteur</w:t>
+            </w:r>
+          </w:p>
+        </w:tc>
+        <w:tc>
+          <w:tcPr>
+            <w:tcW w:w="7224" w:type="dxa"/>
+            <w:gridSpan w:val="3"/>
+          </w:tcPr>
+          <w:p>
+            <w:pPr>
+              <w:rPr>
+                <w:lang w:eastAsia="fr-CH"/>
+              </w:rPr>
+            </w:pPr>
+          </w:p>
+        </w:tc>
+      </w:tr>
+      <w:tr>
+        <w:tc>
+          <w:tcPr>
+            <w:tcW w:w="545" w:type="dxa"/>
+            <w:shd w:val="clear" w:color="auto" w:fill="D0CECE" w:themeFill="background2" w:themeFillShade="E6"/>
+          </w:tcPr>
+          <w:p>
+            <w:pPr>
+              <w:rPr>
+                <w:lang w:eastAsia="fr-CH"/>
+              </w:rPr>
+            </w:pPr>
+          </w:p>
+        </w:tc>
+        <w:tc>
+          <w:tcPr>
+            <w:tcW w:w="3781" w:type="dxa"/>
+            <w:gridSpan w:val="2"/>
+            <w:shd w:val="clear" w:color="auto" w:fill="D0CECE" w:themeFill="background2" w:themeFillShade="E6"/>
+          </w:tcPr>
+          <w:p>
+            <w:pPr>
+              <w:rPr>
+                <w:lang w:eastAsia="fr-CH"/>
+              </w:rPr>
+            </w:pPr>
+            <w:r>
+              <w:rPr>
+                <w:lang w:eastAsia="fr-CH"/>
+              </w:rPr>
+              <w:t>Action</w:t>
+            </w:r>
+          </w:p>
+        </w:tc>
+        <w:tc>
+          <w:tcPr>
+            <w:tcW w:w="3786" w:type="dxa"/>
+            <w:shd w:val="clear" w:color="auto" w:fill="D0CECE" w:themeFill="background2" w:themeFillShade="E6"/>
+          </w:tcPr>
+          <w:p>
+            <w:pPr>
+              <w:rPr>
+                <w:lang w:eastAsia="fr-CH"/>
+              </w:rPr>
+            </w:pPr>
+            <w:r>
+              <w:rPr>
+                <w:lang w:eastAsia="fr-CH"/>
+              </w:rPr>
+              <w:t>Résultat attendu</w:t>
+            </w:r>
+          </w:p>
+        </w:tc>
+        <w:tc>
+          <w:tcPr>
+            <w:tcW w:w="950" w:type="dxa"/>
+            <w:shd w:val="clear" w:color="auto" w:fill="D0CECE" w:themeFill="background2" w:themeFillShade="E6"/>
+          </w:tcPr>
+          <w:p>
+            <w:pPr>
+              <w:rPr>
+                <w:lang w:eastAsia="fr-CH"/>
+              </w:rPr>
+            </w:pPr>
+            <w:r>
+              <w:rPr>
+                <w:lang w:eastAsia="fr-CH"/>
+              </w:rPr>
+              <w:t>Résultat</w:t>
+            </w:r>
+          </w:p>
+        </w:tc>
+      </w:tr>
+      <w:tr>
+        <w:tc>
+          <w:tcPr>
+            <w:tcW w:w="545" w:type="dxa"/>
+            <w:shd w:val="clear" w:color="auto" w:fill="D0CECE" w:themeFill="background2" w:themeFillShade="E6"/>
+          </w:tcPr>
+          <w:p>
+            <w:pPr>
+              <w:jc w:val="center"/>
+              <w:rPr>
+                <w:lang w:eastAsia="fr-CH"/>
+              </w:rPr>
+            </w:pPr>
+            <w:r>
+              <w:rPr>
+                <w:lang w:eastAsia="fr-CH"/>
+              </w:rPr>
+              <w:t>1</w:t>
+            </w:r>
+          </w:p>
+        </w:tc>
+        <w:tc>
+          <w:tcPr>
+            <w:tcW w:w="3781" w:type="dxa"/>
+            <w:gridSpan w:val="2"/>
+          </w:tcPr>
+          <w:p>
+            <w:pPr>
+              <w:rPr>
+                <w:lang w:eastAsia="fr-CH"/>
+              </w:rPr>
+            </w:pPr>
+            <w:r>
+              <w:rPr>
+                <w:lang w:eastAsia="fr-CH"/>
+              </w:rPr>
+              <w:t>Ecrire « Cahier des charges détaillé » Dans le champs de recherche et sélectionné dans la liste box « interne »</w:t>
+            </w:r>
+          </w:p>
+        </w:tc>
+        <w:tc>
+          <w:tcPr>
+            <w:tcW w:w="3786" w:type="dxa"/>
+          </w:tcPr>
+          <w:p>
+            <w:pPr>
+              <w:rPr>
+                <w:lang w:eastAsia="fr-CH"/>
+              </w:rPr>
+            </w:pPr>
+          </w:p>
+        </w:tc>
+        <w:tc>
+          <w:tcPr>
+            <w:tcW w:w="950" w:type="dxa"/>
+          </w:tcPr>
+          <w:p>
+            <w:pPr>
+              <w:rPr>
+                <w:lang w:eastAsia="fr-CH"/>
+              </w:rPr>
+            </w:pPr>
+          </w:p>
+        </w:tc>
+      </w:tr>
+      <w:tr>
+        <w:tc>
+          <w:tcPr>
+            <w:tcW w:w="545" w:type="dxa"/>
+            <w:shd w:val="clear" w:color="auto" w:fill="D0CECE" w:themeFill="background2" w:themeFillShade="E6"/>
+          </w:tcPr>
+          <w:p>
+            <w:pPr>
+              <w:jc w:val="center"/>
+              <w:rPr>
+                <w:lang w:eastAsia="fr-CH"/>
+              </w:rPr>
+            </w:pPr>
+            <w:r>
+              <w:rPr>
+                <w:lang w:eastAsia="fr-CH"/>
+              </w:rPr>
+              <w:t>2</w:t>
+            </w:r>
+          </w:p>
+        </w:tc>
+        <w:tc>
+          <w:tcPr>
+            <w:tcW w:w="3781" w:type="dxa"/>
+            <w:gridSpan w:val="2"/>
+          </w:tcPr>
+          <w:p>
+            <w:pPr>
+              <w:rPr>
+                <w:lang w:eastAsia="fr-CH"/>
+              </w:rPr>
+            </w:pPr>
+            <w:r>
+              <w:rPr>
+                <w:lang w:eastAsia="fr-CH"/>
+              </w:rPr>
+              <w:t>Clic sur le bouton « </w:t>
+            </w:r>
+            <w:proofErr w:type="spellStart"/>
+            <w:r>
+              <w:rPr>
+                <w:lang w:eastAsia="fr-CH"/>
+              </w:rPr>
+              <w:t>search</w:t>
+            </w:r>
+            <w:proofErr w:type="spellEnd"/>
+            <w:r>
+              <w:rPr>
+                <w:lang w:eastAsia="fr-CH"/>
+              </w:rPr>
+              <w:t> » et choisit un dossier ou se trouve, dessous, le fichier « </w:t>
+            </w:r>
+            <w:proofErr w:type="spellStart"/>
+            <w:r>
+              <w:rPr>
+                <w:lang w:eastAsia="fr-CH"/>
+              </w:rPr>
+              <w:t>DocPHP</w:t>
+            </w:r>
+            <w:proofErr w:type="spellEnd"/>
+            <w:r>
+              <w:rPr>
+                <w:lang w:eastAsia="fr-CH"/>
+              </w:rPr>
+              <w:t> » contenant le champs de recherche</w:t>
+            </w:r>
+          </w:p>
+        </w:tc>
+        <w:tc>
+          <w:tcPr>
+            <w:tcW w:w="3786" w:type="dxa"/>
+          </w:tcPr>
+          <w:p>
+            <w:pPr>
+              <w:rPr>
+                <w:lang w:eastAsia="fr-CH"/>
+              </w:rPr>
+            </w:pPr>
+            <w:r>
+              <w:rPr>
+                <w:lang w:eastAsia="fr-CH"/>
+              </w:rPr>
+              <w:t>Affiche le fichier « </w:t>
+            </w:r>
+            <w:proofErr w:type="spellStart"/>
+            <w:r>
+              <w:rPr>
+                <w:lang w:eastAsia="fr-CH"/>
+              </w:rPr>
+              <w:t>DocPHP</w:t>
+            </w:r>
+            <w:proofErr w:type="spellEnd"/>
+            <w:r>
+              <w:rPr>
+                <w:lang w:eastAsia="fr-CH"/>
+              </w:rPr>
+              <w:t> » et les autres fichier qui corresponde au critère de recherche</w:t>
+            </w:r>
+          </w:p>
+        </w:tc>
+        <w:tc>
+          <w:tcPr>
+            <w:tcW w:w="950" w:type="dxa"/>
+          </w:tcPr>
+          <w:p>
+            <w:pPr>
+              <w:rPr>
+                <w:lang w:eastAsia="fr-CH"/>
+              </w:rPr>
+            </w:pPr>
+          </w:p>
+        </w:tc>
+      </w:tr>
+    </w:tbl>
+    <w:p>
+      <w:pPr>
+        <w:rPr>
+          <w:lang w:eastAsia="fr-CH"/>
+        </w:rPr>
+      </w:pPr>
+    </w:p>
+    <w:p>
+      <w:pPr>
+        <w:pStyle w:val="Titre1"/>
+      </w:pPr>
+      <w:r>
+        <w:t>Conception</w:t>
+      </w:r>
+    </w:p>
+    <w:p>
+      <w:pPr>
+        <w:pStyle w:val="Titre2"/>
+      </w:pPr>
+      <w:r>
+        <w:t>Détails de réalisation</w:t>
+      </w:r>
+    </w:p>
+    <w:p>
+      <w:pPr>
+        <w:autoSpaceDE w:val="0"/>
+        <w:autoSpaceDN w:val="0"/>
+        <w:adjustRightInd w:val="0"/>
+        <w:spacing w:after="0" w:line="240" w:lineRule="auto"/>
+        <w:rPr>
+          <w:rFonts w:ascii="Calibri" w:hAnsi="Calibri" w:cs="Calibri"/>
+          <w:color w:val="000000"/>
+          <w:sz w:val="24"/>
+          <w:szCs w:val="24"/>
+        </w:rPr>
+      </w:pPr>
+    </w:p>
+    <w:p>
+      <w:pPr>
+        <w:autoSpaceDE w:val="0"/>
+        <w:autoSpaceDN w:val="0"/>
+        <w:adjustRightInd w:val="0"/>
+        <w:spacing w:after="0" w:line="240" w:lineRule="auto"/>
+        <w:rPr>
+          <w:rFonts w:ascii="Calibri" w:hAnsi="Calibri" w:cs="Calibri"/>
+          <w:color w:val="000000"/>
+          <w:sz w:val="23"/>
+          <w:szCs w:val="23"/>
+        </w:rPr>
+      </w:pPr>
+      <w:r>
+        <w:rPr>
+          <w:rFonts w:ascii="Calibri" w:hAnsi="Calibri" w:cs="Calibri"/>
+          <w:color w:val="000000"/>
+          <w:sz w:val="23"/>
+          <w:szCs w:val="23"/>
+        </w:rPr>
+        <w:t> Les éventuels login/</w:t>
+      </w:r>
+      <w:proofErr w:type="spellStart"/>
+      <w:r>
+        <w:rPr>
+          <w:rFonts w:ascii="Calibri" w:hAnsi="Calibri" w:cs="Calibri"/>
+          <w:color w:val="000000"/>
+          <w:sz w:val="23"/>
+          <w:szCs w:val="23"/>
+        </w:rPr>
+        <w:t>password</w:t>
+      </w:r>
+      <w:proofErr w:type="spellEnd"/>
+      <w:r>
+        <w:rPr>
+          <w:rFonts w:ascii="Calibri" w:hAnsi="Calibri" w:cs="Calibri"/>
+          <w:color w:val="000000"/>
+          <w:sz w:val="23"/>
+          <w:szCs w:val="23"/>
+        </w:rPr>
+        <w:t xml:space="preserve"> nécessaires pour utiliser le système dans son environnement de développement. </w:t>
+      </w:r>
+    </w:p>
+    <w:p>
+      <w:pPr>
+        <w:autoSpaceDE w:val="0"/>
+        <w:autoSpaceDN w:val="0"/>
+        <w:adjustRightInd w:val="0"/>
+        <w:spacing w:after="0" w:line="240" w:lineRule="auto"/>
+        <w:rPr>
+          <w:rFonts w:ascii="Calibri" w:hAnsi="Calibri" w:cs="Calibri"/>
+          <w:color w:val="000000"/>
+          <w:sz w:val="23"/>
+          <w:szCs w:val="23"/>
+        </w:rPr>
+      </w:pPr>
+    </w:p>
+    <w:p>
+      <w:pPr>
+        <w:pStyle w:val="Titre2"/>
+      </w:pPr>
+      <w:r>
+        <w:t>Choix technologiques</w:t>
+      </w:r>
+    </w:p>
+    <w:p>
+      <w:pPr>
+        <w:autoSpaceDE w:val="0"/>
+        <w:autoSpaceDN w:val="0"/>
+        <w:adjustRightInd w:val="0"/>
+        <w:spacing w:after="34" w:line="240" w:lineRule="auto"/>
+        <w:rPr>
+          <w:rFonts w:ascii="Calibri" w:hAnsi="Calibri" w:cs="Calibri"/>
+          <w:i/>
+          <w:color w:val="000000"/>
+          <w:sz w:val="20"/>
+          <w:szCs w:val="23"/>
+        </w:rPr>
+      </w:pPr>
+      <w:r>
+        <w:rPr>
+          <w:rFonts w:ascii="Calibri" w:hAnsi="Calibri" w:cs="Calibri"/>
+          <w:i/>
+          <w:color w:val="000000"/>
+          <w:sz w:val="20"/>
+          <w:szCs w:val="23"/>
+        </w:rPr>
+        <w:t xml:space="preserve">Les choix technologiques effectués, s’ils ne sont pas évidents ou imposés ; </w:t>
+      </w:r>
+    </w:p>
+    <w:p>
+      <w:pPr>
+        <w:rPr>
+          <w:lang w:eastAsia="fr-CH"/>
+        </w:rPr>
+      </w:pPr>
+    </w:p>
+    <w:p>
+      <w:pPr>
+        <w:pStyle w:val="Titre2"/>
+      </w:pPr>
+      <w:r>
+        <w:t xml:space="preserve">Reproduction du projet </w:t>
+      </w:r>
+    </w:p>
+    <w:p>
+      <w:pPr>
+        <w:autoSpaceDE w:val="0"/>
+        <w:autoSpaceDN w:val="0"/>
+        <w:adjustRightInd w:val="0"/>
+        <w:spacing w:after="34" w:line="240" w:lineRule="auto"/>
+        <w:rPr>
+          <w:rFonts w:ascii="Calibri" w:hAnsi="Calibri" w:cs="Calibri"/>
+          <w:i/>
+          <w:color w:val="000000"/>
+          <w:sz w:val="18"/>
+          <w:szCs w:val="23"/>
+        </w:rPr>
+      </w:pPr>
+      <w:r>
+        <w:rPr>
+          <w:rFonts w:ascii="Calibri" w:hAnsi="Calibri" w:cs="Calibri"/>
+          <w:i/>
+          <w:color w:val="000000"/>
+          <w:sz w:val="18"/>
+          <w:szCs w:val="23"/>
+        </w:rPr>
+        <w:t xml:space="preserve">La marche à suivre pour reconstruire le résultat final à partir de ce qui a été rendu ; </w:t>
+      </w:r>
+    </w:p>
+    <w:p>
+      <w:pPr>
+        <w:rPr>
+          <w:lang w:eastAsia="fr-CH"/>
+        </w:rPr>
+      </w:pPr>
+    </w:p>
+    <w:p>
+      <w:pPr>
+        <w:pStyle w:val="Titre2"/>
+      </w:pPr>
+      <w:r>
+        <w:t xml:space="preserve">Description du matérielle </w:t>
+      </w:r>
+    </w:p>
+    <w:p>
+      <w:pPr>
+        <w:rPr>
+          <w:i/>
+          <w:sz w:val="18"/>
+          <w:lang w:eastAsia="fr-CH"/>
+        </w:rPr>
+      </w:pPr>
+      <w:r>
+        <w:rPr>
+          <w:rFonts w:ascii="Calibri" w:hAnsi="Calibri" w:cs="Calibri"/>
+          <w:i/>
+          <w:color w:val="000000"/>
+          <w:sz w:val="20"/>
+          <w:szCs w:val="23"/>
+        </w:rPr>
+        <w:t>La description exacte du matériel ;</w:t>
+      </w:r>
+    </w:p>
+    <w:p>
+      <w:pPr>
+        <w:pStyle w:val="Titre2"/>
+      </w:pPr>
+      <w:r>
+        <w:t>Fonctionnement du système</w:t>
+      </w:r>
+    </w:p>
+    <w:p>
+      <w:pPr>
+        <w:rPr>
+          <w:i/>
+          <w:sz w:val="18"/>
+          <w:lang w:eastAsia="fr-CH"/>
+        </w:rPr>
+      </w:pPr>
+      <w:r>
+        <w:rPr>
+          <w:rFonts w:ascii="Calibri" w:hAnsi="Calibri" w:cs="Calibri"/>
+          <w:i/>
+          <w:color w:val="000000"/>
+          <w:sz w:val="20"/>
+          <w:szCs w:val="23"/>
+        </w:rPr>
+        <w:t>Le fonctionnement général du système, ainsi que les algorithmes spécifiques s’il y en a ;</w:t>
+      </w:r>
+    </w:p>
+    <w:p>
+      <w:pPr>
+        <w:pStyle w:val="Titre2"/>
+      </w:pPr>
+      <w:r>
+        <w:t>Librairies et outils</w:t>
+      </w:r>
+    </w:p>
+    <w:p>
+      <w:pPr>
+        <w:rPr>
+          <w:i/>
+          <w:sz w:val="18"/>
+          <w:lang w:eastAsia="fr-CH"/>
+        </w:rPr>
+      </w:pPr>
+      <w:r>
+        <w:rPr>
+          <w:rFonts w:ascii="Calibri" w:hAnsi="Calibri" w:cs="Calibri"/>
+          <w:i/>
+          <w:color w:val="000000"/>
+          <w:sz w:val="20"/>
+          <w:szCs w:val="23"/>
+        </w:rPr>
+        <w:t>Les librairies ou outils logiciels tiers utilisés (version, utilité, référence à l’éditeur/fabriquant) ;</w:t>
+      </w:r>
+    </w:p>
+    <w:p>
+      <w:pPr>
+        <w:pStyle w:val="Titre2"/>
+      </w:pPr>
+      <w:r>
+        <w:t>Résultat :</w:t>
+      </w:r>
+    </w:p>
+    <w:p>
+      <w:pPr>
+        <w:rPr>
+          <w:i/>
+          <w:sz w:val="18"/>
+          <w:lang w:eastAsia="fr-CH"/>
+        </w:rPr>
+      </w:pPr>
+      <w:r>
+        <w:rPr>
+          <w:rFonts w:ascii="Calibri" w:hAnsi="Calibri" w:cs="Calibri"/>
+          <w:i/>
+          <w:color w:val="000000"/>
+          <w:sz w:val="20"/>
+          <w:szCs w:val="23"/>
+        </w:rPr>
+        <w:t>L’arborescence du répertoire « Résultat » de la livraison. Nous listons tous les fichiers que nous avons créés ou modifiés, avec une rapide description de leur contenu (des noms qui parlent !) ;</w:t>
+      </w:r>
+    </w:p>
+    <w:p>
+      <w:pPr>
+        <w:ind w:left="708"/>
+        <w:rPr>
+          <w:lang w:eastAsia="fr-CH"/>
+        </w:rPr>
+      </w:pPr>
+      <w:r>
+        <w:rPr>
+          <w:lang w:eastAsia="fr-CH"/>
+        </w:rPr>
+        <w:t>Dossier de code</w:t>
+      </w:r>
+    </w:p>
+    <w:p>
+      <w:pPr>
+        <w:ind w:left="708"/>
+        <w:rPr>
+          <w:lang w:eastAsia="fr-CH"/>
+        </w:rPr>
+      </w:pPr>
+      <w:r>
+        <w:rPr>
+          <w:lang w:eastAsia="fr-CH"/>
+        </w:rPr>
+        <w:t>Manuel d’utilisateur</w:t>
+      </w:r>
+    </w:p>
+    <w:p>
+      <w:pPr>
+        <w:ind w:left="708"/>
+        <w:rPr>
+          <w:lang w:eastAsia="fr-CH"/>
+        </w:rPr>
+      </w:pPr>
+      <w:r>
+        <w:rPr>
+          <w:lang w:eastAsia="fr-CH"/>
+        </w:rPr>
+        <w:t xml:space="preserve">Installeur du logiciel </w:t>
+      </w:r>
+    </w:p>
+    <w:p>
+      <w:pPr>
+        <w:rPr>
+          <w:lang w:eastAsia="fr-CH"/>
+        </w:rPr>
+      </w:pPr>
+    </w:p>
+    <w:p>
+      <w:pPr>
+        <w:pStyle w:val="Titre1"/>
+      </w:pPr>
+      <w:r>
+        <w:t>Réalisation</w:t>
+      </w:r>
+    </w:p>
+    <w:p>
+      <w:pPr>
+        <w:pStyle w:val="Titre1"/>
+      </w:pPr>
+      <w:r>
+        <w:t>Livraison</w:t>
+      </w:r>
+    </w:p>
+    <w:p>
+      <w:pPr>
+        <w:rPr>
+          <w:lang w:eastAsia="fr-CH"/>
+        </w:rPr>
+      </w:pPr>
+    </w:p>
+    <w:p>
+      <w:pPr>
+        <w:pStyle w:val="Titre1"/>
+      </w:pPr>
+      <w:r>
+        <w:t>Conclusion</w:t>
+      </w:r>
+    </w:p>
+    <w:p>
+      <w:pPr>
+        <w:pStyle w:val="Titre3"/>
+      </w:pPr>
+      <w:r>
+        <w:t>Comparaison entre le fait et le devait</w:t>
+      </w:r>
+    </w:p>
+    <w:p>
+      <w:pPr>
+        <w:pStyle w:val="Titre3"/>
+      </w:pPr>
+      <w:r>
+        <w:t xml:space="preserve">Comparaison des </w:t>
+      </w:r>
+      <w:r>
+        <w:t>plannings</w:t>
+      </w:r>
+      <w:r>
+        <w:t xml:space="preserve"> </w:t>
+      </w:r>
+    </w:p>
+    <w:p>
+      <w:pPr>
+        <w:autoSpaceDE w:val="0"/>
+        <w:autoSpaceDN w:val="0"/>
+        <w:adjustRightInd w:val="0"/>
+        <w:spacing w:after="37" w:line="240" w:lineRule="auto"/>
+        <w:rPr>
+          <w:rFonts w:ascii="Calibri" w:hAnsi="Calibri" w:cs="Calibri"/>
+          <w:color w:val="000000"/>
+          <w:sz w:val="23"/>
+          <w:szCs w:val="23"/>
+        </w:rPr>
+      </w:pPr>
+      <w:r>
+        <w:rPr>
+          <w:rFonts w:ascii="Calibri" w:hAnsi="Calibri" w:cs="Calibri"/>
+          <w:color w:val="000000"/>
+          <w:sz w:val="23"/>
+          <w:szCs w:val="23"/>
+        </w:rPr>
+        <w:t xml:space="preserve"> Le « planning réel » résultant des rétro-planifications, ainsi qu’une comparaison de celui-ci avec le planning initial </w:t>
+      </w:r>
+    </w:p>
+    <w:p>
+      <w:pPr>
+        <w:pStyle w:val="Titre3"/>
+      </w:pPr>
+      <w:r>
+        <w:t xml:space="preserve">Liste des problèmes </w:t>
+      </w:r>
+      <w:r>
+        <w:t>restants</w:t>
+      </w:r>
+    </w:p>
+    <w:p>
+      <w:pPr>
+        <w:pStyle w:val="Titre3"/>
+      </w:pPr>
+      <w:r>
+        <w:t xml:space="preserve">Commentaires personnel </w:t>
+      </w:r>
+    </w:p>
+    <w:p>
+      <w:pPr>
+        <w:rPr>
+          <w:lang w:eastAsia="fr-CH"/>
+        </w:rPr>
+      </w:pPr>
+    </w:p>
     <w:sectPr>
       <w:headerReference w:type="default" r:id="rId17"/>
       <w:footerReference w:type="default" r:id="rId18"/>
@@ -7699,7 +10557,14 @@
         <w:rFonts w:ascii="Verdana" w:hAnsi="Verdana"/>
         <w:sz w:val="20"/>
       </w:rPr>
-      <w:t xml:space="preserve">                                            </w:t>
+      <w:t xml:space="preserve">            </w:t>
+    </w:r>
+    <w:r>
+      <w:rPr>
+        <w:rFonts w:ascii="Verdana" w:hAnsi="Verdana"/>
+        <w:sz w:val="20"/>
+      </w:rPr>
+      <w:t xml:space="preserve">                              </w:t>
     </w:r>
     <w:r>
       <w:rPr>
@@ -7789,7 +10654,7 @@
         <w:noProof/>
         <w:sz w:val="20"/>
       </w:rPr>
-      <w:t>13</w:t>
+      <w:t>15</w:t>
     </w:r>
     <w:r>
       <w:rPr>
@@ -7884,7 +10749,7 @@
         <w:noProof/>
         <w:lang w:val="fr-FR"/>
       </w:rPr>
-      <w:t>13</w:t>
+      <w:t>14</w:t>
     </w:r>
     <w:r>
       <w:rPr>
@@ -7928,7 +10793,7 @@
         <w:noProof/>
         <w:lang w:val="fr-FR"/>
       </w:rPr>
-      <w:t>13</w:t>
+      <w:t>15</w:t>
     </w:r>
     <w:r>
       <w:rPr>
@@ -8011,7 +10876,7 @@
           <wp:extent cx="811530" cy="247015"/>
           <wp:effectExtent l="0" t="0" r="0" b="0"/>
           <wp:wrapNone/>
-          <wp:docPr id="1" name="Image 1" descr="logo informatique vert 2008"/>
+          <wp:docPr id="6" name="Image 6" descr="logo informatique vert 2008"/>
           <wp:cNvGraphicFramePr>
             <a:graphicFrameLocks xmlns:a="http://schemas.openxmlformats.org/drawingml/2006/main" noChangeAspect="1"/>
           </wp:cNvGraphicFramePr>
@@ -8218,7 +11083,7 @@
         <v:path o:extrusionok="f" gradientshapeok="t" o:connecttype="rect"/>
         <o:lock v:ext="edit" aspectratio="t"/>
       </v:shapetype>
-      <v:shape id="_x0000_i1038" type="#_x0000_t75" style="width:11.25pt;height:11.25pt" o:bullet="t">
+      <v:shape id="_x0000_i1170" type="#_x0000_t75" style="width:11.25pt;height:11.25pt" o:bullet="t">
         <v:imagedata r:id="rId1" o:title="clip_image001"/>
       </v:shape>
     </w:pict>
@@ -8519,6 +11384,92 @@
     </w:lvl>
   </w:abstractNum>
   <w:abstractNum w:abstractNumId="4" w15:restartNumberingAfterBreak="0">
+    <w:nsid w:val="2E507799"/>
+    <w:multiLevelType w:val="hybridMultilevel"/>
+    <w:tmpl w:val="D3F28618"/>
+    <w:lvl w:ilvl="0" w:tplc="100C000F">
+      <w:start w:val="1"/>
+      <w:numFmt w:val="decimal"/>
+      <w:lvlText w:val="%1."/>
+      <w:lvlJc w:val="left"/>
+      <w:pPr>
+        <w:ind w:left="720" w:hanging="360"/>
+      </w:pPr>
+    </w:lvl>
+    <w:lvl w:ilvl="1" w:tplc="100C0019" w:tentative="1">
+      <w:start w:val="1"/>
+      <w:numFmt w:val="lowerLetter"/>
+      <w:lvlText w:val="%2."/>
+      <w:lvlJc w:val="left"/>
+      <w:pPr>
+        <w:ind w:left="1440" w:hanging="360"/>
+      </w:pPr>
+    </w:lvl>
+    <w:lvl w:ilvl="2" w:tplc="100C001B" w:tentative="1">
+      <w:start w:val="1"/>
+      <w:numFmt w:val="lowerRoman"/>
+      <w:lvlText w:val="%3."/>
+      <w:lvlJc w:val="right"/>
+      <w:pPr>
+        <w:ind w:left="2160" w:hanging="180"/>
+      </w:pPr>
+    </w:lvl>
+    <w:lvl w:ilvl="3" w:tplc="100C000F" w:tentative="1">
+      <w:start w:val="1"/>
+      <w:numFmt w:val="decimal"/>
+      <w:lvlText w:val="%4."/>
+      <w:lvlJc w:val="left"/>
+      <w:pPr>
+        <w:ind w:left="2880" w:hanging="360"/>
+      </w:pPr>
+    </w:lvl>
+    <w:lvl w:ilvl="4" w:tplc="100C0019" w:tentative="1">
+      <w:start w:val="1"/>
+      <w:numFmt w:val="lowerLetter"/>
+      <w:lvlText w:val="%5."/>
+      <w:lvlJc w:val="left"/>
+      <w:pPr>
+        <w:ind w:left="3600" w:hanging="360"/>
+      </w:pPr>
+    </w:lvl>
+    <w:lvl w:ilvl="5" w:tplc="100C001B" w:tentative="1">
+      <w:start w:val="1"/>
+      <w:numFmt w:val="lowerRoman"/>
+      <w:lvlText w:val="%6."/>
+      <w:lvlJc w:val="right"/>
+      <w:pPr>
+        <w:ind w:left="4320" w:hanging="180"/>
+      </w:pPr>
+    </w:lvl>
+    <w:lvl w:ilvl="6" w:tplc="100C000F" w:tentative="1">
+      <w:start w:val="1"/>
+      <w:numFmt w:val="decimal"/>
+      <w:lvlText w:val="%7."/>
+      <w:lvlJc w:val="left"/>
+      <w:pPr>
+        <w:ind w:left="5040" w:hanging="360"/>
+      </w:pPr>
+    </w:lvl>
+    <w:lvl w:ilvl="7" w:tplc="100C0019" w:tentative="1">
+      <w:start w:val="1"/>
+      <w:numFmt w:val="lowerLetter"/>
+      <w:lvlText w:val="%8."/>
+      <w:lvlJc w:val="left"/>
+      <w:pPr>
+        <w:ind w:left="5760" w:hanging="360"/>
+      </w:pPr>
+    </w:lvl>
+    <w:lvl w:ilvl="8" w:tplc="100C001B" w:tentative="1">
+      <w:start w:val="1"/>
+      <w:numFmt w:val="lowerRoman"/>
+      <w:lvlText w:val="%9."/>
+      <w:lvlJc w:val="right"/>
+      <w:pPr>
+        <w:ind w:left="6480" w:hanging="180"/>
+      </w:pPr>
+    </w:lvl>
+  </w:abstractNum>
+  <w:abstractNum w:abstractNumId="5" w15:restartNumberingAfterBreak="0">
     <w:nsid w:val="400F4784"/>
     <w:multiLevelType w:val="multilevel"/>
     <w:tmpl w:val="C172A8A4"/>
@@ -8569,7 +11520,7 @@
       <w:lvlJc w:val="left"/>
     </w:lvl>
   </w:abstractNum>
-  <w:abstractNum w:abstractNumId="5" w15:restartNumberingAfterBreak="0">
+  <w:abstractNum w:abstractNumId="6" w15:restartNumberingAfterBreak="0">
     <w:nsid w:val="48941030"/>
     <w:multiLevelType w:val="multilevel"/>
     <w:tmpl w:val="82C4379A"/>
@@ -8620,7 +11571,120 @@
       <w:lvlJc w:val="left"/>
     </w:lvl>
   </w:abstractNum>
-  <w:abstractNum w:abstractNumId="6" w15:restartNumberingAfterBreak="0">
+  <w:abstractNum w:abstractNumId="7" w15:restartNumberingAfterBreak="0">
+    <w:nsid w:val="65B52BDD"/>
+    <w:multiLevelType w:val="hybridMultilevel"/>
+    <w:tmpl w:val="D6062146"/>
+    <w:lvl w:ilvl="0" w:tplc="100C0001">
+      <w:start w:val="1"/>
+      <w:numFmt w:val="bullet"/>
+      <w:lvlText w:val=""/>
+      <w:lvlJc w:val="left"/>
+      <w:pPr>
+        <w:ind w:left="720" w:hanging="360"/>
+      </w:pPr>
+      <w:rPr>
+        <w:rFonts w:ascii="Symbol" w:hAnsi="Symbol" w:hint="default"/>
+      </w:rPr>
+    </w:lvl>
+    <w:lvl w:ilvl="1" w:tplc="100C0003" w:tentative="1">
+      <w:start w:val="1"/>
+      <w:numFmt w:val="bullet"/>
+      <w:lvlText w:val="o"/>
+      <w:lvlJc w:val="left"/>
+      <w:pPr>
+        <w:ind w:left="1440" w:hanging="360"/>
+      </w:pPr>
+      <w:rPr>
+        <w:rFonts w:ascii="Courier New" w:hAnsi="Courier New" w:cs="Courier New" w:hint="default"/>
+      </w:rPr>
+    </w:lvl>
+    <w:lvl w:ilvl="2" w:tplc="100C0005" w:tentative="1">
+      <w:start w:val="1"/>
+      <w:numFmt w:val="bullet"/>
+      <w:lvlText w:val=""/>
+      <w:lvlJc w:val="left"/>
+      <w:pPr>
+        <w:ind w:left="2160" w:hanging="360"/>
+      </w:pPr>
+      <w:rPr>
+        <w:rFonts w:ascii="Wingdings" w:hAnsi="Wingdings" w:hint="default"/>
+      </w:rPr>
+    </w:lvl>
+    <w:lvl w:ilvl="3" w:tplc="100C0001" w:tentative="1">
+      <w:start w:val="1"/>
+      <w:numFmt w:val="bullet"/>
+      <w:lvlText w:val=""/>
+      <w:lvlJc w:val="left"/>
+      <w:pPr>
+        <w:ind w:left="2880" w:hanging="360"/>
+      </w:pPr>
+      <w:rPr>
+        <w:rFonts w:ascii="Symbol" w:hAnsi="Symbol" w:hint="default"/>
+      </w:rPr>
+    </w:lvl>
+    <w:lvl w:ilvl="4" w:tplc="100C0003" w:tentative="1">
+      <w:start w:val="1"/>
+      <w:numFmt w:val="bullet"/>
+      <w:lvlText w:val="o"/>
+      <w:lvlJc w:val="left"/>
+      <w:pPr>
+        <w:ind w:left="3600" w:hanging="360"/>
+      </w:pPr>
+      <w:rPr>
+        <w:rFonts w:ascii="Courier New" w:hAnsi="Courier New" w:cs="Courier New" w:hint="default"/>
+      </w:rPr>
+    </w:lvl>
+    <w:lvl w:ilvl="5" w:tplc="100C0005" w:tentative="1">
+      <w:start w:val="1"/>
+      <w:numFmt w:val="bullet"/>
+      <w:lvlText w:val=""/>
+      <w:lvlJc w:val="left"/>
+      <w:pPr>
+        <w:ind w:left="4320" w:hanging="360"/>
+      </w:pPr>
+      <w:rPr>
+        <w:rFonts w:ascii="Wingdings" w:hAnsi="Wingdings" w:hint="default"/>
+      </w:rPr>
+    </w:lvl>
+    <w:lvl w:ilvl="6" w:tplc="100C0001" w:tentative="1">
+      <w:start w:val="1"/>
+      <w:numFmt w:val="bullet"/>
+      <w:lvlText w:val=""/>
+      <w:lvlJc w:val="left"/>
+      <w:pPr>
+        <w:ind w:left="5040" w:hanging="360"/>
+      </w:pPr>
+      <w:rPr>
+        <w:rFonts w:ascii="Symbol" w:hAnsi="Symbol" w:hint="default"/>
+      </w:rPr>
+    </w:lvl>
+    <w:lvl w:ilvl="7" w:tplc="100C0003" w:tentative="1">
+      <w:start w:val="1"/>
+      <w:numFmt w:val="bullet"/>
+      <w:lvlText w:val="o"/>
+      <w:lvlJc w:val="left"/>
+      <w:pPr>
+        <w:ind w:left="5760" w:hanging="360"/>
+      </w:pPr>
+      <w:rPr>
+        <w:rFonts w:ascii="Courier New" w:hAnsi="Courier New" w:cs="Courier New" w:hint="default"/>
+      </w:rPr>
+    </w:lvl>
+    <w:lvl w:ilvl="8" w:tplc="100C0005" w:tentative="1">
+      <w:start w:val="1"/>
+      <w:numFmt w:val="bullet"/>
+      <w:lvlText w:val=""/>
+      <w:lvlJc w:val="left"/>
+      <w:pPr>
+        <w:ind w:left="6480" w:hanging="360"/>
+      </w:pPr>
+      <w:rPr>
+        <w:rFonts w:ascii="Wingdings" w:hAnsi="Wingdings" w:hint="default"/>
+      </w:rPr>
+    </w:lvl>
+  </w:abstractNum>
+  <w:abstractNum w:abstractNumId="8" w15:restartNumberingAfterBreak="0">
     <w:nsid w:val="65D45297"/>
     <w:multiLevelType w:val="hybridMultilevel"/>
     <w:tmpl w:val="7DF00588"/>
@@ -8733,7 +11797,7 @@
       </w:rPr>
     </w:lvl>
   </w:abstractNum>
-  <w:abstractNum w:abstractNumId="7" w15:restartNumberingAfterBreak="0">
+  <w:abstractNum w:abstractNumId="9" w15:restartNumberingAfterBreak="0">
     <w:nsid w:val="670F6A78"/>
     <w:multiLevelType w:val="hybridMultilevel"/>
     <w:tmpl w:val="A10CE194"/>
@@ -8846,7 +11910,7 @@
       </w:rPr>
     </w:lvl>
   </w:abstractNum>
-  <w:abstractNum w:abstractNumId="8" w15:restartNumberingAfterBreak="0">
+  <w:abstractNum w:abstractNumId="10" w15:restartNumberingAfterBreak="0">
     <w:nsid w:val="73804B03"/>
     <w:multiLevelType w:val="hybridMultilevel"/>
     <w:tmpl w:val="04E658CC"/>
@@ -8959,7 +12023,7 @@
       </w:rPr>
     </w:lvl>
   </w:abstractNum>
-  <w:abstractNum w:abstractNumId="9" w15:restartNumberingAfterBreak="0">
+  <w:abstractNum w:abstractNumId="11" w15:restartNumberingAfterBreak="0">
     <w:nsid w:val="7604440B"/>
     <w:multiLevelType w:val="hybridMultilevel"/>
     <w:tmpl w:val="36BC3F08"/>
@@ -9072,7 +12136,7 @@
       </w:rPr>
     </w:lvl>
   </w:abstractNum>
-  <w:abstractNum w:abstractNumId="10" w15:restartNumberingAfterBreak="0">
+  <w:abstractNum w:abstractNumId="12" w15:restartNumberingAfterBreak="0">
     <w:nsid w:val="76CF327B"/>
     <w:multiLevelType w:val="multilevel"/>
     <w:tmpl w:val="BEF6784E"/>
@@ -9124,19 +12188,19 @@
     </w:lvl>
   </w:abstractNum>
   <w:num w:numId="1">
-    <w:abstractNumId w:val="5"/>
+    <w:abstractNumId w:val="6"/>
   </w:num>
   <w:num w:numId="2">
-    <w:abstractNumId w:val="10"/>
+    <w:abstractNumId w:val="12"/>
   </w:num>
   <w:num w:numId="3">
-    <w:abstractNumId w:val="8"/>
+    <w:abstractNumId w:val="10"/>
   </w:num>
   <w:num w:numId="4">
     <w:abstractNumId w:val="1"/>
   </w:num>
   <w:num w:numId="5">
-    <w:abstractNumId w:val="4"/>
+    <w:abstractNumId w:val="5"/>
   </w:num>
   <w:num w:numId="6">
     <w:abstractNumId w:val="2"/>
@@ -9145,15 +12209,21 @@
     <w:abstractNumId w:val="0"/>
   </w:num>
   <w:num w:numId="8">
-    <w:abstractNumId w:val="9"/>
+    <w:abstractNumId w:val="11"/>
   </w:num>
   <w:num w:numId="9">
-    <w:abstractNumId w:val="6"/>
+    <w:abstractNumId w:val="8"/>
   </w:num>
   <w:num w:numId="10">
     <w:abstractNumId w:val="3"/>
   </w:num>
   <w:num w:numId="11">
+    <w:abstractNumId w:val="9"/>
+  </w:num>
+  <w:num w:numId="12">
+    <w:abstractNumId w:val="4"/>
+  </w:num>
+  <w:num w:numId="13">
     <w:abstractNumId w:val="7"/>
   </w:num>
 </w:numbering>
@@ -10146,7 +13216,7 @@
 </file>
 
 <file path=customXml/itemProps1.xml><?xml version="1.0" encoding="utf-8"?>
-<ds:datastoreItem xmlns:ds="http://schemas.openxmlformats.org/officeDocument/2006/customXml" ds:itemID="{2645906B-AB4C-4013-9C59-388EEB527A81}">
+<ds:datastoreItem xmlns:ds="http://schemas.openxmlformats.org/officeDocument/2006/customXml" ds:itemID="{1EEE3F62-C9F2-4C4E-8BE5-3665C19063A5}">
   <ds:schemaRefs>
     <ds:schemaRef ds:uri="http://schemas.openxmlformats.org/officeDocument/2006/bibliography"/>
   </ds:schemaRefs>

</xml_diff>

<commit_message>
Ajout du diagramme d'activité
</commit_message>
<xml_diff>
--- a/DOC/DocumentationV0.1.docx
+++ b/DOC/DocumentationV0.1.docx
@@ -297,7 +297,7 @@
           <w:r>
             <w:fldChar w:fldCharType="separate"/>
           </w:r>
-          <w:hyperlink w:anchor="_Toc526238406" w:history="1">
+          <w:hyperlink w:anchor="_Toc531791328" w:history="1">
             <w:r>
               <w:rPr>
                 <w:rStyle w:val="Lienhypertexte"/>
@@ -325,7 +325,7 @@
                 <w:noProof/>
                 <w:webHidden/>
               </w:rPr>
-              <w:instrText xml:space="preserve"> PAGEREF _Toc526238406 \h </w:instrText>
+              <w:instrText xml:space="preserve"> PAGEREF _Toc531791328 \h </w:instrText>
             </w:r>
             <w:r>
               <w:rPr>
@@ -345,7 +345,7 @@
                 <w:noProof/>
                 <w:webHidden/>
               </w:rPr>
-              <w:t>4</w:t>
+              <w:t>5</w:t>
             </w:r>
             <w:r>
               <w:rPr>
@@ -367,7 +367,7 @@
               <w:noProof/>
             </w:rPr>
           </w:pPr>
-          <w:hyperlink w:anchor="_Toc526238407" w:history="1">
+          <w:hyperlink w:anchor="_Toc531791329" w:history="1">
             <w:r>
               <w:rPr>
                 <w:rStyle w:val="Lienhypertexte"/>
@@ -395,7 +395,7 @@
                 <w:noProof/>
                 <w:webHidden/>
               </w:rPr>
-              <w:instrText xml:space="preserve"> PAGEREF _Toc526238407 \h </w:instrText>
+              <w:instrText xml:space="preserve"> PAGEREF _Toc531791329 \h </w:instrText>
             </w:r>
             <w:r>
               <w:rPr>
@@ -415,7 +415,7 @@
                 <w:noProof/>
                 <w:webHidden/>
               </w:rPr>
-              <w:t>4</w:t>
+              <w:t>5</w:t>
             </w:r>
             <w:r>
               <w:rPr>
@@ -437,7 +437,7 @@
               <w:noProof/>
             </w:rPr>
           </w:pPr>
-          <w:hyperlink w:anchor="_Toc526238408" w:history="1">
+          <w:hyperlink w:anchor="_Toc531791330" w:history="1">
             <w:r>
               <w:rPr>
                 <w:rStyle w:val="Lienhypertexte"/>
@@ -465,7 +465,7 @@
                 <w:noProof/>
                 <w:webHidden/>
               </w:rPr>
-              <w:instrText xml:space="preserve"> PAGEREF _Toc526238408 \h </w:instrText>
+              <w:instrText xml:space="preserve"> PAGEREF _Toc531791330 \h </w:instrText>
             </w:r>
             <w:r>
               <w:rPr>
@@ -485,7 +485,7 @@
                 <w:noProof/>
                 <w:webHidden/>
               </w:rPr>
-              <w:t>4</w:t>
+              <w:t>5</w:t>
             </w:r>
             <w:r>
               <w:rPr>
@@ -507,7 +507,7 @@
               <w:noProof/>
             </w:rPr>
           </w:pPr>
-          <w:hyperlink w:anchor="_Toc526238409" w:history="1">
+          <w:hyperlink w:anchor="_Toc531791331" w:history="1">
             <w:r>
               <w:rPr>
                 <w:rStyle w:val="Lienhypertexte"/>
@@ -535,7 +535,7 @@
                 <w:noProof/>
                 <w:webHidden/>
               </w:rPr>
-              <w:instrText xml:space="preserve"> PAGEREF _Toc526238409 \h </w:instrText>
+              <w:instrText xml:space="preserve"> PAGEREF _Toc531791331 \h </w:instrText>
             </w:r>
             <w:r>
               <w:rPr>
@@ -555,7 +555,7 @@
                 <w:noProof/>
                 <w:webHidden/>
               </w:rPr>
-              <w:t>4</w:t>
+              <w:t>5</w:t>
             </w:r>
             <w:r>
               <w:rPr>
@@ -577,7 +577,7 @@
               <w:noProof/>
             </w:rPr>
           </w:pPr>
-          <w:hyperlink w:anchor="_Toc526238410" w:history="1">
+          <w:hyperlink w:anchor="_Toc531791332" w:history="1">
             <w:r>
               <w:rPr>
                 <w:rStyle w:val="Lienhypertexte"/>
@@ -604,7 +604,7 @@
                 <w:noProof/>
                 <w:webHidden/>
               </w:rPr>
-              <w:instrText xml:space="preserve"> PAGEREF _Toc526238410 \h </w:instrText>
+              <w:instrText xml:space="preserve"> PAGEREF _Toc531791332 \h </w:instrText>
             </w:r>
             <w:r>
               <w:rPr>
@@ -624,7 +624,7 @@
                 <w:noProof/>
                 <w:webHidden/>
               </w:rPr>
-              <w:t>5</w:t>
+              <w:t>6</w:t>
             </w:r>
             <w:r>
               <w:rPr>
@@ -646,7 +646,7 @@
               <w:noProof/>
             </w:rPr>
           </w:pPr>
-          <w:hyperlink w:anchor="_Toc526238411" w:history="1">
+          <w:hyperlink w:anchor="_Toc531791333" w:history="1">
             <w:r>
               <w:rPr>
                 <w:rStyle w:val="Lienhypertexte"/>
@@ -674,7 +674,7 @@
                 <w:noProof/>
                 <w:webHidden/>
               </w:rPr>
-              <w:instrText xml:space="preserve"> PAGEREF _Toc526238411 \h </w:instrText>
+              <w:instrText xml:space="preserve"> PAGEREF _Toc531791333 \h </w:instrText>
             </w:r>
             <w:r>
               <w:rPr>
@@ -694,7 +694,7 @@
                 <w:noProof/>
                 <w:webHidden/>
               </w:rPr>
-              <w:t>6</w:t>
+              <w:t>7</w:t>
             </w:r>
             <w:r>
               <w:rPr>
@@ -716,7 +716,7 @@
               <w:noProof/>
             </w:rPr>
           </w:pPr>
-          <w:hyperlink w:anchor="_Toc526238412" w:history="1">
+          <w:hyperlink w:anchor="_Toc531791334" w:history="1">
             <w:r>
               <w:rPr>
                 <w:rStyle w:val="Lienhypertexte"/>
@@ -743,7 +743,7 @@
                 <w:noProof/>
                 <w:webHidden/>
               </w:rPr>
-              <w:instrText xml:space="preserve"> PAGEREF _Toc526238412 \h </w:instrText>
+              <w:instrText xml:space="preserve"> PAGEREF _Toc531791334 \h </w:instrText>
             </w:r>
             <w:r>
               <w:rPr>
@@ -763,7 +763,76 @@
                 <w:noProof/>
                 <w:webHidden/>
               </w:rPr>
-              <w:t>6</w:t>
+              <w:t>7</w:t>
+            </w:r>
+            <w:r>
+              <w:rPr>
+                <w:noProof/>
+                <w:webHidden/>
+              </w:rPr>
+              <w:fldChar w:fldCharType="end"/>
+            </w:r>
+          </w:hyperlink>
+        </w:p>
+        <w:p>
+          <w:pPr>
+            <w:pStyle w:val="TM3"/>
+            <w:tabs>
+              <w:tab w:val="right" w:leader="dot" w:pos="9060"/>
+            </w:tabs>
+            <w:rPr>
+              <w:rFonts w:cstheme="minorBidi"/>
+              <w:noProof/>
+            </w:rPr>
+          </w:pPr>
+          <w:hyperlink w:anchor="_Toc531791335" w:history="1">
+            <w:r>
+              <w:rPr>
+                <w:rStyle w:val="Lienhypertexte"/>
+                <w:noProof/>
+              </w:rPr>
+              <w:t>Fonctionnalités ajoutées pour le confort de l’utilisateur</w:t>
+            </w:r>
+            <w:r>
+              <w:rPr>
+                <w:noProof/>
+                <w:webHidden/>
+              </w:rPr>
+              <w:tab/>
+            </w:r>
+            <w:r>
+              <w:rPr>
+                <w:noProof/>
+                <w:webHidden/>
+              </w:rPr>
+              <w:fldChar w:fldCharType="begin"/>
+            </w:r>
+            <w:r>
+              <w:rPr>
+                <w:noProof/>
+                <w:webHidden/>
+              </w:rPr>
+              <w:instrText xml:space="preserve"> PAGEREF _Toc531791335 \h </w:instrText>
+            </w:r>
+            <w:r>
+              <w:rPr>
+                <w:noProof/>
+                <w:webHidden/>
+              </w:rPr>
+            </w:r>
+            <w:r>
+              <w:rPr>
+                <w:noProof/>
+                <w:webHidden/>
+              </w:rPr>
+              <w:fldChar w:fldCharType="separate"/>
+            </w:r>
+            <w:r>
+              <w:rPr>
+                <w:noProof/>
+                <w:webHidden/>
+              </w:rPr>
+              <w:t>7</w:t>
             </w:r>
             <w:r>
               <w:rPr>
@@ -785,7 +854,7 @@
               <w:noProof/>
             </w:rPr>
           </w:pPr>
-          <w:hyperlink w:anchor="_Toc526238413" w:history="1">
+          <w:hyperlink w:anchor="_Toc531791336" w:history="1">
             <w:r>
               <w:rPr>
                 <w:rStyle w:val="Lienhypertexte"/>
@@ -813,7 +882,7 @@
                 <w:noProof/>
                 <w:webHidden/>
               </w:rPr>
-              <w:instrText xml:space="preserve"> PAGEREF _Toc526238413 \h </w:instrText>
+              <w:instrText xml:space="preserve"> PAGEREF _Toc531791336 \h </w:instrText>
             </w:r>
             <w:r>
               <w:rPr>
@@ -855,7 +924,7 @@
               <w:noProof/>
             </w:rPr>
           </w:pPr>
-          <w:hyperlink w:anchor="_Toc526238414" w:history="1">
+          <w:hyperlink w:anchor="_Toc531791337" w:history="1">
             <w:r>
               <w:rPr>
                 <w:rStyle w:val="Lienhypertexte"/>
@@ -883,7 +952,7 @@
                 <w:noProof/>
                 <w:webHidden/>
               </w:rPr>
-              <w:instrText xml:space="preserve"> PAGEREF _Toc526238414 \h </w:instrText>
+              <w:instrText xml:space="preserve"> PAGEREF _Toc531791337 \h </w:instrText>
             </w:r>
             <w:r>
               <w:rPr>
@@ -903,7 +972,7 @@
                 <w:noProof/>
                 <w:webHidden/>
               </w:rPr>
-              <w:t>7</w:t>
+              <w:t>8</w:t>
             </w:r>
             <w:r>
               <w:rPr>
@@ -925,7 +994,7 @@
               <w:noProof/>
             </w:rPr>
           </w:pPr>
-          <w:hyperlink w:anchor="_Toc526238415" w:history="1">
+          <w:hyperlink w:anchor="_Toc531791338" w:history="1">
             <w:r>
               <w:rPr>
                 <w:rStyle w:val="Lienhypertexte"/>
@@ -953,7 +1022,7 @@
                 <w:noProof/>
                 <w:webHidden/>
               </w:rPr>
-              <w:instrText xml:space="preserve"> PAGEREF _Toc526238415 \h </w:instrText>
+              <w:instrText xml:space="preserve"> PAGEREF _Toc531791338 \h </w:instrText>
             </w:r>
             <w:r>
               <w:rPr>
@@ -973,7 +1042,1595 @@
                 <w:noProof/>
                 <w:webHidden/>
               </w:rPr>
-              <w:t>7</w:t>
+              <w:t>8</w:t>
+            </w:r>
+            <w:r>
+              <w:rPr>
+                <w:noProof/>
+                <w:webHidden/>
+              </w:rPr>
+              <w:fldChar w:fldCharType="end"/>
+            </w:r>
+          </w:hyperlink>
+        </w:p>
+        <w:p>
+          <w:pPr>
+            <w:pStyle w:val="TM2"/>
+            <w:tabs>
+              <w:tab w:val="right" w:leader="dot" w:pos="9060"/>
+            </w:tabs>
+            <w:rPr>
+              <w:rFonts w:cstheme="minorBidi"/>
+              <w:noProof/>
+            </w:rPr>
+          </w:pPr>
+          <w:hyperlink w:anchor="_Toc531791339" w:history="1">
+            <w:r>
+              <w:rPr>
+                <w:rStyle w:val="Lienhypertexte"/>
+                <w:noProof/>
+              </w:rPr>
+              <w:t>Scenarios</w:t>
+            </w:r>
+            <w:r>
+              <w:rPr>
+                <w:noProof/>
+                <w:webHidden/>
+              </w:rPr>
+              <w:tab/>
+            </w:r>
+            <w:r>
+              <w:rPr>
+                <w:noProof/>
+                <w:webHidden/>
+              </w:rPr>
+              <w:fldChar w:fldCharType="begin"/>
+            </w:r>
+            <w:r>
+              <w:rPr>
+                <w:noProof/>
+                <w:webHidden/>
+              </w:rPr>
+              <w:instrText xml:space="preserve"> PAGEREF _Toc531791339 \h </w:instrText>
+            </w:r>
+            <w:r>
+              <w:rPr>
+                <w:noProof/>
+                <w:webHidden/>
+              </w:rPr>
+            </w:r>
+            <w:r>
+              <w:rPr>
+                <w:noProof/>
+                <w:webHidden/>
+              </w:rPr>
+              <w:fldChar w:fldCharType="separate"/>
+            </w:r>
+            <w:r>
+              <w:rPr>
+                <w:noProof/>
+                <w:webHidden/>
+              </w:rPr>
+              <w:t>8</w:t>
+            </w:r>
+            <w:r>
+              <w:rPr>
+                <w:noProof/>
+                <w:webHidden/>
+              </w:rPr>
+              <w:fldChar w:fldCharType="end"/>
+            </w:r>
+          </w:hyperlink>
+        </w:p>
+        <w:p>
+          <w:pPr>
+            <w:pStyle w:val="TM2"/>
+            <w:tabs>
+              <w:tab w:val="right" w:leader="dot" w:pos="9060"/>
+            </w:tabs>
+            <w:rPr>
+              <w:rFonts w:cstheme="minorBidi"/>
+              <w:noProof/>
+            </w:rPr>
+          </w:pPr>
+          <w:hyperlink w:anchor="_Toc531791340" w:history="1">
+            <w:r>
+              <w:rPr>
+                <w:rStyle w:val="Lienhypertexte"/>
+                <w:noProof/>
+              </w:rPr>
+              <w:t>Maquettes fonctionnelles</w:t>
+            </w:r>
+            <w:r>
+              <w:rPr>
+                <w:noProof/>
+                <w:webHidden/>
+              </w:rPr>
+              <w:tab/>
+            </w:r>
+            <w:r>
+              <w:rPr>
+                <w:noProof/>
+                <w:webHidden/>
+              </w:rPr>
+              <w:fldChar w:fldCharType="begin"/>
+            </w:r>
+            <w:r>
+              <w:rPr>
+                <w:noProof/>
+                <w:webHidden/>
+              </w:rPr>
+              <w:instrText xml:space="preserve"> PAGEREF _Toc531791340 \h </w:instrText>
+            </w:r>
+            <w:r>
+              <w:rPr>
+                <w:noProof/>
+                <w:webHidden/>
+              </w:rPr>
+            </w:r>
+            <w:r>
+              <w:rPr>
+                <w:noProof/>
+                <w:webHidden/>
+              </w:rPr>
+              <w:fldChar w:fldCharType="separate"/>
+            </w:r>
+            <w:r>
+              <w:rPr>
+                <w:noProof/>
+                <w:webHidden/>
+              </w:rPr>
+              <w:t>11</w:t>
+            </w:r>
+            <w:r>
+              <w:rPr>
+                <w:noProof/>
+                <w:webHidden/>
+              </w:rPr>
+              <w:fldChar w:fldCharType="end"/>
+            </w:r>
+          </w:hyperlink>
+        </w:p>
+        <w:p>
+          <w:pPr>
+            <w:pStyle w:val="TM3"/>
+            <w:tabs>
+              <w:tab w:val="right" w:leader="dot" w:pos="9060"/>
+            </w:tabs>
+            <w:rPr>
+              <w:rFonts w:cstheme="minorBidi"/>
+              <w:noProof/>
+            </w:rPr>
+          </w:pPr>
+          <w:hyperlink w:anchor="_Toc531791341" w:history="1">
+            <w:r>
+              <w:rPr>
+                <w:rStyle w:val="Lienhypertexte"/>
+                <w:noProof/>
+              </w:rPr>
+              <w:t>Etat « search »</w:t>
+            </w:r>
+            <w:r>
+              <w:rPr>
+                <w:noProof/>
+                <w:webHidden/>
+              </w:rPr>
+              <w:tab/>
+            </w:r>
+            <w:r>
+              <w:rPr>
+                <w:noProof/>
+                <w:webHidden/>
+              </w:rPr>
+              <w:fldChar w:fldCharType="begin"/>
+            </w:r>
+            <w:r>
+              <w:rPr>
+                <w:noProof/>
+                <w:webHidden/>
+              </w:rPr>
+              <w:instrText xml:space="preserve"> PAGEREF _Toc531791341 \h </w:instrText>
+            </w:r>
+            <w:r>
+              <w:rPr>
+                <w:noProof/>
+                <w:webHidden/>
+              </w:rPr>
+            </w:r>
+            <w:r>
+              <w:rPr>
+                <w:noProof/>
+                <w:webHidden/>
+              </w:rPr>
+              <w:fldChar w:fldCharType="separate"/>
+            </w:r>
+            <w:r>
+              <w:rPr>
+                <w:noProof/>
+                <w:webHidden/>
+              </w:rPr>
+              <w:t>11</w:t>
+            </w:r>
+            <w:r>
+              <w:rPr>
+                <w:noProof/>
+                <w:webHidden/>
+              </w:rPr>
+              <w:fldChar w:fldCharType="end"/>
+            </w:r>
+          </w:hyperlink>
+        </w:p>
+        <w:p>
+          <w:pPr>
+            <w:pStyle w:val="TM3"/>
+            <w:tabs>
+              <w:tab w:val="right" w:leader="dot" w:pos="9060"/>
+            </w:tabs>
+            <w:rPr>
+              <w:rFonts w:cstheme="minorBidi"/>
+              <w:noProof/>
+            </w:rPr>
+          </w:pPr>
+          <w:hyperlink w:anchor="_Toc531791342" w:history="1">
+            <w:r>
+              <w:rPr>
+                <w:rStyle w:val="Lienhypertexte"/>
+                <w:noProof/>
+              </w:rPr>
+              <w:t>Etat « Recent »</w:t>
+            </w:r>
+            <w:r>
+              <w:rPr>
+                <w:noProof/>
+                <w:webHidden/>
+              </w:rPr>
+              <w:tab/>
+            </w:r>
+            <w:r>
+              <w:rPr>
+                <w:noProof/>
+                <w:webHidden/>
+              </w:rPr>
+              <w:fldChar w:fldCharType="begin"/>
+            </w:r>
+            <w:r>
+              <w:rPr>
+                <w:noProof/>
+                <w:webHidden/>
+              </w:rPr>
+              <w:instrText xml:space="preserve"> PAGEREF _Toc531791342 \h </w:instrText>
+            </w:r>
+            <w:r>
+              <w:rPr>
+                <w:noProof/>
+                <w:webHidden/>
+              </w:rPr>
+            </w:r>
+            <w:r>
+              <w:rPr>
+                <w:noProof/>
+                <w:webHidden/>
+              </w:rPr>
+              <w:fldChar w:fldCharType="separate"/>
+            </w:r>
+            <w:r>
+              <w:rPr>
+                <w:noProof/>
+                <w:webHidden/>
+              </w:rPr>
+              <w:t>12</w:t>
+            </w:r>
+            <w:r>
+              <w:rPr>
+                <w:noProof/>
+                <w:webHidden/>
+              </w:rPr>
+              <w:fldChar w:fldCharType="end"/>
+            </w:r>
+          </w:hyperlink>
+        </w:p>
+        <w:p>
+          <w:pPr>
+            <w:pStyle w:val="TM2"/>
+            <w:tabs>
+              <w:tab w:val="right" w:leader="dot" w:pos="9060"/>
+            </w:tabs>
+            <w:rPr>
+              <w:rFonts w:cstheme="minorBidi"/>
+              <w:noProof/>
+            </w:rPr>
+          </w:pPr>
+          <w:hyperlink w:anchor="_Toc531791343" w:history="1">
+            <w:r>
+              <w:rPr>
+                <w:rStyle w:val="Lienhypertexte"/>
+                <w:noProof/>
+              </w:rPr>
+              <w:t>Etude de faisabilité</w:t>
+            </w:r>
+            <w:r>
+              <w:rPr>
+                <w:noProof/>
+                <w:webHidden/>
+              </w:rPr>
+              <w:tab/>
+            </w:r>
+            <w:r>
+              <w:rPr>
+                <w:noProof/>
+                <w:webHidden/>
+              </w:rPr>
+              <w:fldChar w:fldCharType="begin"/>
+            </w:r>
+            <w:r>
+              <w:rPr>
+                <w:noProof/>
+                <w:webHidden/>
+              </w:rPr>
+              <w:instrText xml:space="preserve"> PAGEREF _Toc531791343 \h </w:instrText>
+            </w:r>
+            <w:r>
+              <w:rPr>
+                <w:noProof/>
+                <w:webHidden/>
+              </w:rPr>
+            </w:r>
+            <w:r>
+              <w:rPr>
+                <w:noProof/>
+                <w:webHidden/>
+              </w:rPr>
+              <w:fldChar w:fldCharType="separate"/>
+            </w:r>
+            <w:r>
+              <w:rPr>
+                <w:noProof/>
+                <w:webHidden/>
+              </w:rPr>
+              <w:t>12</w:t>
+            </w:r>
+            <w:r>
+              <w:rPr>
+                <w:noProof/>
+                <w:webHidden/>
+              </w:rPr>
+              <w:fldChar w:fldCharType="end"/>
+            </w:r>
+          </w:hyperlink>
+        </w:p>
+        <w:p>
+          <w:pPr>
+            <w:pStyle w:val="TM2"/>
+            <w:tabs>
+              <w:tab w:val="right" w:leader="dot" w:pos="9060"/>
+            </w:tabs>
+            <w:rPr>
+              <w:rFonts w:cstheme="minorBidi"/>
+              <w:noProof/>
+            </w:rPr>
+          </w:pPr>
+          <w:hyperlink w:anchor="_Toc531791344" w:history="1">
+            <w:r>
+              <w:rPr>
+                <w:rStyle w:val="Lienhypertexte"/>
+                <w:noProof/>
+              </w:rPr>
+              <w:t>Nom de l’application</w:t>
+            </w:r>
+            <w:r>
+              <w:rPr>
+                <w:noProof/>
+                <w:webHidden/>
+              </w:rPr>
+              <w:tab/>
+            </w:r>
+            <w:r>
+              <w:rPr>
+                <w:noProof/>
+                <w:webHidden/>
+              </w:rPr>
+              <w:fldChar w:fldCharType="begin"/>
+            </w:r>
+            <w:r>
+              <w:rPr>
+                <w:noProof/>
+                <w:webHidden/>
+              </w:rPr>
+              <w:instrText xml:space="preserve"> PAGEREF _Toc531791344 \h </w:instrText>
+            </w:r>
+            <w:r>
+              <w:rPr>
+                <w:noProof/>
+                <w:webHidden/>
+              </w:rPr>
+            </w:r>
+            <w:r>
+              <w:rPr>
+                <w:noProof/>
+                <w:webHidden/>
+              </w:rPr>
+              <w:fldChar w:fldCharType="separate"/>
+            </w:r>
+            <w:r>
+              <w:rPr>
+                <w:noProof/>
+                <w:webHidden/>
+              </w:rPr>
+              <w:t>13</w:t>
+            </w:r>
+            <w:r>
+              <w:rPr>
+                <w:noProof/>
+                <w:webHidden/>
+              </w:rPr>
+              <w:fldChar w:fldCharType="end"/>
+            </w:r>
+          </w:hyperlink>
+        </w:p>
+        <w:p>
+          <w:pPr>
+            <w:pStyle w:val="TM2"/>
+            <w:tabs>
+              <w:tab w:val="right" w:leader="dot" w:pos="9060"/>
+            </w:tabs>
+            <w:rPr>
+              <w:rFonts w:cstheme="minorBidi"/>
+              <w:noProof/>
+            </w:rPr>
+          </w:pPr>
+          <w:hyperlink w:anchor="_Toc531791345" w:history="1">
+            <w:r>
+              <w:rPr>
+                <w:rStyle w:val="Lienhypertexte"/>
+                <w:iCs/>
+                <w:noProof/>
+              </w:rPr>
+              <w:t>Stratégie de test</w:t>
+            </w:r>
+            <w:r>
+              <w:rPr>
+                <w:noProof/>
+                <w:webHidden/>
+              </w:rPr>
+              <w:tab/>
+            </w:r>
+            <w:r>
+              <w:rPr>
+                <w:noProof/>
+                <w:webHidden/>
+              </w:rPr>
+              <w:fldChar w:fldCharType="begin"/>
+            </w:r>
+            <w:r>
+              <w:rPr>
+                <w:noProof/>
+                <w:webHidden/>
+              </w:rPr>
+              <w:instrText xml:space="preserve"> PAGEREF _Toc531791345 \h </w:instrText>
+            </w:r>
+            <w:r>
+              <w:rPr>
+                <w:noProof/>
+                <w:webHidden/>
+              </w:rPr>
+            </w:r>
+            <w:r>
+              <w:rPr>
+                <w:noProof/>
+                <w:webHidden/>
+              </w:rPr>
+              <w:fldChar w:fldCharType="separate"/>
+            </w:r>
+            <w:r>
+              <w:rPr>
+                <w:noProof/>
+                <w:webHidden/>
+              </w:rPr>
+              <w:t>13</w:t>
+            </w:r>
+            <w:r>
+              <w:rPr>
+                <w:noProof/>
+                <w:webHidden/>
+              </w:rPr>
+              <w:fldChar w:fldCharType="end"/>
+            </w:r>
+          </w:hyperlink>
+        </w:p>
+        <w:p>
+          <w:pPr>
+            <w:pStyle w:val="TM2"/>
+            <w:tabs>
+              <w:tab w:val="right" w:leader="dot" w:pos="9060"/>
+            </w:tabs>
+            <w:rPr>
+              <w:rFonts w:cstheme="minorBidi"/>
+              <w:noProof/>
+            </w:rPr>
+          </w:pPr>
+          <w:hyperlink w:anchor="_Toc531791346" w:history="1">
+            <w:r>
+              <w:rPr>
+                <w:rStyle w:val="Lienhypertexte"/>
+                <w:noProof/>
+              </w:rPr>
+              <w:t>Cas-tests</w:t>
+            </w:r>
+            <w:r>
+              <w:rPr>
+                <w:noProof/>
+                <w:webHidden/>
+              </w:rPr>
+              <w:tab/>
+            </w:r>
+            <w:r>
+              <w:rPr>
+                <w:noProof/>
+                <w:webHidden/>
+              </w:rPr>
+              <w:fldChar w:fldCharType="begin"/>
+            </w:r>
+            <w:r>
+              <w:rPr>
+                <w:noProof/>
+                <w:webHidden/>
+              </w:rPr>
+              <w:instrText xml:space="preserve"> PAGEREF _Toc531791346 \h </w:instrText>
+            </w:r>
+            <w:r>
+              <w:rPr>
+                <w:noProof/>
+                <w:webHidden/>
+              </w:rPr>
+            </w:r>
+            <w:r>
+              <w:rPr>
+                <w:noProof/>
+                <w:webHidden/>
+              </w:rPr>
+              <w:fldChar w:fldCharType="separate"/>
+            </w:r>
+            <w:r>
+              <w:rPr>
+                <w:noProof/>
+                <w:webHidden/>
+              </w:rPr>
+              <w:t>14</w:t>
+            </w:r>
+            <w:r>
+              <w:rPr>
+                <w:noProof/>
+                <w:webHidden/>
+              </w:rPr>
+              <w:fldChar w:fldCharType="end"/>
+            </w:r>
+          </w:hyperlink>
+        </w:p>
+        <w:p>
+          <w:pPr>
+            <w:pStyle w:val="TM1"/>
+            <w:tabs>
+              <w:tab w:val="right" w:leader="dot" w:pos="9060"/>
+            </w:tabs>
+            <w:rPr>
+              <w:rFonts w:cstheme="minorBidi"/>
+              <w:noProof/>
+            </w:rPr>
+          </w:pPr>
+          <w:hyperlink w:anchor="_Toc531791347" w:history="1">
+            <w:r>
+              <w:rPr>
+                <w:rStyle w:val="Lienhypertexte"/>
+                <w:noProof/>
+              </w:rPr>
+              <w:t>Conception</w:t>
+            </w:r>
+            <w:r>
+              <w:rPr>
+                <w:noProof/>
+                <w:webHidden/>
+              </w:rPr>
+              <w:tab/>
+            </w:r>
+            <w:r>
+              <w:rPr>
+                <w:noProof/>
+                <w:webHidden/>
+              </w:rPr>
+              <w:fldChar w:fldCharType="begin"/>
+            </w:r>
+            <w:r>
+              <w:rPr>
+                <w:noProof/>
+                <w:webHidden/>
+              </w:rPr>
+              <w:instrText xml:space="preserve"> PAGEREF _Toc531791347 \h </w:instrText>
+            </w:r>
+            <w:r>
+              <w:rPr>
+                <w:noProof/>
+                <w:webHidden/>
+              </w:rPr>
+            </w:r>
+            <w:r>
+              <w:rPr>
+                <w:noProof/>
+                <w:webHidden/>
+              </w:rPr>
+              <w:fldChar w:fldCharType="separate"/>
+            </w:r>
+            <w:r>
+              <w:rPr>
+                <w:noProof/>
+                <w:webHidden/>
+              </w:rPr>
+              <w:t>15</w:t>
+            </w:r>
+            <w:r>
+              <w:rPr>
+                <w:noProof/>
+                <w:webHidden/>
+              </w:rPr>
+              <w:fldChar w:fldCharType="end"/>
+            </w:r>
+          </w:hyperlink>
+        </w:p>
+        <w:p>
+          <w:pPr>
+            <w:pStyle w:val="TM2"/>
+            <w:tabs>
+              <w:tab w:val="right" w:leader="dot" w:pos="9060"/>
+            </w:tabs>
+            <w:rPr>
+              <w:rFonts w:cstheme="minorBidi"/>
+              <w:noProof/>
+            </w:rPr>
+          </w:pPr>
+          <w:hyperlink w:anchor="_Toc531791348" w:history="1">
+            <w:r>
+              <w:rPr>
+                <w:rStyle w:val="Lienhypertexte"/>
+                <w:noProof/>
+              </w:rPr>
+              <w:t>Détails de réalisation</w:t>
+            </w:r>
+            <w:r>
+              <w:rPr>
+                <w:noProof/>
+                <w:webHidden/>
+              </w:rPr>
+              <w:tab/>
+            </w:r>
+            <w:r>
+              <w:rPr>
+                <w:noProof/>
+                <w:webHidden/>
+              </w:rPr>
+              <w:fldChar w:fldCharType="begin"/>
+            </w:r>
+            <w:r>
+              <w:rPr>
+                <w:noProof/>
+                <w:webHidden/>
+              </w:rPr>
+              <w:instrText xml:space="preserve"> PAGEREF _Toc531791348 \h </w:instrText>
+            </w:r>
+            <w:r>
+              <w:rPr>
+                <w:noProof/>
+                <w:webHidden/>
+              </w:rPr>
+            </w:r>
+            <w:r>
+              <w:rPr>
+                <w:noProof/>
+                <w:webHidden/>
+              </w:rPr>
+              <w:fldChar w:fldCharType="separate"/>
+            </w:r>
+            <w:r>
+              <w:rPr>
+                <w:noProof/>
+                <w:webHidden/>
+              </w:rPr>
+              <w:t>15</w:t>
+            </w:r>
+            <w:r>
+              <w:rPr>
+                <w:noProof/>
+                <w:webHidden/>
+              </w:rPr>
+              <w:fldChar w:fldCharType="end"/>
+            </w:r>
+          </w:hyperlink>
+        </w:p>
+        <w:p>
+          <w:pPr>
+            <w:pStyle w:val="TM2"/>
+            <w:tabs>
+              <w:tab w:val="right" w:leader="dot" w:pos="9060"/>
+            </w:tabs>
+            <w:rPr>
+              <w:rFonts w:cstheme="minorBidi"/>
+              <w:noProof/>
+            </w:rPr>
+          </w:pPr>
+          <w:hyperlink w:anchor="_Toc531791349" w:history="1">
+            <w:r>
+              <w:rPr>
+                <w:rStyle w:val="Lienhypertexte"/>
+                <w:noProof/>
+              </w:rPr>
+              <w:t>Choix technologiques</w:t>
+            </w:r>
+            <w:r>
+              <w:rPr>
+                <w:noProof/>
+                <w:webHidden/>
+              </w:rPr>
+              <w:tab/>
+            </w:r>
+            <w:r>
+              <w:rPr>
+                <w:noProof/>
+                <w:webHidden/>
+              </w:rPr>
+              <w:fldChar w:fldCharType="begin"/>
+            </w:r>
+            <w:r>
+              <w:rPr>
+                <w:noProof/>
+                <w:webHidden/>
+              </w:rPr>
+              <w:instrText xml:space="preserve"> PAGEREF _Toc531791349 \h </w:instrText>
+            </w:r>
+            <w:r>
+              <w:rPr>
+                <w:noProof/>
+                <w:webHidden/>
+              </w:rPr>
+            </w:r>
+            <w:r>
+              <w:rPr>
+                <w:noProof/>
+                <w:webHidden/>
+              </w:rPr>
+              <w:fldChar w:fldCharType="separate"/>
+            </w:r>
+            <w:r>
+              <w:rPr>
+                <w:noProof/>
+                <w:webHidden/>
+              </w:rPr>
+              <w:t>15</w:t>
+            </w:r>
+            <w:r>
+              <w:rPr>
+                <w:noProof/>
+                <w:webHidden/>
+              </w:rPr>
+              <w:fldChar w:fldCharType="end"/>
+            </w:r>
+          </w:hyperlink>
+        </w:p>
+        <w:p>
+          <w:pPr>
+            <w:pStyle w:val="TM2"/>
+            <w:tabs>
+              <w:tab w:val="right" w:leader="dot" w:pos="9060"/>
+            </w:tabs>
+            <w:rPr>
+              <w:rFonts w:cstheme="minorBidi"/>
+              <w:noProof/>
+            </w:rPr>
+          </w:pPr>
+          <w:hyperlink w:anchor="_Toc531791350" w:history="1">
+            <w:r>
+              <w:rPr>
+                <w:rStyle w:val="Lienhypertexte"/>
+                <w:noProof/>
+              </w:rPr>
+              <w:t>Reproduction du projet</w:t>
+            </w:r>
+            <w:r>
+              <w:rPr>
+                <w:noProof/>
+                <w:webHidden/>
+              </w:rPr>
+              <w:tab/>
+            </w:r>
+            <w:r>
+              <w:rPr>
+                <w:noProof/>
+                <w:webHidden/>
+              </w:rPr>
+              <w:fldChar w:fldCharType="begin"/>
+            </w:r>
+            <w:r>
+              <w:rPr>
+                <w:noProof/>
+                <w:webHidden/>
+              </w:rPr>
+              <w:instrText xml:space="preserve"> PAGEREF _Toc531791350 \h </w:instrText>
+            </w:r>
+            <w:r>
+              <w:rPr>
+                <w:noProof/>
+                <w:webHidden/>
+              </w:rPr>
+            </w:r>
+            <w:r>
+              <w:rPr>
+                <w:noProof/>
+                <w:webHidden/>
+              </w:rPr>
+              <w:fldChar w:fldCharType="separate"/>
+            </w:r>
+            <w:r>
+              <w:rPr>
+                <w:noProof/>
+                <w:webHidden/>
+              </w:rPr>
+              <w:t>16</w:t>
+            </w:r>
+            <w:r>
+              <w:rPr>
+                <w:noProof/>
+                <w:webHidden/>
+              </w:rPr>
+              <w:fldChar w:fldCharType="end"/>
+            </w:r>
+          </w:hyperlink>
+        </w:p>
+        <w:p>
+          <w:pPr>
+            <w:pStyle w:val="TM2"/>
+            <w:tabs>
+              <w:tab w:val="right" w:leader="dot" w:pos="9060"/>
+            </w:tabs>
+            <w:rPr>
+              <w:rFonts w:cstheme="minorBidi"/>
+              <w:noProof/>
+            </w:rPr>
+          </w:pPr>
+          <w:hyperlink w:anchor="_Toc531791351" w:history="1">
+            <w:r>
+              <w:rPr>
+                <w:rStyle w:val="Lienhypertexte"/>
+                <w:noProof/>
+              </w:rPr>
+              <w:t>Description du matérielle</w:t>
+            </w:r>
+            <w:r>
+              <w:rPr>
+                <w:noProof/>
+                <w:webHidden/>
+              </w:rPr>
+              <w:tab/>
+            </w:r>
+            <w:r>
+              <w:rPr>
+                <w:noProof/>
+                <w:webHidden/>
+              </w:rPr>
+              <w:fldChar w:fldCharType="begin"/>
+            </w:r>
+            <w:r>
+              <w:rPr>
+                <w:noProof/>
+                <w:webHidden/>
+              </w:rPr>
+              <w:instrText xml:space="preserve"> PAGEREF _Toc531791351 \h </w:instrText>
+            </w:r>
+            <w:r>
+              <w:rPr>
+                <w:noProof/>
+                <w:webHidden/>
+              </w:rPr>
+            </w:r>
+            <w:r>
+              <w:rPr>
+                <w:noProof/>
+                <w:webHidden/>
+              </w:rPr>
+              <w:fldChar w:fldCharType="separate"/>
+            </w:r>
+            <w:r>
+              <w:rPr>
+                <w:noProof/>
+                <w:webHidden/>
+              </w:rPr>
+              <w:t>16</w:t>
+            </w:r>
+            <w:r>
+              <w:rPr>
+                <w:noProof/>
+                <w:webHidden/>
+              </w:rPr>
+              <w:fldChar w:fldCharType="end"/>
+            </w:r>
+          </w:hyperlink>
+        </w:p>
+        <w:p>
+          <w:pPr>
+            <w:pStyle w:val="TM2"/>
+            <w:tabs>
+              <w:tab w:val="right" w:leader="dot" w:pos="9060"/>
+            </w:tabs>
+            <w:rPr>
+              <w:rFonts w:cstheme="minorBidi"/>
+              <w:noProof/>
+            </w:rPr>
+          </w:pPr>
+          <w:hyperlink w:anchor="_Toc531791352" w:history="1">
+            <w:r>
+              <w:rPr>
+                <w:rStyle w:val="Lienhypertexte"/>
+                <w:noProof/>
+              </w:rPr>
+              <w:t>Fonctionnement du système</w:t>
+            </w:r>
+            <w:r>
+              <w:rPr>
+                <w:noProof/>
+                <w:webHidden/>
+              </w:rPr>
+              <w:tab/>
+            </w:r>
+            <w:r>
+              <w:rPr>
+                <w:noProof/>
+                <w:webHidden/>
+              </w:rPr>
+              <w:fldChar w:fldCharType="begin"/>
+            </w:r>
+            <w:r>
+              <w:rPr>
+                <w:noProof/>
+                <w:webHidden/>
+              </w:rPr>
+              <w:instrText xml:space="preserve"> PAGEREF _Toc531791352 \h </w:instrText>
+            </w:r>
+            <w:r>
+              <w:rPr>
+                <w:noProof/>
+                <w:webHidden/>
+              </w:rPr>
+            </w:r>
+            <w:r>
+              <w:rPr>
+                <w:noProof/>
+                <w:webHidden/>
+              </w:rPr>
+              <w:fldChar w:fldCharType="separate"/>
+            </w:r>
+            <w:r>
+              <w:rPr>
+                <w:noProof/>
+                <w:webHidden/>
+              </w:rPr>
+              <w:t>16</w:t>
+            </w:r>
+            <w:r>
+              <w:rPr>
+                <w:noProof/>
+                <w:webHidden/>
+              </w:rPr>
+              <w:fldChar w:fldCharType="end"/>
+            </w:r>
+          </w:hyperlink>
+        </w:p>
+        <w:p>
+          <w:pPr>
+            <w:pStyle w:val="TM2"/>
+            <w:tabs>
+              <w:tab w:val="right" w:leader="dot" w:pos="9060"/>
+            </w:tabs>
+            <w:rPr>
+              <w:rFonts w:cstheme="minorBidi"/>
+              <w:noProof/>
+            </w:rPr>
+          </w:pPr>
+          <w:hyperlink w:anchor="_Toc531791353" w:history="1">
+            <w:r>
+              <w:rPr>
+                <w:rStyle w:val="Lienhypertexte"/>
+                <w:noProof/>
+              </w:rPr>
+              <w:t>Librairies et outils</w:t>
+            </w:r>
+            <w:r>
+              <w:rPr>
+                <w:noProof/>
+                <w:webHidden/>
+              </w:rPr>
+              <w:tab/>
+            </w:r>
+            <w:r>
+              <w:rPr>
+                <w:noProof/>
+                <w:webHidden/>
+              </w:rPr>
+              <w:fldChar w:fldCharType="begin"/>
+            </w:r>
+            <w:r>
+              <w:rPr>
+                <w:noProof/>
+                <w:webHidden/>
+              </w:rPr>
+              <w:instrText xml:space="preserve"> PAGEREF _Toc531791353 \h </w:instrText>
+            </w:r>
+            <w:r>
+              <w:rPr>
+                <w:noProof/>
+                <w:webHidden/>
+              </w:rPr>
+            </w:r>
+            <w:r>
+              <w:rPr>
+                <w:noProof/>
+                <w:webHidden/>
+              </w:rPr>
+              <w:fldChar w:fldCharType="separate"/>
+            </w:r>
+            <w:r>
+              <w:rPr>
+                <w:noProof/>
+                <w:webHidden/>
+              </w:rPr>
+              <w:t>16</w:t>
+            </w:r>
+            <w:r>
+              <w:rPr>
+                <w:noProof/>
+                <w:webHidden/>
+              </w:rPr>
+              <w:fldChar w:fldCharType="end"/>
+            </w:r>
+          </w:hyperlink>
+        </w:p>
+        <w:p>
+          <w:pPr>
+            <w:pStyle w:val="TM2"/>
+            <w:tabs>
+              <w:tab w:val="right" w:leader="dot" w:pos="9060"/>
+            </w:tabs>
+            <w:rPr>
+              <w:rFonts w:cstheme="minorBidi"/>
+              <w:noProof/>
+            </w:rPr>
+          </w:pPr>
+          <w:hyperlink w:anchor="_Toc531791354" w:history="1">
+            <w:r>
+              <w:rPr>
+                <w:rStyle w:val="Lienhypertexte"/>
+                <w:noProof/>
+              </w:rPr>
+              <w:t>Résultat :</w:t>
+            </w:r>
+            <w:r>
+              <w:rPr>
+                <w:noProof/>
+                <w:webHidden/>
+              </w:rPr>
+              <w:tab/>
+            </w:r>
+            <w:r>
+              <w:rPr>
+                <w:noProof/>
+                <w:webHidden/>
+              </w:rPr>
+              <w:fldChar w:fldCharType="begin"/>
+            </w:r>
+            <w:r>
+              <w:rPr>
+                <w:noProof/>
+                <w:webHidden/>
+              </w:rPr>
+              <w:instrText xml:space="preserve"> PAGEREF _Toc531791354 \h </w:instrText>
+            </w:r>
+            <w:r>
+              <w:rPr>
+                <w:noProof/>
+                <w:webHidden/>
+              </w:rPr>
+            </w:r>
+            <w:r>
+              <w:rPr>
+                <w:noProof/>
+                <w:webHidden/>
+              </w:rPr>
+              <w:fldChar w:fldCharType="separate"/>
+            </w:r>
+            <w:r>
+              <w:rPr>
+                <w:noProof/>
+                <w:webHidden/>
+              </w:rPr>
+              <w:t>16</w:t>
+            </w:r>
+            <w:r>
+              <w:rPr>
+                <w:noProof/>
+                <w:webHidden/>
+              </w:rPr>
+              <w:fldChar w:fldCharType="end"/>
+            </w:r>
+          </w:hyperlink>
+        </w:p>
+        <w:p>
+          <w:pPr>
+            <w:pStyle w:val="TM1"/>
+            <w:tabs>
+              <w:tab w:val="right" w:leader="dot" w:pos="9060"/>
+            </w:tabs>
+            <w:rPr>
+              <w:rFonts w:cstheme="minorBidi"/>
+              <w:noProof/>
+            </w:rPr>
+          </w:pPr>
+          <w:hyperlink w:anchor="_Toc531791355" w:history="1">
+            <w:r>
+              <w:rPr>
+                <w:rStyle w:val="Lienhypertexte"/>
+                <w:noProof/>
+              </w:rPr>
+              <w:t>Réalisation</w:t>
+            </w:r>
+            <w:r>
+              <w:rPr>
+                <w:noProof/>
+                <w:webHidden/>
+              </w:rPr>
+              <w:tab/>
+            </w:r>
+            <w:r>
+              <w:rPr>
+                <w:noProof/>
+                <w:webHidden/>
+              </w:rPr>
+              <w:fldChar w:fldCharType="begin"/>
+            </w:r>
+            <w:r>
+              <w:rPr>
+                <w:noProof/>
+                <w:webHidden/>
+              </w:rPr>
+              <w:instrText xml:space="preserve"> PAGEREF _Toc531791355 \h </w:instrText>
+            </w:r>
+            <w:r>
+              <w:rPr>
+                <w:noProof/>
+                <w:webHidden/>
+              </w:rPr>
+            </w:r>
+            <w:r>
+              <w:rPr>
+                <w:noProof/>
+                <w:webHidden/>
+              </w:rPr>
+              <w:fldChar w:fldCharType="separate"/>
+            </w:r>
+            <w:r>
+              <w:rPr>
+                <w:noProof/>
+                <w:webHidden/>
+              </w:rPr>
+              <w:t>16</w:t>
+            </w:r>
+            <w:r>
+              <w:rPr>
+                <w:noProof/>
+                <w:webHidden/>
+              </w:rPr>
+              <w:fldChar w:fldCharType="end"/>
+            </w:r>
+          </w:hyperlink>
+        </w:p>
+        <w:p>
+          <w:pPr>
+            <w:pStyle w:val="TM1"/>
+            <w:tabs>
+              <w:tab w:val="right" w:leader="dot" w:pos="9060"/>
+            </w:tabs>
+            <w:rPr>
+              <w:rFonts w:cstheme="minorBidi"/>
+              <w:noProof/>
+            </w:rPr>
+          </w:pPr>
+          <w:hyperlink w:anchor="_Toc531791356" w:history="1">
+            <w:r>
+              <w:rPr>
+                <w:rStyle w:val="Lienhypertexte"/>
+                <w:noProof/>
+              </w:rPr>
+              <w:t>Livraison</w:t>
+            </w:r>
+            <w:r>
+              <w:rPr>
+                <w:noProof/>
+                <w:webHidden/>
+              </w:rPr>
+              <w:tab/>
+            </w:r>
+            <w:r>
+              <w:rPr>
+                <w:noProof/>
+                <w:webHidden/>
+              </w:rPr>
+              <w:fldChar w:fldCharType="begin"/>
+            </w:r>
+            <w:r>
+              <w:rPr>
+                <w:noProof/>
+                <w:webHidden/>
+              </w:rPr>
+              <w:instrText xml:space="preserve"> PAGEREF _Toc531791356 \h </w:instrText>
+            </w:r>
+            <w:r>
+              <w:rPr>
+                <w:noProof/>
+                <w:webHidden/>
+              </w:rPr>
+            </w:r>
+            <w:r>
+              <w:rPr>
+                <w:noProof/>
+                <w:webHidden/>
+              </w:rPr>
+              <w:fldChar w:fldCharType="separate"/>
+            </w:r>
+            <w:r>
+              <w:rPr>
+                <w:noProof/>
+                <w:webHidden/>
+              </w:rPr>
+              <w:t>16</w:t>
+            </w:r>
+            <w:r>
+              <w:rPr>
+                <w:noProof/>
+                <w:webHidden/>
+              </w:rPr>
+              <w:fldChar w:fldCharType="end"/>
+            </w:r>
+          </w:hyperlink>
+        </w:p>
+        <w:p>
+          <w:pPr>
+            <w:pStyle w:val="TM1"/>
+            <w:tabs>
+              <w:tab w:val="right" w:leader="dot" w:pos="9060"/>
+            </w:tabs>
+            <w:rPr>
+              <w:rFonts w:cstheme="minorBidi"/>
+              <w:noProof/>
+            </w:rPr>
+          </w:pPr>
+          <w:hyperlink w:anchor="_Toc531791357" w:history="1">
+            <w:r>
+              <w:rPr>
+                <w:rStyle w:val="Lienhypertexte"/>
+                <w:noProof/>
+              </w:rPr>
+              <w:t>Conclusion</w:t>
+            </w:r>
+            <w:r>
+              <w:rPr>
+                <w:noProof/>
+                <w:webHidden/>
+              </w:rPr>
+              <w:tab/>
+            </w:r>
+            <w:r>
+              <w:rPr>
+                <w:noProof/>
+                <w:webHidden/>
+              </w:rPr>
+              <w:fldChar w:fldCharType="begin"/>
+            </w:r>
+            <w:r>
+              <w:rPr>
+                <w:noProof/>
+                <w:webHidden/>
+              </w:rPr>
+              <w:instrText xml:space="preserve"> PAGEREF _Toc531791357 \h </w:instrText>
+            </w:r>
+            <w:r>
+              <w:rPr>
+                <w:noProof/>
+                <w:webHidden/>
+              </w:rPr>
+            </w:r>
+            <w:r>
+              <w:rPr>
+                <w:noProof/>
+                <w:webHidden/>
+              </w:rPr>
+              <w:fldChar w:fldCharType="separate"/>
+            </w:r>
+            <w:r>
+              <w:rPr>
+                <w:noProof/>
+                <w:webHidden/>
+              </w:rPr>
+              <w:t>16</w:t>
+            </w:r>
+            <w:r>
+              <w:rPr>
+                <w:noProof/>
+                <w:webHidden/>
+              </w:rPr>
+              <w:fldChar w:fldCharType="end"/>
+            </w:r>
+          </w:hyperlink>
+        </w:p>
+        <w:p>
+          <w:pPr>
+            <w:pStyle w:val="TM3"/>
+            <w:tabs>
+              <w:tab w:val="right" w:leader="dot" w:pos="9060"/>
+            </w:tabs>
+            <w:rPr>
+              <w:rFonts w:cstheme="minorBidi"/>
+              <w:noProof/>
+            </w:rPr>
+          </w:pPr>
+          <w:hyperlink w:anchor="_Toc531791358" w:history="1">
+            <w:r>
+              <w:rPr>
+                <w:rStyle w:val="Lienhypertexte"/>
+                <w:noProof/>
+              </w:rPr>
+              <w:t>Comparaison entre le fait et le devait</w:t>
+            </w:r>
+            <w:r>
+              <w:rPr>
+                <w:noProof/>
+                <w:webHidden/>
+              </w:rPr>
+              <w:tab/>
+            </w:r>
+            <w:r>
+              <w:rPr>
+                <w:noProof/>
+                <w:webHidden/>
+              </w:rPr>
+              <w:fldChar w:fldCharType="begin"/>
+            </w:r>
+            <w:r>
+              <w:rPr>
+                <w:noProof/>
+                <w:webHidden/>
+              </w:rPr>
+              <w:instrText xml:space="preserve"> PAGEREF _Toc531791358 \h </w:instrText>
+            </w:r>
+            <w:r>
+              <w:rPr>
+                <w:noProof/>
+                <w:webHidden/>
+              </w:rPr>
+            </w:r>
+            <w:r>
+              <w:rPr>
+                <w:noProof/>
+                <w:webHidden/>
+              </w:rPr>
+              <w:fldChar w:fldCharType="separate"/>
+            </w:r>
+            <w:r>
+              <w:rPr>
+                <w:noProof/>
+                <w:webHidden/>
+              </w:rPr>
+              <w:t>16</w:t>
+            </w:r>
+            <w:r>
+              <w:rPr>
+                <w:noProof/>
+                <w:webHidden/>
+              </w:rPr>
+              <w:fldChar w:fldCharType="end"/>
+            </w:r>
+          </w:hyperlink>
+        </w:p>
+        <w:p>
+          <w:pPr>
+            <w:pStyle w:val="TM3"/>
+            <w:tabs>
+              <w:tab w:val="right" w:leader="dot" w:pos="9060"/>
+            </w:tabs>
+            <w:rPr>
+              <w:rFonts w:cstheme="minorBidi"/>
+              <w:noProof/>
+            </w:rPr>
+          </w:pPr>
+          <w:hyperlink w:anchor="_Toc531791359" w:history="1">
+            <w:r>
+              <w:rPr>
+                <w:rStyle w:val="Lienhypertexte"/>
+                <w:noProof/>
+              </w:rPr>
+              <w:t>Comparaison des plannings</w:t>
+            </w:r>
+            <w:r>
+              <w:rPr>
+                <w:noProof/>
+                <w:webHidden/>
+              </w:rPr>
+              <w:tab/>
+            </w:r>
+            <w:r>
+              <w:rPr>
+                <w:noProof/>
+                <w:webHidden/>
+              </w:rPr>
+              <w:fldChar w:fldCharType="begin"/>
+            </w:r>
+            <w:r>
+              <w:rPr>
+                <w:noProof/>
+                <w:webHidden/>
+              </w:rPr>
+              <w:instrText xml:space="preserve"> PAGEREF _Toc531791359 \h </w:instrText>
+            </w:r>
+            <w:r>
+              <w:rPr>
+                <w:noProof/>
+                <w:webHidden/>
+              </w:rPr>
+            </w:r>
+            <w:r>
+              <w:rPr>
+                <w:noProof/>
+                <w:webHidden/>
+              </w:rPr>
+              <w:fldChar w:fldCharType="separate"/>
+            </w:r>
+            <w:r>
+              <w:rPr>
+                <w:noProof/>
+                <w:webHidden/>
+              </w:rPr>
+              <w:t>16</w:t>
+            </w:r>
+            <w:r>
+              <w:rPr>
+                <w:noProof/>
+                <w:webHidden/>
+              </w:rPr>
+              <w:fldChar w:fldCharType="end"/>
+            </w:r>
+          </w:hyperlink>
+        </w:p>
+        <w:p>
+          <w:pPr>
+            <w:pStyle w:val="TM3"/>
+            <w:tabs>
+              <w:tab w:val="right" w:leader="dot" w:pos="9060"/>
+            </w:tabs>
+            <w:rPr>
+              <w:rFonts w:cstheme="minorBidi"/>
+              <w:noProof/>
+            </w:rPr>
+          </w:pPr>
+          <w:hyperlink w:anchor="_Toc531791360" w:history="1">
+            <w:r>
+              <w:rPr>
+                <w:rStyle w:val="Lienhypertexte"/>
+                <w:noProof/>
+              </w:rPr>
+              <w:t>Liste des problèmes restants</w:t>
+            </w:r>
+            <w:r>
+              <w:rPr>
+                <w:noProof/>
+                <w:webHidden/>
+              </w:rPr>
+              <w:tab/>
+            </w:r>
+            <w:r>
+              <w:rPr>
+                <w:noProof/>
+                <w:webHidden/>
+              </w:rPr>
+              <w:fldChar w:fldCharType="begin"/>
+            </w:r>
+            <w:r>
+              <w:rPr>
+                <w:noProof/>
+                <w:webHidden/>
+              </w:rPr>
+              <w:instrText xml:space="preserve"> PAGEREF _Toc531791360 \h </w:instrText>
+            </w:r>
+            <w:r>
+              <w:rPr>
+                <w:noProof/>
+                <w:webHidden/>
+              </w:rPr>
+            </w:r>
+            <w:r>
+              <w:rPr>
+                <w:noProof/>
+                <w:webHidden/>
+              </w:rPr>
+              <w:fldChar w:fldCharType="separate"/>
+            </w:r>
+            <w:r>
+              <w:rPr>
+                <w:noProof/>
+                <w:webHidden/>
+              </w:rPr>
+              <w:t>16</w:t>
+            </w:r>
+            <w:r>
+              <w:rPr>
+                <w:noProof/>
+                <w:webHidden/>
+              </w:rPr>
+              <w:fldChar w:fldCharType="end"/>
+            </w:r>
+          </w:hyperlink>
+        </w:p>
+        <w:p>
+          <w:pPr>
+            <w:pStyle w:val="TM3"/>
+            <w:tabs>
+              <w:tab w:val="right" w:leader="dot" w:pos="9060"/>
+            </w:tabs>
+            <w:rPr>
+              <w:rFonts w:cstheme="minorBidi"/>
+              <w:noProof/>
+            </w:rPr>
+          </w:pPr>
+          <w:hyperlink w:anchor="_Toc531791361" w:history="1">
+            <w:r>
+              <w:rPr>
+                <w:rStyle w:val="Lienhypertexte"/>
+                <w:noProof/>
+              </w:rPr>
+              <w:t>Commentaires personnel</w:t>
+            </w:r>
+            <w:r>
+              <w:rPr>
+                <w:noProof/>
+                <w:webHidden/>
+              </w:rPr>
+              <w:tab/>
+            </w:r>
+            <w:r>
+              <w:rPr>
+                <w:noProof/>
+                <w:webHidden/>
+              </w:rPr>
+              <w:fldChar w:fldCharType="begin"/>
+            </w:r>
+            <w:r>
+              <w:rPr>
+                <w:noProof/>
+                <w:webHidden/>
+              </w:rPr>
+              <w:instrText xml:space="preserve"> PAGEREF _Toc531791361 \h </w:instrText>
+            </w:r>
+            <w:r>
+              <w:rPr>
+                <w:noProof/>
+                <w:webHidden/>
+              </w:rPr>
+            </w:r>
+            <w:r>
+              <w:rPr>
+                <w:noProof/>
+                <w:webHidden/>
+              </w:rPr>
+              <w:fldChar w:fldCharType="separate"/>
+            </w:r>
+            <w:r>
+              <w:rPr>
+                <w:noProof/>
+                <w:webHidden/>
+              </w:rPr>
+              <w:t>16</w:t>
             </w:r>
             <w:r>
               <w:rPr>
@@ -991,6 +2648,7 @@
               <w:bCs/>
               <w:lang w:val="fr-FR"/>
             </w:rPr>
+            <w:lastRenderedPageBreak/>
             <w:fldChar w:fldCharType="end"/>
           </w:r>
         </w:p>
@@ -1008,7 +2666,7 @@
           <w:rFonts w:eastAsia="Calibri"/>
         </w:rPr>
       </w:pPr>
-      <w:bookmarkStart w:id="0" w:name="_Toc526238406"/>
+      <w:bookmarkStart w:id="0" w:name="_Toc531791328"/>
       <w:r>
         <w:rPr>
           <w:rFonts w:eastAsia="Calibri"/>
@@ -1026,7 +2684,7 @@
         </w:rPr>
       </w:pPr>
       <w:bookmarkStart w:id="1" w:name="_Toc501466465"/>
-      <w:bookmarkStart w:id="2" w:name="_Toc526238407"/>
+      <w:bookmarkStart w:id="2" w:name="_Toc531791329"/>
       <w:r>
         <w:rPr>
           <w:rFonts w:eastAsia="Calibri"/>
@@ -1094,7 +2752,7 @@
         </w:rPr>
       </w:pPr>
       <w:bookmarkStart w:id="3" w:name="_Toc501466466"/>
-      <w:bookmarkStart w:id="4" w:name="_Toc526238408"/>
+      <w:bookmarkStart w:id="4" w:name="_Toc531791330"/>
       <w:r>
         <w:rPr>
           <w:rFonts w:eastAsia="Calibri"/>
@@ -1933,7 +3591,7 @@
         </w:rPr>
       </w:pPr>
       <w:bookmarkStart w:id="5" w:name="_Toc501466467"/>
-      <w:bookmarkStart w:id="6" w:name="_Toc526238409"/>
+      <w:bookmarkStart w:id="6" w:name="_Toc531791331"/>
       <w:r>
         <w:rPr>
           <w:rFonts w:eastAsia="Calibri"/>
@@ -2262,7 +3920,7 @@
           <w:rStyle w:val="Titre2Car"/>
         </w:rPr>
       </w:pPr>
-      <w:bookmarkStart w:id="7" w:name="_Toc526238410"/>
+      <w:bookmarkStart w:id="7" w:name="_Toc531791332"/>
       <w:r>
         <w:rPr>
           <w:rStyle w:val="Titre2Car"/>
@@ -2586,7 +4244,7 @@
         </w:rPr>
       </w:pPr>
       <w:bookmarkStart w:id="8" w:name="_Toc501466470"/>
-      <w:bookmarkStart w:id="9" w:name="_Toc526238411"/>
+      <w:bookmarkStart w:id="9" w:name="_Toc531791333"/>
       <w:r>
         <w:rPr>
           <w:rFonts w:eastAsia="Calibri"/>
@@ -2601,7 +4259,7 @@
         <w:pStyle w:val="Titre2"/>
       </w:pPr>
       <w:bookmarkStart w:id="10" w:name="_Toc501466471"/>
-      <w:bookmarkStart w:id="11" w:name="_Toc526238412"/>
+      <w:bookmarkStart w:id="11" w:name="_Toc531791334"/>
       <w:r>
         <w:t>Cahier des charges détaillé</w:t>
       </w:r>
@@ -2874,9 +4532,11 @@
       <w:pPr>
         <w:pStyle w:val="Titre3"/>
       </w:pPr>
+      <w:bookmarkStart w:id="12" w:name="_Toc531791335"/>
       <w:r>
         <w:t>Fonctionnalités ajoutées pour le confort de l’utilisateur</w:t>
       </w:r>
+      <w:bookmarkEnd w:id="12"/>
     </w:p>
     <w:p>
       <w:pPr>
@@ -2950,16 +4610,16 @@
           <w:rFonts w:eastAsia="Calibri"/>
         </w:rPr>
       </w:pPr>
-      <w:bookmarkStart w:id="12" w:name="_Toc501466472"/>
-      <w:bookmarkStart w:id="13" w:name="_Toc526238413"/>
+      <w:bookmarkStart w:id="13" w:name="_Toc501466472"/>
+      <w:bookmarkStart w:id="14" w:name="_Toc531791336"/>
       <w:r>
         <w:rPr>
           <w:rFonts w:eastAsia="Calibri"/>
         </w:rPr>
         <w:t>Définition de l’audience</w:t>
       </w:r>
-      <w:bookmarkEnd w:id="12"/>
       <w:bookmarkEnd w:id="13"/>
+      <w:bookmarkEnd w:id="14"/>
     </w:p>
     <w:p>
       <w:pPr>
@@ -3037,8 +4697,8 @@
           <w:rFonts w:ascii="Calibri" w:eastAsia="Calibri" w:hAnsi="Calibri" w:cs="Calibri"/>
         </w:rPr>
       </w:pPr>
-      <w:bookmarkStart w:id="14" w:name="_Toc501466473"/>
-      <w:bookmarkStart w:id="15" w:name="_Toc526238414"/>
+      <w:bookmarkStart w:id="15" w:name="_Toc501466473"/>
+      <w:bookmarkStart w:id="16" w:name="_Toc531791337"/>
       <w:r>
         <w:rPr>
           <w:rFonts w:eastAsia="Calibri"/>
@@ -3051,8 +4711,8 @@
         </w:rPr>
         <w:t>concurrentielle</w:t>
       </w:r>
-      <w:bookmarkEnd w:id="14"/>
       <w:bookmarkEnd w:id="15"/>
+      <w:bookmarkEnd w:id="16"/>
     </w:p>
     <w:p>
       <w:pPr>
@@ -3118,16 +4778,16 @@
           <w:i/>
         </w:rPr>
       </w:pPr>
-      <w:bookmarkStart w:id="16" w:name="_Toc501466474"/>
-      <w:bookmarkStart w:id="17" w:name="_Toc526238415"/>
+      <w:bookmarkStart w:id="17" w:name="_Toc501466474"/>
+      <w:bookmarkStart w:id="18" w:name="_Toc531791338"/>
       <w:r>
         <w:rPr>
           <w:rFonts w:eastAsia="Calibri"/>
         </w:rPr>
         <w:t>Cas d’utilisation</w:t>
       </w:r>
-      <w:bookmarkEnd w:id="16"/>
       <w:bookmarkEnd w:id="17"/>
+      <w:bookmarkEnd w:id="18"/>
     </w:p>
     <w:p>
       <w:r>
@@ -3259,9 +4919,11 @@
         <w:pStyle w:val="Titre2"/>
         <w:spacing w:line="360" w:lineRule="auto"/>
       </w:pPr>
+      <w:bookmarkStart w:id="19" w:name="_Toc531791339"/>
       <w:r>
         <w:t>Scenarios</w:t>
       </w:r>
+      <w:bookmarkEnd w:id="19"/>
     </w:p>
     <w:tbl>
       <w:tblPr>
@@ -6575,8 +8237,13 @@
       <w:pPr>
         <w:pStyle w:val="Titre2"/>
       </w:pPr>
-      <w:r>
-        <w:t xml:space="preserve">Maquettes fonctionnelles </w:t>
+      <w:bookmarkStart w:id="20" w:name="_Toc531791340"/>
+      <w:r>
+        <w:t>Maquettes fonctionnelles</w:t>
+      </w:r>
+      <w:bookmarkEnd w:id="20"/>
+      <w:r>
+        <w:t xml:space="preserve"> </w:t>
       </w:r>
     </w:p>
     <w:p>
@@ -6584,6 +8251,7 @@
         <w:pStyle w:val="Titre3"/>
         <w:spacing w:before="160" w:after="120" w:line="240" w:lineRule="auto"/>
       </w:pPr>
+      <w:bookmarkStart w:id="21" w:name="_Toc531791341"/>
       <w:r>
         <w:t>Etat « </w:t>
       </w:r>
@@ -6593,7 +8261,11 @@
       </w:r>
       <w:proofErr w:type="spellEnd"/>
       <w:r>
-        <w:t xml:space="preserve"> » </w:t>
+        <w:t> »</w:t>
+      </w:r>
+      <w:bookmarkEnd w:id="21"/>
+      <w:r>
+        <w:t xml:space="preserve"> </w:t>
       </w:r>
     </w:p>
     <w:p>
@@ -6681,6 +8353,7 @@
         <w:pStyle w:val="Titre3"/>
         <w:spacing w:before="160" w:after="120" w:line="240" w:lineRule="auto"/>
       </w:pPr>
+      <w:bookmarkStart w:id="22" w:name="_Toc531791342"/>
       <w:r>
         <w:t>Etat « </w:t>
       </w:r>
@@ -6690,7 +8363,11 @@
       </w:r>
       <w:proofErr w:type="spellEnd"/>
       <w:r>
-        <w:t xml:space="preserve"> » </w:t>
+        <w:t> »</w:t>
+      </w:r>
+      <w:bookmarkEnd w:id="22"/>
+      <w:r>
+        <w:t xml:space="preserve"> </w:t>
       </w:r>
     </w:p>
     <w:p>
@@ -6775,11 +8452,13 @@
       <w:pPr>
         <w:pStyle w:val="Titre2"/>
       </w:pPr>
-      <w:bookmarkStart w:id="18" w:name="_Toc499799845"/>
+      <w:bookmarkStart w:id="23" w:name="_Toc499799845"/>
+      <w:bookmarkStart w:id="24" w:name="_Toc531791343"/>
       <w:r>
         <w:t>Etude de faisabilité</w:t>
       </w:r>
-      <w:bookmarkEnd w:id="18"/>
+      <w:bookmarkEnd w:id="23"/>
+      <w:bookmarkEnd w:id="24"/>
     </w:p>
     <w:p>
       <w:pPr>
@@ -6824,14 +8503,16 @@
       <w:pPr>
         <w:pStyle w:val="Titre2"/>
       </w:pPr>
-      <w:bookmarkStart w:id="19" w:name="_Toc499799846"/>
+      <w:bookmarkStart w:id="25" w:name="_Toc499799846"/>
+      <w:bookmarkStart w:id="26" w:name="_Toc531791344"/>
       <w:r>
         <w:t xml:space="preserve">Nom </w:t>
       </w:r>
-      <w:bookmarkEnd w:id="19"/>
+      <w:bookmarkEnd w:id="25"/>
       <w:r>
         <w:t>de l’application</w:t>
       </w:r>
+      <w:bookmarkEnd w:id="26"/>
     </w:p>
     <w:p/>
     <w:p>
@@ -6900,13 +8581,7 @@
         <w:rPr>
           <w:lang w:eastAsia="fr-CH"/>
         </w:rPr>
-        <w:t xml:space="preserve"> </w:t>
-      </w:r>
-      <w:r>
-        <w:rPr>
-          <w:lang w:eastAsia="fr-CH"/>
-        </w:rPr>
-        <w:t>bien différent de notre application.</w:t>
+        <w:t xml:space="preserve"> bien différent de notre application.</w:t>
       </w:r>
       <w:r>
         <w:rPr>
@@ -6969,16 +8644,18 @@
           <w:iCs/>
         </w:rPr>
       </w:pPr>
-      <w:bookmarkStart w:id="20" w:name="_Toc71691012"/>
-      <w:bookmarkStart w:id="21" w:name="_Toc499799847"/>
+      <w:bookmarkStart w:id="27" w:name="_Toc71691012"/>
+      <w:bookmarkStart w:id="28" w:name="_Toc499799847"/>
+      <w:bookmarkStart w:id="29" w:name="_Toc531791345"/>
       <w:r>
         <w:rPr>
           <w:iCs/>
         </w:rPr>
         <w:t>Stratégie de test</w:t>
       </w:r>
-      <w:bookmarkEnd w:id="20"/>
-      <w:bookmarkEnd w:id="21"/>
+      <w:bookmarkEnd w:id="27"/>
+      <w:bookmarkEnd w:id="28"/>
+      <w:bookmarkEnd w:id="29"/>
     </w:p>
     <w:p/>
     <w:p>
@@ -7456,34 +9133,35 @@
                 <w:szCs w:val="14"/>
               </w:rPr>
               <w:br/>
-            </w:r>
-            <w:r>
+              <w:t>Aucun rapport n’est fournis</w:t>
+            </w:r>
+          </w:p>
+        </w:tc>
+        <w:tc>
+          <w:tcPr>
+            <w:tcW w:w="2474" w:type="dxa"/>
+          </w:tcPr>
+          <w:p>
+            <w:pPr>
+              <w:pStyle w:val="En-tte"/>
               <w:rPr>
                 <w:iCs/>
                 <w:szCs w:val="14"/>
               </w:rPr>
-              <w:t>Aucun rapport n’est fournis</w:t>
-            </w:r>
-          </w:p>
-        </w:tc>
-        <w:tc>
-          <w:tcPr>
-            <w:tcW w:w="2474" w:type="dxa"/>
-          </w:tcPr>
-          <w:p>
-            <w:pPr>
-              <w:pStyle w:val="En-tte"/>
+            </w:pPr>
+            <w:r>
               <w:rPr>
                 <w:iCs/>
                 <w:szCs w:val="14"/>
               </w:rPr>
-            </w:pPr>
+              <w:t>Le développeur fusionne les deux parties de code.</w:t>
+            </w:r>
             <w:r>
               <w:rPr>
                 <w:iCs/>
                 <w:szCs w:val="14"/>
               </w:rPr>
-              <w:t>Le développeur fusionne les deux parties de code.</w:t>
+              <w:br/>
             </w:r>
             <w:r>
               <w:rPr>
@@ -7498,50 +9176,52 @@
                 <w:szCs w:val="14"/>
               </w:rPr>
               <w:br/>
-            </w:r>
-            <w:r>
+              <w:t xml:space="preserve">Aucun rapport n’est fournis </w:t>
+            </w:r>
+          </w:p>
+        </w:tc>
+        <w:tc>
+          <w:tcPr>
+            <w:tcW w:w="2737" w:type="dxa"/>
+          </w:tcPr>
+          <w:p>
+            <w:pPr>
+              <w:pStyle w:val="En-tte"/>
               <w:rPr>
                 <w:iCs/>
                 <w:szCs w:val="14"/>
               </w:rPr>
-              <w:br/>
-              <w:t xml:space="preserve">Aucun rapport n’est fournis </w:t>
-            </w:r>
-          </w:p>
-        </w:tc>
-        <w:tc>
-          <w:tcPr>
-            <w:tcW w:w="2737" w:type="dxa"/>
-          </w:tcPr>
-          <w:p>
-            <w:pPr>
-              <w:pStyle w:val="En-tte"/>
+            </w:pPr>
+            <w:r>
               <w:rPr>
                 <w:iCs/>
                 <w:szCs w:val="14"/>
               </w:rPr>
-            </w:pPr>
+              <w:t xml:space="preserve">L’application est </w:t>
+            </w:r>
             <w:r>
               <w:rPr>
                 <w:iCs/>
                 <w:szCs w:val="14"/>
               </w:rPr>
-              <w:t xml:space="preserve">L’application est </w:t>
+              <w:t xml:space="preserve">compilée et </w:t>
             </w:r>
             <w:r>
               <w:rPr>
                 <w:iCs/>
                 <w:szCs w:val="14"/>
               </w:rPr>
-              <w:t xml:space="preserve">compilée et </w:t>
-            </w:r>
-            <w:r>
+              <w:t>lancée sur un post lambda</w:t>
+            </w:r>
+          </w:p>
+          <w:p>
+            <w:pPr>
+              <w:pStyle w:val="En-tte"/>
               <w:rPr>
                 <w:iCs/>
                 <w:szCs w:val="14"/>
               </w:rPr>
-              <w:t>lancée sur un post lambda</w:t>
-            </w:r>
+            </w:pPr>
           </w:p>
           <w:p>
             <w:pPr>
@@ -7551,21 +9231,131 @@
                 <w:szCs w:val="14"/>
               </w:rPr>
             </w:pPr>
-          </w:p>
-          <w:p>
-            <w:pPr>
-              <w:pStyle w:val="En-tte"/>
+            <w:r>
               <w:rPr>
                 <w:iCs/>
                 <w:szCs w:val="14"/>
               </w:rPr>
-            </w:pPr>
-            <w:r>
+              <w:t>Les cas-tests seront exécutés</w:t>
+            </w:r>
+          </w:p>
+        </w:tc>
+      </w:tr>
+      <w:tr>
+        <w:tc>
+          <w:tcPr>
+            <w:tcW w:w="1376" w:type="dxa"/>
+            <w:shd w:val="clear" w:color="auto" w:fill="D0CECE" w:themeFill="background2" w:themeFillShade="E6"/>
+          </w:tcPr>
+          <w:p>
+            <w:pPr>
+              <w:pStyle w:val="En-tte"/>
               <w:rPr>
                 <w:iCs/>
                 <w:szCs w:val="14"/>
               </w:rPr>
-              <w:t>Les cas-tests seront exécutés</w:t>
+            </w:pPr>
+            <w:r>
+              <w:rPr>
+                <w:iCs/>
+                <w:szCs w:val="14"/>
+              </w:rPr>
+              <w:t>Performance</w:t>
+            </w:r>
+          </w:p>
+        </w:tc>
+        <w:tc>
+          <w:tcPr>
+            <w:tcW w:w="2475" w:type="dxa"/>
+          </w:tcPr>
+          <w:p>
+            <w:pPr>
+              <w:pStyle w:val="En-tte"/>
+              <w:rPr>
+                <w:iCs/>
+                <w:szCs w:val="14"/>
+              </w:rPr>
+            </w:pPr>
+            <w:r>
+              <w:rPr>
+                <w:iCs/>
+                <w:szCs w:val="14"/>
+              </w:rPr>
+              <w:t>Aucun</w:t>
+            </w:r>
+          </w:p>
+        </w:tc>
+        <w:tc>
+          <w:tcPr>
+            <w:tcW w:w="2474" w:type="dxa"/>
+          </w:tcPr>
+          <w:p>
+            <w:pPr>
+              <w:pStyle w:val="En-tte"/>
+              <w:rPr>
+                <w:iCs/>
+                <w:szCs w:val="14"/>
+              </w:rPr>
+            </w:pPr>
+            <w:r>
+              <w:rPr>
+                <w:iCs/>
+                <w:szCs w:val="14"/>
+              </w:rPr>
+              <w:t>Aucun</w:t>
+            </w:r>
+          </w:p>
+        </w:tc>
+        <w:tc>
+          <w:tcPr>
+            <w:tcW w:w="2737" w:type="dxa"/>
+          </w:tcPr>
+          <w:p>
+            <w:pPr>
+              <w:pStyle w:val="En-tte"/>
+              <w:rPr>
+                <w:iCs/>
+                <w:szCs w:val="14"/>
+              </w:rPr>
+            </w:pPr>
+            <w:r>
+              <w:rPr>
+                <w:iCs/>
+                <w:szCs w:val="14"/>
+              </w:rPr>
+              <w:t>Mise en place d’une arborescence de fichier volumineuse</w:t>
+            </w:r>
+          </w:p>
+          <w:p>
+            <w:pPr>
+              <w:pStyle w:val="En-tte"/>
+              <w:rPr>
+                <w:iCs/>
+                <w:szCs w:val="14"/>
+              </w:rPr>
+            </w:pPr>
+            <w:r>
+              <w:rPr>
+                <w:iCs/>
+                <w:szCs w:val="14"/>
+              </w:rPr>
+              <w:t xml:space="preserve"> </w:t>
+            </w:r>
+          </w:p>
+          <w:p>
+            <w:pPr>
+              <w:pStyle w:val="En-tte"/>
+              <w:rPr>
+                <w:iCs/>
+                <w:szCs w:val="14"/>
+              </w:rPr>
+            </w:pPr>
+            <w:r>
+              <w:rPr>
+                <w:iCs/>
+                <w:szCs w:val="14"/>
+              </w:rPr>
+              <w:t xml:space="preserve">Cas-tests : 100 fichiers </w:t>
             </w:r>
           </w:p>
         </w:tc>
@@ -7589,7 +9379,7 @@
                 <w:iCs/>
                 <w:szCs w:val="14"/>
               </w:rPr>
-              <w:t>Performance</w:t>
+              <w:t>Robustesse</w:t>
             </w:r>
           </w:p>
         </w:tc>
@@ -7610,14 +9400,9 @@
                 <w:iCs/>
                 <w:szCs w:val="14"/>
               </w:rPr>
-              <w:t>Aucun</w:t>
-            </w:r>
-          </w:p>
-        </w:tc>
-        <w:tc>
-          <w:tcPr>
-            <w:tcW w:w="2474" w:type="dxa"/>
-          </w:tcPr>
+              <w:t>Effectué en cours de réalisation pour chaque développeur</w:t>
+            </w:r>
+          </w:p>
           <w:p>
             <w:pPr>
               <w:pStyle w:val="En-tte"/>
@@ -7626,183 +9411,69 @@
                 <w:szCs w:val="14"/>
               </w:rPr>
             </w:pPr>
-            <w:r>
+          </w:p>
+          <w:p>
+            <w:pPr>
+              <w:pStyle w:val="En-tte"/>
               <w:rPr>
                 <w:iCs/>
                 <w:szCs w:val="14"/>
               </w:rPr>
-              <w:t>Aucun</w:t>
-            </w:r>
-          </w:p>
-        </w:tc>
-        <w:tc>
-          <w:tcPr>
-            <w:tcW w:w="2737" w:type="dxa"/>
-          </w:tcPr>
-          <w:p>
-            <w:pPr>
-              <w:pStyle w:val="En-tte"/>
+            </w:pPr>
+            <w:r>
               <w:rPr>
                 <w:iCs/>
                 <w:szCs w:val="14"/>
               </w:rPr>
-            </w:pPr>
-            <w:r>
+              <w:t>Aucun rapport n’est fournis</w:t>
+            </w:r>
+          </w:p>
+        </w:tc>
+        <w:tc>
+          <w:tcPr>
+            <w:tcW w:w="2474" w:type="dxa"/>
+          </w:tcPr>
+          <w:p>
+            <w:pPr>
+              <w:pStyle w:val="En-tte"/>
               <w:rPr>
                 <w:iCs/>
                 <w:szCs w:val="14"/>
               </w:rPr>
-              <w:t>Mise en place d’une arborescence de fichier volumineuse</w:t>
-            </w:r>
-          </w:p>
-          <w:p>
-            <w:pPr>
-              <w:pStyle w:val="En-tte"/>
+            </w:pPr>
+            <w:r>
               <w:rPr>
                 <w:iCs/>
                 <w:szCs w:val="14"/>
               </w:rPr>
-            </w:pPr>
-            <w:r>
+              <w:t>Aucun</w:t>
+            </w:r>
+          </w:p>
+        </w:tc>
+        <w:tc>
+          <w:tcPr>
+            <w:tcW w:w="2737" w:type="dxa"/>
+          </w:tcPr>
+          <w:p>
+            <w:pPr>
+              <w:pStyle w:val="En-tte"/>
               <w:rPr>
                 <w:iCs/>
                 <w:szCs w:val="14"/>
               </w:rPr>
-              <w:t xml:space="preserve"> </w:t>
-            </w:r>
-          </w:p>
-          <w:p>
-            <w:pPr>
-              <w:pStyle w:val="En-tte"/>
+            </w:pPr>
+            <w:r>
               <w:rPr>
                 <w:iCs/>
                 <w:szCs w:val="14"/>
               </w:rPr>
-            </w:pPr>
+              <w:t xml:space="preserve">Effectué sur l’ensemble des user </w:t>
+            </w:r>
             <w:r>
               <w:rPr>
                 <w:iCs/>
                 <w:szCs w:val="14"/>
               </w:rPr>
-              <w:t xml:space="preserve">Cas-tests : 100 fichiers </w:t>
-            </w:r>
-          </w:p>
-        </w:tc>
-      </w:tr>
-      <w:tr>
-        <w:tc>
-          <w:tcPr>
-            <w:tcW w:w="1376" w:type="dxa"/>
-            <w:shd w:val="clear" w:color="auto" w:fill="D0CECE" w:themeFill="background2" w:themeFillShade="E6"/>
-          </w:tcPr>
-          <w:p>
-            <w:pPr>
-              <w:pStyle w:val="En-tte"/>
-              <w:rPr>
-                <w:iCs/>
-                <w:szCs w:val="14"/>
-              </w:rPr>
-            </w:pPr>
-            <w:r>
-              <w:rPr>
-                <w:iCs/>
-                <w:szCs w:val="14"/>
-              </w:rPr>
-              <w:t>Robustesse</w:t>
-            </w:r>
-          </w:p>
-        </w:tc>
-        <w:tc>
-          <w:tcPr>
-            <w:tcW w:w="2475" w:type="dxa"/>
-          </w:tcPr>
-          <w:p>
-            <w:pPr>
-              <w:pStyle w:val="En-tte"/>
-              <w:rPr>
-                <w:iCs/>
-                <w:szCs w:val="14"/>
-              </w:rPr>
-            </w:pPr>
-            <w:r>
-              <w:rPr>
-                <w:iCs/>
-                <w:szCs w:val="14"/>
-              </w:rPr>
-              <w:t>Effectué en cours de réalisation pour chaque développeur</w:t>
-            </w:r>
-          </w:p>
-          <w:p>
-            <w:pPr>
-              <w:pStyle w:val="En-tte"/>
-              <w:rPr>
-                <w:iCs/>
-                <w:szCs w:val="14"/>
-              </w:rPr>
-            </w:pPr>
-          </w:p>
-          <w:p>
-            <w:pPr>
-              <w:pStyle w:val="En-tte"/>
-              <w:rPr>
-                <w:iCs/>
-                <w:szCs w:val="14"/>
-              </w:rPr>
-            </w:pPr>
-            <w:r>
-              <w:rPr>
-                <w:iCs/>
-                <w:szCs w:val="14"/>
-              </w:rPr>
-              <w:t>Aucun rapport n’est fournis</w:t>
-            </w:r>
-          </w:p>
-        </w:tc>
-        <w:tc>
-          <w:tcPr>
-            <w:tcW w:w="2474" w:type="dxa"/>
-          </w:tcPr>
-          <w:p>
-            <w:pPr>
-              <w:pStyle w:val="En-tte"/>
-              <w:rPr>
-                <w:iCs/>
-                <w:szCs w:val="14"/>
-              </w:rPr>
-            </w:pPr>
-            <w:r>
-              <w:rPr>
-                <w:iCs/>
-                <w:szCs w:val="14"/>
-              </w:rPr>
-              <w:t>Aucun</w:t>
-            </w:r>
-          </w:p>
-        </w:tc>
-        <w:tc>
-          <w:tcPr>
-            <w:tcW w:w="2737" w:type="dxa"/>
-          </w:tcPr>
-          <w:p>
-            <w:pPr>
-              <w:pStyle w:val="En-tte"/>
-              <w:rPr>
-                <w:iCs/>
-                <w:szCs w:val="14"/>
-              </w:rPr>
-            </w:pPr>
-            <w:r>
-              <w:rPr>
-                <w:iCs/>
-                <w:szCs w:val="14"/>
-              </w:rPr>
-              <w:t xml:space="preserve">Effectué sur l’ensemble des user </w:t>
-            </w:r>
-            <w:r>
-              <w:rPr>
-                <w:iCs/>
-                <w:szCs w:val="14"/>
-              </w:rPr>
               <w:t>stories</w:t>
             </w:r>
           </w:p>
@@ -7820,9 +9491,11 @@
       <w:pPr>
         <w:pStyle w:val="Titre2"/>
       </w:pPr>
+      <w:bookmarkStart w:id="30" w:name="_Toc531791346"/>
       <w:r>
         <w:t>Cas-tests</w:t>
       </w:r>
+      <w:bookmarkEnd w:id="30"/>
     </w:p>
     <w:tbl>
       <w:tblPr>
@@ -9493,15 +11166,7 @@
               <w:rPr>
                 <w:lang w:eastAsia="fr-CH"/>
               </w:rPr>
-              <w:t xml:space="preserve"> par l’aut</w:t>
-            </w:r>
-            <w:bookmarkStart w:id="22" w:name="_GoBack"/>
-            <w:bookmarkEnd w:id="22"/>
-            <w:r>
-              <w:rPr>
-                <w:lang w:eastAsia="fr-CH"/>
-              </w:rPr>
-              <w:t>eur « Quentin »</w:t>
+              <w:t xml:space="preserve"> par l’auteur « Quentin »</w:t>
             </w:r>
           </w:p>
         </w:tc>
@@ -10042,17 +11707,57 @@
       <w:pPr>
         <w:pStyle w:val="Titre1"/>
       </w:pPr>
+      <w:bookmarkStart w:id="31" w:name="_Toc531791347"/>
       <w:r>
         <w:t>Conception</w:t>
       </w:r>
+      <w:bookmarkEnd w:id="31"/>
+    </w:p>
+    <w:p>
+      <w:pPr>
+        <w:rPr>
+          <w:lang w:eastAsia="fr-CH"/>
+        </w:rPr>
+      </w:pPr>
     </w:p>
     <w:p>
       <w:pPr>
         <w:pStyle w:val="Titre2"/>
       </w:pPr>
       <w:r>
+        <w:lastRenderedPageBreak/>
+        <w:t>Diagramme d’activité</w:t>
+      </w:r>
+      <w:bookmarkStart w:id="32" w:name="_GoBack"/>
+      <w:bookmarkEnd w:id="32"/>
+    </w:p>
+    <w:p>
+      <w:pPr>
+        <w:rPr>
+          <w:lang w:eastAsia="fr-CH"/>
+        </w:rPr>
+      </w:pPr>
+      <w:r>
+        <w:rPr>
+          <w:lang w:eastAsia="fr-CH"/>
+        </w:rPr>
+        <w:pict>
+          <v:shape id="_x0000_i1028" type="#_x0000_t75" style="width:453.75pt;height:672.3pt">
+            <v:imagedata r:id="rId17" o:title="TurboFinder_V2"/>
+          </v:shape>
+        </w:pict>
+      </w:r>
+    </w:p>
+    <w:p>
+      <w:pPr>
+        <w:pStyle w:val="Titre2"/>
+      </w:pPr>
+      <w:bookmarkStart w:id="33" w:name="_Toc531791348"/>
+      <w:r>
+        <w:lastRenderedPageBreak/>
         <w:t>Détails de réalisation</w:t>
       </w:r>
+      <w:bookmarkEnd w:id="33"/>
     </w:p>
     <w:p>
       <w:pPr>
@@ -10129,9 +11834,11 @@
       <w:pPr>
         <w:pStyle w:val="Titre2"/>
       </w:pPr>
+      <w:bookmarkStart w:id="34" w:name="_Toc531791349"/>
       <w:r>
         <w:t>Choix technologiques</w:t>
       </w:r>
+      <w:bookmarkEnd w:id="34"/>
     </w:p>
     <w:p>
       <w:pPr>
@@ -10169,8 +11876,13 @@
       <w:pPr>
         <w:pStyle w:val="Titre2"/>
       </w:pPr>
-      <w:r>
-        <w:t xml:space="preserve">Reproduction du projet </w:t>
+      <w:bookmarkStart w:id="35" w:name="_Toc531791350"/>
+      <w:r>
+        <w:t>Reproduction du projet</w:t>
+      </w:r>
+      <w:bookmarkEnd w:id="35"/>
+      <w:r>
+        <w:t xml:space="preserve"> </w:t>
       </w:r>
     </w:p>
     <w:p>
@@ -10209,8 +11921,13 @@
       <w:pPr>
         <w:pStyle w:val="Titre2"/>
       </w:pPr>
-      <w:r>
-        <w:t xml:space="preserve">Description du matérielle </w:t>
+      <w:bookmarkStart w:id="36" w:name="_Toc531791351"/>
+      <w:r>
+        <w:t>Description du matérielle</w:t>
+      </w:r>
+      <w:bookmarkEnd w:id="36"/>
+      <w:r>
+        <w:t xml:space="preserve"> </w:t>
       </w:r>
     </w:p>
     <w:p>
@@ -10236,9 +11953,11 @@
       <w:pPr>
         <w:pStyle w:val="Titre2"/>
       </w:pPr>
+      <w:bookmarkStart w:id="37" w:name="_Toc531791352"/>
       <w:r>
         <w:t>Fonctionnement du système</w:t>
       </w:r>
+      <w:bookmarkEnd w:id="37"/>
     </w:p>
     <w:p>
       <w:pPr>
@@ -10263,9 +11982,11 @@
       <w:pPr>
         <w:pStyle w:val="Titre2"/>
       </w:pPr>
+      <w:bookmarkStart w:id="38" w:name="_Toc531791353"/>
       <w:r>
         <w:t>Librairies et outils</w:t>
       </w:r>
+      <w:bookmarkEnd w:id="38"/>
     </w:p>
     <w:p>
       <w:pPr>
@@ -10290,9 +12011,11 @@
       <w:pPr>
         <w:pStyle w:val="Titre2"/>
       </w:pPr>
+      <w:bookmarkStart w:id="39" w:name="_Toc531791354"/>
       <w:r>
         <w:t>Résultat :</w:t>
       </w:r>
+      <w:bookmarkEnd w:id="39"/>
     </w:p>
     <w:p>
       <w:pPr>
@@ -10366,17 +12089,21 @@
       <w:pPr>
         <w:pStyle w:val="Titre1"/>
       </w:pPr>
+      <w:bookmarkStart w:id="40" w:name="_Toc531791355"/>
       <w:r>
         <w:t>Réalisation</w:t>
       </w:r>
+      <w:bookmarkEnd w:id="40"/>
     </w:p>
     <w:p>
       <w:pPr>
         <w:pStyle w:val="Titre1"/>
       </w:pPr>
+      <w:bookmarkStart w:id="41" w:name="_Toc531791356"/>
       <w:r>
         <w:t>Livraison</w:t>
       </w:r>
+      <w:bookmarkEnd w:id="41"/>
     </w:p>
     <w:p>
       <w:pPr>
@@ -10389,28 +12116,34 @@
       <w:pPr>
         <w:pStyle w:val="Titre1"/>
       </w:pPr>
+      <w:bookmarkStart w:id="42" w:name="_Toc531791357"/>
       <w:r>
         <w:t>Conclusion</w:t>
       </w:r>
+      <w:bookmarkEnd w:id="42"/>
     </w:p>
     <w:p>
       <w:pPr>
         <w:pStyle w:val="Titre3"/>
       </w:pPr>
+      <w:bookmarkStart w:id="43" w:name="_Toc531791358"/>
       <w:r>
         <w:t>Comparaison entre le fait et le devait</w:t>
       </w:r>
+      <w:bookmarkEnd w:id="43"/>
     </w:p>
     <w:p>
       <w:pPr>
         <w:pStyle w:val="Titre3"/>
       </w:pPr>
+      <w:bookmarkStart w:id="44" w:name="_Toc531791359"/>
       <w:r>
         <w:t xml:space="preserve">Comparaison des </w:t>
       </w:r>
       <w:r>
         <w:t>plannings</w:t>
       </w:r>
+      <w:bookmarkEnd w:id="44"/>
       <w:r>
         <w:t xml:space="preserve"> </w:t>
       </w:r>
@@ -10442,19 +12175,26 @@
       <w:pPr>
         <w:pStyle w:val="Titre3"/>
       </w:pPr>
+      <w:bookmarkStart w:id="45" w:name="_Toc531791360"/>
       <w:r>
         <w:t xml:space="preserve">Liste des problèmes </w:t>
       </w:r>
       <w:r>
         <w:t>restants</w:t>
       </w:r>
+      <w:bookmarkEnd w:id="45"/>
     </w:p>
     <w:p>
       <w:pPr>
         <w:pStyle w:val="Titre3"/>
       </w:pPr>
-      <w:r>
-        <w:t xml:space="preserve">Commentaires personnel </w:t>
+      <w:bookmarkStart w:id="46" w:name="_Toc531791361"/>
+      <w:r>
+        <w:t>Commentaires personnel</w:t>
+      </w:r>
+      <w:bookmarkEnd w:id="46"/>
+      <w:r>
+        <w:t xml:space="preserve"> </w:t>
       </w:r>
     </w:p>
     <w:p>
@@ -10465,8 +12205,8 @@
       </w:pPr>
     </w:p>
     <w:sectPr>
-      <w:headerReference w:type="default" r:id="rId17"/>
-      <w:footerReference w:type="default" r:id="rId18"/>
+      <w:headerReference w:type="default" r:id="rId18"/>
+      <w:footerReference w:type="default" r:id="rId19"/>
       <w:pgSz w:w="11906" w:h="16838"/>
       <w:pgMar w:top="1417" w:right="1417" w:bottom="1417" w:left="1417" w:header="708" w:footer="708" w:gutter="0"/>
       <w:cols w:space="708"/>
@@ -10605,7 +12345,7 @@
         <w:noProof/>
         <w:sz w:val="20"/>
       </w:rPr>
-      <w:t>5</w:t>
+      <w:t>6</w:t>
     </w:r>
     <w:r>
       <w:rPr>
@@ -10654,7 +12394,7 @@
         <w:noProof/>
         <w:sz w:val="20"/>
       </w:rPr>
-      <w:t>15</w:t>
+      <w:t>16</w:t>
     </w:r>
     <w:r>
       <w:rPr>
@@ -10749,7 +12489,7 @@
         <w:noProof/>
         <w:lang w:val="fr-FR"/>
       </w:rPr>
-      <w:t>14</w:t>
+      <w:t>16</w:t>
     </w:r>
     <w:r>
       <w:rPr>
@@ -10793,7 +12533,7 @@
         <w:noProof/>
         <w:lang w:val="fr-FR"/>
       </w:rPr>
-      <w:t>15</w:t>
+      <w:t>17</w:t>
     </w:r>
     <w:r>
       <w:rPr>
@@ -11083,7 +12823,7 @@
         <v:path o:extrusionok="f" gradientshapeok="t" o:connecttype="rect"/>
         <o:lock v:ext="edit" aspectratio="t"/>
       </v:shapetype>
-      <v:shape id="_x0000_i1170" type="#_x0000_t75" style="width:11.25pt;height:11.25pt" o:bullet="t">
+      <v:shape id="_x0000_i1030" type="#_x0000_t75" style="width:10.9pt;height:10.9pt" o:bullet="t">
         <v:imagedata r:id="rId1" o:title="clip_image001"/>
       </v:shape>
     </w:pict>
@@ -13216,7 +14956,7 @@
 </file>
 
 <file path=customXml/itemProps1.xml><?xml version="1.0" encoding="utf-8"?>
-<ds:datastoreItem xmlns:ds="http://schemas.openxmlformats.org/officeDocument/2006/customXml" ds:itemID="{1EEE3F62-C9F2-4C4E-8BE5-3665C19063A5}">
+<ds:datastoreItem xmlns:ds="http://schemas.openxmlformats.org/officeDocument/2006/customXml" ds:itemID="{DEAD680B-A19A-4B5E-A575-85DD11300AE1}">
   <ds:schemaRefs>
     <ds:schemaRef ds:uri="http://schemas.openxmlformats.org/officeDocument/2006/bibliography"/>
   </ds:schemaRefs>

</xml_diff>

<commit_message>
Ajout de nom pour les cas-tests
</commit_message>
<xml_diff>
--- a/DOC/DocumentationV0.1.docx
+++ b/DOC/DocumentationV0.1.docx
@@ -130,13 +130,8 @@
         </w:tabs>
         <w:jc w:val="both"/>
       </w:pPr>
-      <w:proofErr w:type="spellStart"/>
-      <w:r>
-        <w:t>Rossier</w:t>
-      </w:r>
-      <w:proofErr w:type="spellEnd"/>
-      <w:r>
-        <w:t>, Quentin</w:t>
+      <w:r>
+        <w:t>Rossier, Quentin</w:t>
       </w:r>
       <w:r>
         <w:tab/>
@@ -151,15 +146,7 @@
         <w:jc w:val="both"/>
       </w:pPr>
       <w:r>
-        <w:t xml:space="preserve">Les </w:t>
-      </w:r>
-      <w:proofErr w:type="spellStart"/>
-      <w:r>
-        <w:t>Autins</w:t>
-      </w:r>
-      <w:proofErr w:type="spellEnd"/>
-      <w:r>
-        <w:t xml:space="preserve"> 14</w:t>
+        <w:t>Les Autins 14</w:t>
       </w:r>
       <w:r>
         <w:tab/>
@@ -4768,23 +4755,7 @@
         <w:jc w:val="both"/>
       </w:pPr>
       <w:r>
-        <w:t xml:space="preserve">« SMF – </w:t>
-      </w:r>
-      <w:proofErr w:type="spellStart"/>
-      <w:r>
-        <w:t>Search</w:t>
-      </w:r>
-      <w:proofErr w:type="spellEnd"/>
-      <w:r>
-        <w:t xml:space="preserve"> </w:t>
-      </w:r>
-      <w:proofErr w:type="spellStart"/>
-      <w:r>
-        <w:t>my</w:t>
-      </w:r>
-      <w:proofErr w:type="spellEnd"/>
-      <w:r>
-        <w:t xml:space="preserve"> Files » est un logiciel qui permet de faire des recherches rapides et affichées en temps réelle. L’interface et la lisibilité est amoindrie et il ne peut pas accéder aux lecteurs réseau.</w:t>
+        <w:t>« SMF – Search my Files » est un logiciel qui permet de faire des recherches rapides et affichées en temps réelle. L’interface et la lisibilité est amoindrie et il ne peut pas accéder aux lecteurs réseau.</w:t>
       </w:r>
     </w:p>
     <w:p>
@@ -4792,15 +4763,7 @@
         <w:jc w:val="both"/>
       </w:pPr>
       <w:r>
-        <w:t xml:space="preserve">« Copernic Desktop </w:t>
-      </w:r>
-      <w:proofErr w:type="spellStart"/>
-      <w:r>
-        <w:t>Search</w:t>
-      </w:r>
-      <w:proofErr w:type="spellEnd"/>
-      <w:r>
-        <w:t xml:space="preserve"> » à une interface bien plus simple et épurée, garantissant une bonne lisibilité. Il est rapide et permet d’affiner grandement sa recherche en ajoutant des critères à choix.  Il permet aussi de trier ses mails et d’enregistrer des recherches en favoris. Mais il ne permet pas non plus de chercher des informations sur des lecteurs réseau. </w:t>
+        <w:t xml:space="preserve">« Copernic Desktop Search » à une interface bien plus simple et épurée, garantissant une bonne lisibilité. Il est rapide et permet d’affiner grandement sa recherche en ajoutant des critères à choix.  Il permet aussi de trier ses mails et d’enregistrer des recherches en favoris. Mais il ne permet pas non plus de chercher des informations sur des lecteurs réseau. </w:t>
       </w:r>
     </w:p>
     <w:p>
@@ -4995,11 +4958,9 @@
             <w:gridSpan w:val="2"/>
           </w:tcPr>
           <w:p>
-            <w:proofErr w:type="spellStart"/>
             <w:r>
               <w:t>Scenario_SelectFolder</w:t>
             </w:r>
-            <w:proofErr w:type="spellEnd"/>
           </w:p>
         </w:tc>
       </w:tr>
@@ -5542,11 +5503,9 @@
             <w:shd w:val="clear" w:color="auto" w:fill="FFFFFF" w:themeFill="background1"/>
           </w:tcPr>
           <w:p>
-            <w:proofErr w:type="spellStart"/>
             <w:r>
               <w:t>Scenario_SearchKeyWords</w:t>
             </w:r>
-            <w:proofErr w:type="spellEnd"/>
           </w:p>
         </w:tc>
       </w:tr>
@@ -6078,11 +6037,9 @@
             <w:shd w:val="clear" w:color="auto" w:fill="FFFFFF" w:themeFill="background1"/>
           </w:tcPr>
           <w:p>
-            <w:proofErr w:type="spellStart"/>
             <w:r>
               <w:t>Scenario_SearchTime</w:t>
             </w:r>
-            <w:proofErr w:type="spellEnd"/>
           </w:p>
         </w:tc>
       </w:tr>
@@ -6621,11 +6578,9 @@
             <w:shd w:val="clear" w:color="auto" w:fill="FFFFFF" w:themeFill="background1"/>
           </w:tcPr>
           <w:p>
-            <w:proofErr w:type="spellStart"/>
             <w:r>
               <w:t>Scenario_SearchIn</w:t>
             </w:r>
-            <w:proofErr w:type="spellEnd"/>
           </w:p>
         </w:tc>
       </w:tr>
@@ -7158,11 +7113,9 @@
             <w:gridSpan w:val="2"/>
           </w:tcPr>
           <w:p>
-            <w:proofErr w:type="spellStart"/>
             <w:r>
               <w:t>Scenario_OpenWindows</w:t>
             </w:r>
-            <w:proofErr w:type="spellEnd"/>
           </w:p>
         </w:tc>
       </w:tr>
@@ -7526,11 +7479,9 @@
             <w:gridSpan w:val="2"/>
           </w:tcPr>
           <w:p>
-            <w:proofErr w:type="spellStart"/>
             <w:r>
               <w:t>Scenario_OpenAppli</w:t>
             </w:r>
-            <w:proofErr w:type="spellEnd"/>
           </w:p>
         </w:tc>
       </w:tr>
@@ -7935,11 +7886,9 @@
             <w:gridSpan w:val="2"/>
           </w:tcPr>
           <w:p>
-            <w:proofErr w:type="spellStart"/>
             <w:r>
               <w:t>Scenario_Recent</w:t>
             </w:r>
-            <w:proofErr w:type="spellEnd"/>
           </w:p>
         </w:tc>
       </w:tr>
@@ -8057,11 +8006,9 @@
             <w:gridSpan w:val="2"/>
           </w:tcPr>
           <w:p>
-            <w:proofErr w:type="spellStart"/>
             <w:r>
               <w:t>Should</w:t>
             </w:r>
-            <w:proofErr w:type="spellEnd"/>
           </w:p>
         </w:tc>
       </w:tr>
@@ -8166,15 +8113,7 @@
           </w:tcPr>
           <w:p>
             <w:r>
-              <w:t>U : Clique sur l’onglet « </w:t>
-            </w:r>
-            <w:proofErr w:type="spellStart"/>
-            <w:r>
-              <w:t>Recent</w:t>
-            </w:r>
-            <w:proofErr w:type="spellEnd"/>
-            <w:r>
-              <w:t> »</w:t>
+              <w:t>U : Clique sur l’onglet « Recent »</w:t>
             </w:r>
           </w:p>
         </w:tc>
@@ -8294,15 +8233,7 @@
       </w:pPr>
       <w:bookmarkStart w:id="21" w:name="_Toc531791341"/>
       <w:r>
-        <w:t>Etat « </w:t>
-      </w:r>
-      <w:proofErr w:type="spellStart"/>
-      <w:r>
-        <w:t>search</w:t>
-      </w:r>
-      <w:proofErr w:type="spellEnd"/>
-      <w:r>
-        <w:t> »</w:t>
+        <w:t>Etat « search »</w:t>
       </w:r>
       <w:bookmarkEnd w:id="21"/>
       <w:r>
@@ -8396,15 +8327,7 @@
       </w:pPr>
       <w:bookmarkStart w:id="22" w:name="_Toc531791342"/>
       <w:r>
-        <w:t>Etat « </w:t>
-      </w:r>
-      <w:proofErr w:type="spellStart"/>
-      <w:r>
-        <w:t>Recent</w:t>
-      </w:r>
-      <w:proofErr w:type="spellEnd"/>
-      <w:r>
-        <w:t> »</w:t>
+        <w:t>Etat « Recent »</w:t>
       </w:r>
       <w:bookmarkEnd w:id="22"/>
       <w:r>
@@ -8901,25 +8824,7 @@
           <w:iCs/>
           <w:szCs w:val="14"/>
         </w:rPr>
-        <w:t xml:space="preserve">Décrire la stratégie de </w:t>
-      </w:r>
-      <w:proofErr w:type="gramStart"/>
-      <w:r>
-        <w:rPr>
-          <w:i/>
-          <w:iCs/>
-          <w:szCs w:val="14"/>
-        </w:rPr>
-        <w:t>test:</w:t>
-      </w:r>
-      <w:proofErr w:type="gramEnd"/>
-      <w:r>
-        <w:rPr>
-          <w:i/>
-          <w:iCs/>
-          <w:szCs w:val="14"/>
-        </w:rPr>
-        <w:t xml:space="preserve"> </w:t>
+        <w:t xml:space="preserve">Décrire la stratégie de test: </w:t>
       </w:r>
     </w:p>
     <w:p>
@@ -9568,7 +9473,7 @@
               <w:rPr>
                 <w:lang w:eastAsia="fr-CH"/>
               </w:rPr>
-              <w:t>Synopsis</w:t>
+              <w:t>Nom</w:t>
             </w:r>
           </w:p>
         </w:tc>
@@ -9587,21 +9492,7 @@
               <w:rPr>
                 <w:lang w:eastAsia="fr-CH"/>
               </w:rPr>
-              <w:t>Recherche du fichier « </w:t>
-            </w:r>
-            <w:proofErr w:type="spellStart"/>
-            <w:r>
-              <w:rPr>
-                <w:lang w:eastAsia="fr-CH"/>
-              </w:rPr>
-              <w:t>DocPHP</w:t>
-            </w:r>
-            <w:proofErr w:type="spellEnd"/>
-            <w:r>
-              <w:rPr>
-                <w:lang w:eastAsia="fr-CH"/>
-              </w:rPr>
-              <w:t xml:space="preserve"> » </w:t>
+              <w:t>Search Name</w:t>
             </w:r>
           </w:p>
         </w:tc>
@@ -9623,7 +9514,7 @@
               <w:rPr>
                 <w:lang w:eastAsia="fr-CH"/>
               </w:rPr>
-              <w:t>Environnement</w:t>
+              <w:t>Synopsis</w:t>
             </w:r>
           </w:p>
         </w:tc>
@@ -9642,7 +9533,7 @@
               <w:rPr>
                 <w:lang w:eastAsia="fr-CH"/>
               </w:rPr>
-              <w:t xml:space="preserve">Visual Studio </w:t>
+              <w:t xml:space="preserve">Recherche du fichier « DocPHP » </w:t>
             </w:r>
           </w:p>
         </w:tc>
@@ -9664,7 +9555,7 @@
               <w:rPr>
                 <w:lang w:eastAsia="fr-CH"/>
               </w:rPr>
-              <w:t>Objectif</w:t>
+              <w:t>Environnement</w:t>
             </w:r>
           </w:p>
         </w:tc>
@@ -9683,7 +9574,7 @@
               <w:rPr>
                 <w:lang w:eastAsia="fr-CH"/>
               </w:rPr>
-              <w:t>Valider la recherche de fichier par nom</w:t>
+              <w:t xml:space="preserve">Visual Studio </w:t>
             </w:r>
           </w:p>
         </w:tc>
@@ -9705,7 +9596,7 @@
               <w:rPr>
                 <w:lang w:eastAsia="fr-CH"/>
               </w:rPr>
-              <w:t>Données</w:t>
+              <w:t>Objectif</w:t>
             </w:r>
           </w:p>
         </w:tc>
@@ -9724,7 +9615,7 @@
               <w:rPr>
                 <w:lang w:eastAsia="fr-CH"/>
               </w:rPr>
-              <w:t>Un fichier « DocPHP.docx » Placé dans des dossiers</w:t>
+              <w:t>Valider la recherche de fichier par nom</w:t>
             </w:r>
           </w:p>
         </w:tc>
@@ -9746,7 +9637,7 @@
               <w:rPr>
                 <w:lang w:eastAsia="fr-CH"/>
               </w:rPr>
-              <w:t>Prérequis</w:t>
+              <w:t>Données</w:t>
             </w:r>
           </w:p>
         </w:tc>
@@ -9761,6 +9652,12 @@
                 <w:lang w:eastAsia="fr-CH"/>
               </w:rPr>
             </w:pPr>
+            <w:r>
+              <w:rPr>
+                <w:lang w:eastAsia="fr-CH"/>
+              </w:rPr>
+              <w:t>Un fichier « DocPHP.docx » Placé dans des dossiers</w:t>
+            </w:r>
           </w:p>
         </w:tc>
       </w:tr>
@@ -9781,6 +9678,41 @@
               <w:rPr>
                 <w:lang w:eastAsia="fr-CH"/>
               </w:rPr>
+              <w:t>Prérequis</w:t>
+            </w:r>
+          </w:p>
+        </w:tc>
+        <w:tc>
+          <w:tcPr>
+            <w:tcW w:w="7224" w:type="dxa"/>
+            <w:gridSpan w:val="3"/>
+          </w:tcPr>
+          <w:p>
+            <w:pPr>
+              <w:rPr>
+                <w:lang w:eastAsia="fr-CH"/>
+              </w:rPr>
+            </w:pPr>
+          </w:p>
+        </w:tc>
+      </w:tr>
+      <w:tr>
+        <w:tc>
+          <w:tcPr>
+            <w:tcW w:w="1838" w:type="dxa"/>
+            <w:gridSpan w:val="2"/>
+            <w:shd w:val="clear" w:color="auto" w:fill="D0CECE" w:themeFill="background2" w:themeFillShade="E6"/>
+          </w:tcPr>
+          <w:p>
+            <w:pPr>
+              <w:rPr>
+                <w:lang w:eastAsia="fr-CH"/>
+              </w:rPr>
+            </w:pPr>
+            <w:r>
+              <w:rPr>
+                <w:lang w:eastAsia="fr-CH"/>
+              </w:rPr>
               <w:t>Auteur</w:t>
             </w:r>
           </w:p>
@@ -9914,21 +9846,7 @@
               <w:rPr>
                 <w:lang w:eastAsia="fr-CH"/>
               </w:rPr>
-              <w:t>Lancement de l’application et écriture de « </w:t>
-            </w:r>
-            <w:proofErr w:type="spellStart"/>
-            <w:r>
-              <w:rPr>
-                <w:lang w:eastAsia="fr-CH"/>
-              </w:rPr>
-              <w:t>DocPHP</w:t>
-            </w:r>
-            <w:proofErr w:type="spellEnd"/>
-            <w:r>
-              <w:rPr>
-                <w:lang w:eastAsia="fr-CH"/>
-              </w:rPr>
-              <w:t> » sur la barre de recherche</w:t>
+              <w:t>Lancement de l’application et écriture de « DocPHP » sur la barre de recherche</w:t>
             </w:r>
           </w:p>
         </w:tc>
@@ -9946,21 +9864,7 @@
               <w:rPr>
                 <w:lang w:eastAsia="fr-CH"/>
               </w:rPr>
-              <w:t>L’application s’ouvre et le champ de recherche affiche « </w:t>
-            </w:r>
-            <w:proofErr w:type="spellStart"/>
-            <w:r>
-              <w:rPr>
-                <w:lang w:eastAsia="fr-CH"/>
-              </w:rPr>
-              <w:t>DocPHP</w:t>
-            </w:r>
-            <w:proofErr w:type="spellEnd"/>
-            <w:r>
-              <w:rPr>
-                <w:lang w:eastAsia="fr-CH"/>
-              </w:rPr>
-              <w:t> »</w:t>
+              <w:t>L’application s’ouvre et le champ de recherche affiche « DocPHP »</w:t>
             </w:r>
           </w:p>
         </w:tc>
@@ -10019,35 +9923,7 @@
               <w:rPr>
                 <w:lang w:eastAsia="fr-CH"/>
               </w:rPr>
-              <w:t>sur le bouton « </w:t>
-            </w:r>
-            <w:proofErr w:type="spellStart"/>
-            <w:r>
-              <w:rPr>
-                <w:lang w:eastAsia="fr-CH"/>
-              </w:rPr>
-              <w:t>search</w:t>
-            </w:r>
-            <w:proofErr w:type="spellEnd"/>
-            <w:r>
-              <w:rPr>
-                <w:lang w:eastAsia="fr-CH"/>
-              </w:rPr>
-              <w:t> » et choisit un dossier ou se trouve, dessous, le fichier « </w:t>
-            </w:r>
-            <w:proofErr w:type="spellStart"/>
-            <w:r>
-              <w:rPr>
-                <w:lang w:eastAsia="fr-CH"/>
-              </w:rPr>
-              <w:t>DocPHP</w:t>
-            </w:r>
-            <w:proofErr w:type="spellEnd"/>
-            <w:r>
-              <w:rPr>
-                <w:lang w:eastAsia="fr-CH"/>
-              </w:rPr>
-              <w:t> »</w:t>
+              <w:t>sur le bouton « search » et choisit un dossier ou se trouve, dessous, le fichier « DocPHP »</w:t>
             </w:r>
           </w:p>
         </w:tc>
@@ -10065,21 +9941,7 @@
               <w:rPr>
                 <w:lang w:eastAsia="fr-CH"/>
               </w:rPr>
-              <w:t>Affiche le fichier « </w:t>
-            </w:r>
-            <w:proofErr w:type="spellStart"/>
-            <w:r>
-              <w:rPr>
-                <w:lang w:eastAsia="fr-CH"/>
-              </w:rPr>
-              <w:t>DocPHP</w:t>
-            </w:r>
-            <w:proofErr w:type="spellEnd"/>
-            <w:r>
-              <w:rPr>
-                <w:lang w:eastAsia="fr-CH"/>
-              </w:rPr>
-              <w:t> »</w:t>
+              <w:t>Affiche le fichier « DocPHP »</w:t>
             </w:r>
             <w:r>
               <w:rPr>
@@ -10153,7 +10015,7 @@
               <w:rPr>
                 <w:lang w:eastAsia="fr-CH"/>
               </w:rPr>
-              <w:t>Synopsis</w:t>
+              <w:t>Nom</w:t>
             </w:r>
           </w:p>
         </w:tc>
@@ -10172,13 +10034,7 @@
               <w:rPr>
                 <w:lang w:eastAsia="fr-CH"/>
               </w:rPr>
-              <w:t xml:space="preserve">Recherche du texte dans un fichier </w:t>
-            </w:r>
-            <w:r>
-              <w:rPr>
-                <w:lang w:eastAsia="fr-CH"/>
-              </w:rPr>
-              <w:t xml:space="preserve"> </w:t>
+              <w:t>Search In</w:t>
             </w:r>
           </w:p>
         </w:tc>
@@ -10200,7 +10056,7 @@
               <w:rPr>
                 <w:lang w:eastAsia="fr-CH"/>
               </w:rPr>
-              <w:t>Environnement</w:t>
+              <w:t>Synopsis</w:t>
             </w:r>
           </w:p>
         </w:tc>
@@ -10219,7 +10075,13 @@
               <w:rPr>
                 <w:lang w:eastAsia="fr-CH"/>
               </w:rPr>
-              <w:t xml:space="preserve">Visual Studio </w:t>
+              <w:t xml:space="preserve">Recherche du texte dans un fichier </w:t>
+            </w:r>
+            <w:r>
+              <w:rPr>
+                <w:lang w:eastAsia="fr-CH"/>
+              </w:rPr>
+              <w:t xml:space="preserve"> </w:t>
             </w:r>
           </w:p>
         </w:tc>
@@ -10241,7 +10103,7 @@
               <w:rPr>
                 <w:lang w:eastAsia="fr-CH"/>
               </w:rPr>
-              <w:t>Objectif</w:t>
+              <w:t>Environnement</w:t>
             </w:r>
           </w:p>
         </w:tc>
@@ -10260,7 +10122,7 @@
               <w:rPr>
                 <w:lang w:eastAsia="fr-CH"/>
               </w:rPr>
-              <w:t>Valider la recherche dans le contenu d’un fichier</w:t>
+              <w:t xml:space="preserve">Visual Studio </w:t>
             </w:r>
           </w:p>
         </w:tc>
@@ -10282,7 +10144,7 @@
               <w:rPr>
                 <w:lang w:eastAsia="fr-CH"/>
               </w:rPr>
-              <w:t>Données</w:t>
+              <w:t>Objectif</w:t>
             </w:r>
           </w:p>
         </w:tc>
@@ -10301,19 +10163,7 @@
               <w:rPr>
                 <w:lang w:eastAsia="fr-CH"/>
               </w:rPr>
-              <w:t>Un fichier « DocPHP.docx » Placé dans des dossiers</w:t>
-            </w:r>
-            <w:r>
-              <w:rPr>
-                <w:lang w:eastAsia="fr-CH"/>
-              </w:rPr>
-              <w:t xml:space="preserve"> avec l’intitulé </w:t>
-            </w:r>
-            <w:r>
-              <w:rPr>
-                <w:lang w:eastAsia="fr-CH"/>
-              </w:rPr>
-              <w:t>recherché</w:t>
+              <w:t>Valider la recherche dans le contenu d’un fichier</w:t>
             </w:r>
           </w:p>
         </w:tc>
@@ -10335,7 +10185,8 @@
               <w:rPr>
                 <w:lang w:eastAsia="fr-CH"/>
               </w:rPr>
-              <w:t>Prérequis</w:t>
+              <w:lastRenderedPageBreak/>
+              <w:t>Données</w:t>
             </w:r>
           </w:p>
         </w:tc>
@@ -10350,6 +10201,24 @@
                 <w:lang w:eastAsia="fr-CH"/>
               </w:rPr>
             </w:pPr>
+            <w:r>
+              <w:rPr>
+                <w:lang w:eastAsia="fr-CH"/>
+              </w:rPr>
+              <w:t>Un fichier « DocPHP.docx » Placé dans des dossiers</w:t>
+            </w:r>
+            <w:r>
+              <w:rPr>
+                <w:lang w:eastAsia="fr-CH"/>
+              </w:rPr>
+              <w:t xml:space="preserve"> avec l’intitulé </w:t>
+            </w:r>
+            <w:r>
+              <w:rPr>
+                <w:lang w:eastAsia="fr-CH"/>
+              </w:rPr>
+              <w:t>recherché</w:t>
+            </w:r>
           </w:p>
         </w:tc>
       </w:tr>
@@ -10370,7 +10239,41 @@
               <w:rPr>
                 <w:lang w:eastAsia="fr-CH"/>
               </w:rPr>
-              <w:lastRenderedPageBreak/>
+              <w:t>Prérequis</w:t>
+            </w:r>
+          </w:p>
+        </w:tc>
+        <w:tc>
+          <w:tcPr>
+            <w:tcW w:w="7224" w:type="dxa"/>
+            <w:gridSpan w:val="3"/>
+          </w:tcPr>
+          <w:p>
+            <w:pPr>
+              <w:rPr>
+                <w:lang w:eastAsia="fr-CH"/>
+              </w:rPr>
+            </w:pPr>
+          </w:p>
+        </w:tc>
+      </w:tr>
+      <w:tr>
+        <w:tc>
+          <w:tcPr>
+            <w:tcW w:w="1838" w:type="dxa"/>
+            <w:gridSpan w:val="2"/>
+            <w:shd w:val="clear" w:color="auto" w:fill="D0CECE" w:themeFill="background2" w:themeFillShade="E6"/>
+          </w:tcPr>
+          <w:p>
+            <w:pPr>
+              <w:rPr>
+                <w:lang w:eastAsia="fr-CH"/>
+              </w:rPr>
+            </w:pPr>
+            <w:r>
+              <w:rPr>
+                <w:lang w:eastAsia="fr-CH"/>
+              </w:rPr>
               <w:t>Auteur</w:t>
             </w:r>
           </w:p>
@@ -10575,21 +10478,7 @@
               <w:rPr>
                 <w:lang w:eastAsia="fr-CH"/>
               </w:rPr>
-              <w:t>Clic sur le bouton « </w:t>
-            </w:r>
-            <w:proofErr w:type="spellStart"/>
-            <w:r>
-              <w:rPr>
-                <w:lang w:eastAsia="fr-CH"/>
-              </w:rPr>
-              <w:t>search</w:t>
-            </w:r>
-            <w:proofErr w:type="spellEnd"/>
-            <w:r>
-              <w:rPr>
-                <w:lang w:eastAsia="fr-CH"/>
-              </w:rPr>
-              <w:t xml:space="preserve"> » et choisit un dossier ou se trouve, dessous, le fichier </w:t>
+              <w:t xml:space="preserve">Clic sur le bouton « search » et choisit un dossier ou se trouve, dessous, le fichier </w:t>
             </w:r>
             <w:r>
               <w:rPr>
@@ -10710,7 +10599,7 @@
               <w:rPr>
                 <w:lang w:eastAsia="fr-CH"/>
               </w:rPr>
-              <w:t>Synopsis</w:t>
+              <w:t>Nom</w:t>
             </w:r>
           </w:p>
         </w:tc>
@@ -10729,13 +10618,7 @@
               <w:rPr>
                 <w:lang w:eastAsia="fr-CH"/>
               </w:rPr>
-              <w:t>R</w:t>
-            </w:r>
-            <w:r>
-              <w:rPr>
-                <w:lang w:eastAsia="fr-CH"/>
-              </w:rPr>
-              <w:t>echerche d’un fichier selon son auteur</w:t>
+              <w:t>Search Autor</w:t>
             </w:r>
           </w:p>
         </w:tc>
@@ -10757,7 +10640,7 @@
               <w:rPr>
                 <w:lang w:eastAsia="fr-CH"/>
               </w:rPr>
-              <w:t>Environnement</w:t>
+              <w:t>Synopsis</w:t>
             </w:r>
           </w:p>
         </w:tc>
@@ -10776,7 +10659,13 @@
               <w:rPr>
                 <w:lang w:eastAsia="fr-CH"/>
               </w:rPr>
-              <w:t xml:space="preserve">Visual Studio </w:t>
+              <w:t>R</w:t>
+            </w:r>
+            <w:r>
+              <w:rPr>
+                <w:lang w:eastAsia="fr-CH"/>
+              </w:rPr>
+              <w:t>echerche d’un fichier selon son auteur</w:t>
             </w:r>
           </w:p>
         </w:tc>
@@ -10798,7 +10687,7 @@
               <w:rPr>
                 <w:lang w:eastAsia="fr-CH"/>
               </w:rPr>
-              <w:t>Objectif</w:t>
+              <w:t>Environnement</w:t>
             </w:r>
           </w:p>
         </w:tc>
@@ -10817,13 +10706,7 @@
               <w:rPr>
                 <w:lang w:eastAsia="fr-CH"/>
               </w:rPr>
-              <w:t xml:space="preserve">Valider la recherche </w:t>
-            </w:r>
-            <w:r>
-              <w:rPr>
-                <w:lang w:eastAsia="fr-CH"/>
-              </w:rPr>
-              <w:t xml:space="preserve">par auteur </w:t>
+              <w:t xml:space="preserve">Visual Studio </w:t>
             </w:r>
           </w:p>
         </w:tc>
@@ -10845,7 +10728,7 @@
               <w:rPr>
                 <w:lang w:eastAsia="fr-CH"/>
               </w:rPr>
-              <w:t>Données</w:t>
+              <w:t>Objectif</w:t>
             </w:r>
           </w:p>
         </w:tc>
@@ -10864,19 +10747,13 @@
               <w:rPr>
                 <w:lang w:eastAsia="fr-CH"/>
               </w:rPr>
-              <w:t>Un fichier « DocPHP.docx » Placé dans des dossiers</w:t>
-            </w:r>
-            <w:r>
-              <w:rPr>
-                <w:lang w:eastAsia="fr-CH"/>
-              </w:rPr>
-              <w:t xml:space="preserve"> avec un auteur définit</w:t>
-            </w:r>
-            <w:r>
-              <w:rPr>
-                <w:lang w:eastAsia="fr-CH"/>
-              </w:rPr>
-              <w:t xml:space="preserve"> </w:t>
+              <w:t xml:space="preserve">Valider la recherche </w:t>
+            </w:r>
+            <w:r>
+              <w:rPr>
+                <w:lang w:eastAsia="fr-CH"/>
+              </w:rPr>
+              <w:t xml:space="preserve">par auteur </w:t>
             </w:r>
           </w:p>
         </w:tc>
@@ -10898,7 +10775,7 @@
               <w:rPr>
                 <w:lang w:eastAsia="fr-CH"/>
               </w:rPr>
-              <w:t>Prérequis</w:t>
+              <w:t>Données</w:t>
             </w:r>
           </w:p>
         </w:tc>
@@ -10913,6 +10790,24 @@
                 <w:lang w:eastAsia="fr-CH"/>
               </w:rPr>
             </w:pPr>
+            <w:r>
+              <w:rPr>
+                <w:lang w:eastAsia="fr-CH"/>
+              </w:rPr>
+              <w:t>Un fichier « DocPHP.docx » Placé dans des dossiers</w:t>
+            </w:r>
+            <w:r>
+              <w:rPr>
+                <w:lang w:eastAsia="fr-CH"/>
+              </w:rPr>
+              <w:t xml:space="preserve"> avec un auteur définit</w:t>
+            </w:r>
+            <w:r>
+              <w:rPr>
+                <w:lang w:eastAsia="fr-CH"/>
+              </w:rPr>
+              <w:t xml:space="preserve"> </w:t>
+            </w:r>
           </w:p>
         </w:tc>
       </w:tr>
@@ -10933,6 +10828,41 @@
               <w:rPr>
                 <w:lang w:eastAsia="fr-CH"/>
               </w:rPr>
+              <w:t>Prérequis</w:t>
+            </w:r>
+          </w:p>
+        </w:tc>
+        <w:tc>
+          <w:tcPr>
+            <w:tcW w:w="7224" w:type="dxa"/>
+            <w:gridSpan w:val="3"/>
+          </w:tcPr>
+          <w:p>
+            <w:pPr>
+              <w:rPr>
+                <w:lang w:eastAsia="fr-CH"/>
+              </w:rPr>
+            </w:pPr>
+          </w:p>
+        </w:tc>
+      </w:tr>
+      <w:tr>
+        <w:tc>
+          <w:tcPr>
+            <w:tcW w:w="1838" w:type="dxa"/>
+            <w:gridSpan w:val="2"/>
+            <w:shd w:val="clear" w:color="auto" w:fill="D0CECE" w:themeFill="background2" w:themeFillShade="E6"/>
+          </w:tcPr>
+          <w:p>
+            <w:pPr>
+              <w:rPr>
+                <w:lang w:eastAsia="fr-CH"/>
+              </w:rPr>
+            </w:pPr>
+            <w:r>
+              <w:rPr>
+                <w:lang w:eastAsia="fr-CH"/>
+              </w:rPr>
               <w:t>Auteur</w:t>
             </w:r>
           </w:p>
@@ -11149,21 +11079,7 @@
               <w:rPr>
                 <w:lang w:eastAsia="fr-CH"/>
               </w:rPr>
-              <w:t>Clic sur le bouton « </w:t>
-            </w:r>
-            <w:proofErr w:type="spellStart"/>
-            <w:r>
-              <w:rPr>
-                <w:lang w:eastAsia="fr-CH"/>
-              </w:rPr>
-              <w:t>search</w:t>
-            </w:r>
-            <w:proofErr w:type="spellEnd"/>
-            <w:r>
-              <w:rPr>
-                <w:lang w:eastAsia="fr-CH"/>
-              </w:rPr>
-              <w:t xml:space="preserve"> » et choisit un dossier ou se trouve, dessous, le fichier </w:t>
+              <w:t xml:space="preserve">Clic sur le bouton « search » et choisit un dossier ou se trouve, dessous, le fichier </w:t>
             </w:r>
             <w:r>
               <w:rPr>
@@ -11187,21 +11103,7 @@
               <w:rPr>
                 <w:lang w:eastAsia="fr-CH"/>
               </w:rPr>
-              <w:t>Affiche le fichier « </w:t>
-            </w:r>
-            <w:proofErr w:type="spellStart"/>
-            <w:r>
-              <w:rPr>
-                <w:lang w:eastAsia="fr-CH"/>
-              </w:rPr>
-              <w:t>DocPHP</w:t>
-            </w:r>
-            <w:proofErr w:type="spellEnd"/>
-            <w:r>
-              <w:rPr>
-                <w:lang w:eastAsia="fr-CH"/>
-              </w:rPr>
-              <w:t xml:space="preserve"> » et les autres fichier qui </w:t>
+              <w:t xml:space="preserve">Affiche le fichier « DocPHP » et les autres fichier qui </w:t>
             </w:r>
             <w:r>
               <w:rPr>
@@ -11280,7 +11182,7 @@
               <w:rPr>
                 <w:lang w:eastAsia="fr-CH"/>
               </w:rPr>
-              <w:t>Synopsis</w:t>
+              <w:t>Nom</w:t>
             </w:r>
           </w:p>
         </w:tc>
@@ -11299,13 +11201,7 @@
               <w:rPr>
                 <w:lang w:eastAsia="fr-CH"/>
               </w:rPr>
-              <w:t>R</w:t>
-            </w:r>
-            <w:r>
-              <w:rPr>
-                <w:lang w:eastAsia="fr-CH"/>
-              </w:rPr>
-              <w:t>echerche d’un fichier selon une plage de date</w:t>
+              <w:t>Search Date</w:t>
             </w:r>
           </w:p>
         </w:tc>
@@ -11327,7 +11223,7 @@
               <w:rPr>
                 <w:lang w:eastAsia="fr-CH"/>
               </w:rPr>
-              <w:t>Environnement</w:t>
+              <w:t>Synopsis</w:t>
             </w:r>
           </w:p>
         </w:tc>
@@ -11346,7 +11242,13 @@
               <w:rPr>
                 <w:lang w:eastAsia="fr-CH"/>
               </w:rPr>
-              <w:t xml:space="preserve">Visual Studio </w:t>
+              <w:t>R</w:t>
+            </w:r>
+            <w:r>
+              <w:rPr>
+                <w:lang w:eastAsia="fr-CH"/>
+              </w:rPr>
+              <w:t>echerche d’un fichier selon une plage de date</w:t>
             </w:r>
           </w:p>
         </w:tc>
@@ -11368,7 +11270,7 @@
               <w:rPr>
                 <w:lang w:eastAsia="fr-CH"/>
               </w:rPr>
-              <w:t>Objectif</w:t>
+              <w:t>Environnement</w:t>
             </w:r>
           </w:p>
         </w:tc>
@@ -11387,7 +11289,7 @@
               <w:rPr>
                 <w:lang w:eastAsia="fr-CH"/>
               </w:rPr>
-              <w:t>Valider la recherche dans le contenu d’un fichier</w:t>
+              <w:t xml:space="preserve">Visual Studio </w:t>
             </w:r>
           </w:p>
         </w:tc>
@@ -11409,7 +11311,7 @@
               <w:rPr>
                 <w:lang w:eastAsia="fr-CH"/>
               </w:rPr>
-              <w:t>Données</w:t>
+              <w:t>Objectif</w:t>
             </w:r>
           </w:p>
         </w:tc>
@@ -11428,25 +11330,7 @@
               <w:rPr>
                 <w:lang w:eastAsia="fr-CH"/>
               </w:rPr>
-              <w:t xml:space="preserve">Un fichier « DocPHP.docx » Placé dans des dossiers </w:t>
-            </w:r>
-            <w:r>
-              <w:rPr>
-                <w:lang w:eastAsia="fr-CH"/>
-              </w:rPr>
-              <w:t>c</w:t>
-            </w:r>
-            <w:r>
-              <w:rPr>
-                <w:lang w:eastAsia="fr-CH"/>
-              </w:rPr>
-              <w:t xml:space="preserve">rée le jour même </w:t>
-            </w:r>
-            <w:r>
-              <w:rPr>
-                <w:lang w:eastAsia="fr-CH"/>
-              </w:rPr>
-              <w:t xml:space="preserve"> </w:t>
+              <w:t>Valider la recherche dans le contenu d’un fichier</w:t>
             </w:r>
           </w:p>
         </w:tc>
@@ -11468,7 +11352,7 @@
               <w:rPr>
                 <w:lang w:eastAsia="fr-CH"/>
               </w:rPr>
-              <w:t>Prérequis</w:t>
+              <w:t>Données</w:t>
             </w:r>
           </w:p>
         </w:tc>
@@ -11483,6 +11367,30 @@
                 <w:lang w:eastAsia="fr-CH"/>
               </w:rPr>
             </w:pPr>
+            <w:r>
+              <w:rPr>
+                <w:lang w:eastAsia="fr-CH"/>
+              </w:rPr>
+              <w:t xml:space="preserve">Un fichier « DocPHP.docx » Placé dans des dossiers </w:t>
+            </w:r>
+            <w:r>
+              <w:rPr>
+                <w:lang w:eastAsia="fr-CH"/>
+              </w:rPr>
+              <w:t>c</w:t>
+            </w:r>
+            <w:r>
+              <w:rPr>
+                <w:lang w:eastAsia="fr-CH"/>
+              </w:rPr>
+              <w:t xml:space="preserve">rée le jour même </w:t>
+            </w:r>
+            <w:r>
+              <w:rPr>
+                <w:lang w:eastAsia="fr-CH"/>
+              </w:rPr>
+              <w:t xml:space="preserve"> </w:t>
+            </w:r>
           </w:p>
         </w:tc>
       </w:tr>
@@ -11503,6 +11411,41 @@
               <w:rPr>
                 <w:lang w:eastAsia="fr-CH"/>
               </w:rPr>
+              <w:t>Prérequis</w:t>
+            </w:r>
+          </w:p>
+        </w:tc>
+        <w:tc>
+          <w:tcPr>
+            <w:tcW w:w="7224" w:type="dxa"/>
+            <w:gridSpan w:val="3"/>
+          </w:tcPr>
+          <w:p>
+            <w:pPr>
+              <w:rPr>
+                <w:lang w:eastAsia="fr-CH"/>
+              </w:rPr>
+            </w:pPr>
+          </w:p>
+        </w:tc>
+      </w:tr>
+      <w:tr>
+        <w:tc>
+          <w:tcPr>
+            <w:tcW w:w="1838" w:type="dxa"/>
+            <w:gridSpan w:val="2"/>
+            <w:shd w:val="clear" w:color="auto" w:fill="D0CECE" w:themeFill="background2" w:themeFillShade="E6"/>
+          </w:tcPr>
+          <w:p>
+            <w:pPr>
+              <w:rPr>
+                <w:lang w:eastAsia="fr-CH"/>
+              </w:rPr>
+            </w:pPr>
+            <w:r>
+              <w:rPr>
+                <w:lang w:eastAsia="fr-CH"/>
+              </w:rPr>
               <w:t>Auteur</w:t>
             </w:r>
           </w:p>
@@ -11772,21 +11715,7 @@
               <w:rPr>
                 <w:lang w:eastAsia="fr-CH"/>
               </w:rPr>
-              <w:t>Clic sur le bouton « </w:t>
-            </w:r>
-            <w:proofErr w:type="spellStart"/>
-            <w:r>
-              <w:rPr>
-                <w:lang w:eastAsia="fr-CH"/>
-              </w:rPr>
-              <w:t>search</w:t>
-            </w:r>
-            <w:proofErr w:type="spellEnd"/>
-            <w:r>
-              <w:rPr>
-                <w:lang w:eastAsia="fr-CH"/>
-              </w:rPr>
-              <w:t xml:space="preserve"> » et sélectionne le dossier ou le fichier </w:t>
+              <w:t xml:space="preserve">Clic sur le bouton « search » et sélectionne le dossier ou le fichier </w:t>
             </w:r>
             <w:r>
               <w:rPr>
@@ -11812,14 +11741,12 @@
                 <w:lang w:eastAsia="fr-CH"/>
               </w:rPr>
             </w:pPr>
-            <w:proofErr w:type="gramStart"/>
             <w:r>
               <w:rPr>
                 <w:lang w:eastAsia="fr-CH"/>
               </w:rPr>
               <w:t>Affiche le</w:t>
             </w:r>
-            <w:proofErr w:type="gramEnd"/>
             <w:r>
               <w:rPr>
                 <w:lang w:eastAsia="fr-CH"/>
@@ -11848,21 +11775,7 @@
               <w:rPr>
                 <w:lang w:eastAsia="fr-CH"/>
               </w:rPr>
-              <w:t xml:space="preserve"> Le fichier « </w:t>
-            </w:r>
-            <w:proofErr w:type="spellStart"/>
-            <w:r>
-              <w:rPr>
-                <w:lang w:eastAsia="fr-CH"/>
-              </w:rPr>
-              <w:t>DocPHP</w:t>
-            </w:r>
-            <w:proofErr w:type="spellEnd"/>
-            <w:r>
-              <w:rPr>
-                <w:lang w:eastAsia="fr-CH"/>
-              </w:rPr>
-              <w:t> » Doit s’y retrouver</w:t>
+              <w:t xml:space="preserve"> Le fichier « DocPHP » Doit s’y retrouver</w:t>
             </w:r>
           </w:p>
         </w:tc>
@@ -11917,7 +11830,7 @@
               <w:rPr>
                 <w:lang w:eastAsia="fr-CH"/>
               </w:rPr>
-              <w:t>Synopsis</w:t>
+              <w:t>Nom</w:t>
             </w:r>
           </w:p>
         </w:tc>
@@ -11936,19 +11849,7 @@
               <w:rPr>
                 <w:lang w:eastAsia="fr-CH"/>
               </w:rPr>
-              <w:t xml:space="preserve">Recherche d’un fichier selon une </w:t>
-            </w:r>
-            <w:r>
-              <w:rPr>
-                <w:lang w:eastAsia="fr-CH"/>
-              </w:rPr>
-              <w:t>exten</w:t>
-            </w:r>
-            <w:r>
-              <w:rPr>
-                <w:lang w:eastAsia="fr-CH"/>
-              </w:rPr>
-              <w:t>sion</w:t>
+              <w:t>Search Exension</w:t>
             </w:r>
           </w:p>
         </w:tc>
@@ -11970,7 +11871,7 @@
               <w:rPr>
                 <w:lang w:eastAsia="fr-CH"/>
               </w:rPr>
-              <w:t>Environnement</w:t>
+              <w:t>Synopsis</w:t>
             </w:r>
           </w:p>
         </w:tc>
@@ -11989,7 +11890,19 @@
               <w:rPr>
                 <w:lang w:eastAsia="fr-CH"/>
               </w:rPr>
-              <w:t xml:space="preserve">Visual Studio </w:t>
+              <w:t xml:space="preserve">Recherche d’un fichier selon une </w:t>
+            </w:r>
+            <w:r>
+              <w:rPr>
+                <w:lang w:eastAsia="fr-CH"/>
+              </w:rPr>
+              <w:t>exten</w:t>
+            </w:r>
+            <w:r>
+              <w:rPr>
+                <w:lang w:eastAsia="fr-CH"/>
+              </w:rPr>
+              <w:t>sion</w:t>
             </w:r>
           </w:p>
         </w:tc>
@@ -12011,7 +11924,7 @@
               <w:rPr>
                 <w:lang w:eastAsia="fr-CH"/>
               </w:rPr>
-              <w:t>Objectif</w:t>
+              <w:t>Environnement</w:t>
             </w:r>
           </w:p>
         </w:tc>
@@ -12030,13 +11943,7 @@
               <w:rPr>
                 <w:lang w:eastAsia="fr-CH"/>
               </w:rPr>
-              <w:t xml:space="preserve">Valider la recherche </w:t>
-            </w:r>
-            <w:r>
-              <w:rPr>
-                <w:lang w:eastAsia="fr-CH"/>
-              </w:rPr>
-              <w:t>d’un fichier via son extension</w:t>
+              <w:t xml:space="preserve">Visual Studio </w:t>
             </w:r>
           </w:p>
         </w:tc>
@@ -12058,7 +11965,7 @@
               <w:rPr>
                 <w:lang w:eastAsia="fr-CH"/>
               </w:rPr>
-              <w:t>Données</w:t>
+              <w:t>Objectif</w:t>
             </w:r>
           </w:p>
         </w:tc>
@@ -12077,19 +11984,13 @@
               <w:rPr>
                 <w:lang w:eastAsia="fr-CH"/>
               </w:rPr>
-              <w:t>Un fichier « DocPHP</w:t>
-            </w:r>
-            <w:r>
-              <w:rPr>
-                <w:lang w:eastAsia="fr-CH"/>
-              </w:rPr>
-              <w:t>.docx » Placé dans des dossiers</w:t>
-            </w:r>
-            <w:r>
-              <w:rPr>
-                <w:lang w:eastAsia="fr-CH"/>
-              </w:rPr>
-              <w:t xml:space="preserve"> </w:t>
+              <w:t xml:space="preserve">Valider la recherche </w:t>
+            </w:r>
+            <w:r>
+              <w:rPr>
+                <w:lang w:eastAsia="fr-CH"/>
+              </w:rPr>
+              <w:t>d’un fichier via son extension</w:t>
             </w:r>
           </w:p>
         </w:tc>
@@ -12111,7 +12012,7 @@
               <w:rPr>
                 <w:lang w:eastAsia="fr-CH"/>
               </w:rPr>
-              <w:t>Prérequis</w:t>
+              <w:t>Données</w:t>
             </w:r>
           </w:p>
         </w:tc>
@@ -12126,6 +12027,24 @@
                 <w:lang w:eastAsia="fr-CH"/>
               </w:rPr>
             </w:pPr>
+            <w:r>
+              <w:rPr>
+                <w:lang w:eastAsia="fr-CH"/>
+              </w:rPr>
+              <w:t>Un fichier « DocPHP</w:t>
+            </w:r>
+            <w:r>
+              <w:rPr>
+                <w:lang w:eastAsia="fr-CH"/>
+              </w:rPr>
+              <w:t>.docx » Placé dans des dossiers</w:t>
+            </w:r>
+            <w:r>
+              <w:rPr>
+                <w:lang w:eastAsia="fr-CH"/>
+              </w:rPr>
+              <w:t xml:space="preserve"> </w:t>
+            </w:r>
           </w:p>
         </w:tc>
       </w:tr>
@@ -12146,6 +12065,42 @@
               <w:rPr>
                 <w:lang w:eastAsia="fr-CH"/>
               </w:rPr>
+              <w:t>Prérequis</w:t>
+            </w:r>
+          </w:p>
+        </w:tc>
+        <w:tc>
+          <w:tcPr>
+            <w:tcW w:w="7224" w:type="dxa"/>
+            <w:gridSpan w:val="3"/>
+          </w:tcPr>
+          <w:p>
+            <w:pPr>
+              <w:rPr>
+                <w:lang w:eastAsia="fr-CH"/>
+              </w:rPr>
+            </w:pPr>
+          </w:p>
+        </w:tc>
+      </w:tr>
+      <w:tr>
+        <w:tc>
+          <w:tcPr>
+            <w:tcW w:w="1838" w:type="dxa"/>
+            <w:gridSpan w:val="2"/>
+            <w:shd w:val="clear" w:color="auto" w:fill="D0CECE" w:themeFill="background2" w:themeFillShade="E6"/>
+          </w:tcPr>
+          <w:p>
+            <w:pPr>
+              <w:rPr>
+                <w:lang w:eastAsia="fr-CH"/>
+              </w:rPr>
+            </w:pPr>
+            <w:r>
+              <w:rPr>
+                <w:lang w:eastAsia="fr-CH"/>
+              </w:rPr>
+              <w:lastRenderedPageBreak/>
               <w:t>Auteur</w:t>
             </w:r>
           </w:p>
@@ -12297,21 +12252,7 @@
               <w:rPr>
                 <w:lang w:eastAsia="fr-CH"/>
               </w:rPr>
-              <w:t xml:space="preserve"> et écrit « </w:t>
-            </w:r>
-            <w:proofErr w:type="spellStart"/>
-            <w:r>
-              <w:rPr>
-                <w:lang w:eastAsia="fr-CH"/>
-              </w:rPr>
-              <w:t>docx</w:t>
-            </w:r>
-            <w:proofErr w:type="spellEnd"/>
-            <w:r>
-              <w:rPr>
-                <w:lang w:eastAsia="fr-CH"/>
-              </w:rPr>
-              <w:t> » sur la plage de recherche</w:t>
+              <w:t xml:space="preserve"> et écrit « docx » sur la plage de recherche</w:t>
             </w:r>
           </w:p>
         </w:tc>
@@ -12363,7 +12304,6 @@
               <w:rPr>
                 <w:lang w:eastAsia="fr-CH"/>
               </w:rPr>
-              <w:lastRenderedPageBreak/>
               <w:t>2</w:t>
             </w:r>
           </w:p>
@@ -12383,21 +12323,7 @@
               <w:rPr>
                 <w:lang w:eastAsia="fr-CH"/>
               </w:rPr>
-              <w:t>Clic sur le bouton « </w:t>
-            </w:r>
-            <w:proofErr w:type="spellStart"/>
-            <w:r>
-              <w:rPr>
-                <w:lang w:eastAsia="fr-CH"/>
-              </w:rPr>
-              <w:t>search</w:t>
-            </w:r>
-            <w:proofErr w:type="spellEnd"/>
-            <w:r>
-              <w:rPr>
-                <w:lang w:eastAsia="fr-CH"/>
-              </w:rPr>
-              <w:t> » et choisit un dossier ou se trouve, dessous, le fichier contenant le champs de recherche</w:t>
+              <w:t>Clic sur le bouton « search » et choisit un dossier ou se trouve, dessous, le fichier contenant le champs de recherche</w:t>
             </w:r>
           </w:p>
         </w:tc>
@@ -12415,21 +12341,7 @@
               <w:rPr>
                 <w:lang w:eastAsia="fr-CH"/>
               </w:rPr>
-              <w:t>Affiche les fichiers « .</w:t>
-            </w:r>
-            <w:proofErr w:type="spellStart"/>
-            <w:r>
-              <w:rPr>
-                <w:lang w:eastAsia="fr-CH"/>
-              </w:rPr>
-              <w:t>docx</w:t>
-            </w:r>
-            <w:proofErr w:type="spellEnd"/>
-            <w:r>
-              <w:rPr>
-                <w:lang w:eastAsia="fr-CH"/>
-              </w:rPr>
-              <w:t> », et donc notre fichier « DocPHP.docx »</w:t>
+              <w:t>Affiche les fichiers « .docx », et donc notre fichier « DocPHP.docx »</w:t>
             </w:r>
           </w:p>
         </w:tc>
@@ -12491,7 +12403,7 @@
               <w:rPr>
                 <w:lang w:eastAsia="fr-CH"/>
               </w:rPr>
-              <w:t>Synopsis</w:t>
+              <w:t>Nom</w:t>
             </w:r>
           </w:p>
         </w:tc>
@@ -12510,13 +12422,7 @@
               <w:rPr>
                 <w:lang w:eastAsia="fr-CH"/>
               </w:rPr>
-              <w:t>R</w:t>
-            </w:r>
-            <w:r>
-              <w:rPr>
-                <w:lang w:eastAsia="fr-CH"/>
-              </w:rPr>
-              <w:t>echerche d’un fichier selon la taille du fichier</w:t>
+              <w:t>Search Size</w:t>
             </w:r>
           </w:p>
         </w:tc>
@@ -12538,7 +12444,7 @@
               <w:rPr>
                 <w:lang w:eastAsia="fr-CH"/>
               </w:rPr>
-              <w:t>Environnement</w:t>
+              <w:t>Synopsis</w:t>
             </w:r>
           </w:p>
         </w:tc>
@@ -12557,7 +12463,13 @@
               <w:rPr>
                 <w:lang w:eastAsia="fr-CH"/>
               </w:rPr>
-              <w:t xml:space="preserve">Visual Studio </w:t>
+              <w:t>R</w:t>
+            </w:r>
+            <w:r>
+              <w:rPr>
+                <w:lang w:eastAsia="fr-CH"/>
+              </w:rPr>
+              <w:t>echerche d’un fichier selon la taille du fichier</w:t>
             </w:r>
           </w:p>
         </w:tc>
@@ -12579,7 +12491,7 @@
               <w:rPr>
                 <w:lang w:eastAsia="fr-CH"/>
               </w:rPr>
-              <w:t>Objectif</w:t>
+              <w:t>Environnement</w:t>
             </w:r>
           </w:p>
         </w:tc>
@@ -12598,7 +12510,7 @@
               <w:rPr>
                 <w:lang w:eastAsia="fr-CH"/>
               </w:rPr>
-              <w:t>Valider la recherche d’un fichier via son extension</w:t>
+              <w:t xml:space="preserve">Visual Studio </w:t>
             </w:r>
           </w:p>
         </w:tc>
@@ -12620,7 +12532,7 @@
               <w:rPr>
                 <w:lang w:eastAsia="fr-CH"/>
               </w:rPr>
-              <w:t>Données</w:t>
+              <w:t>Objectif</w:t>
             </w:r>
           </w:p>
         </w:tc>
@@ -12639,19 +12551,7 @@
               <w:rPr>
                 <w:lang w:eastAsia="fr-CH"/>
               </w:rPr>
-              <w:t>Un fichier « DocPHP.docx » Placé dans des dossiers</w:t>
-            </w:r>
-            <w:r>
-              <w:rPr>
-                <w:lang w:eastAsia="fr-CH"/>
-              </w:rPr>
-              <w:t>, vérifié ça taille</w:t>
-            </w:r>
-            <w:r>
-              <w:rPr>
-                <w:lang w:eastAsia="fr-CH"/>
-              </w:rPr>
-              <w:t xml:space="preserve"> (430 Ko)</w:t>
+              <w:t>Valider la recherche d’un fichier via son extension</w:t>
             </w:r>
           </w:p>
         </w:tc>
@@ -12673,7 +12573,7 @@
               <w:rPr>
                 <w:lang w:eastAsia="fr-CH"/>
               </w:rPr>
-              <w:t>Prérequis</w:t>
+              <w:t>Données</w:t>
             </w:r>
           </w:p>
         </w:tc>
@@ -12688,6 +12588,24 @@
                 <w:lang w:eastAsia="fr-CH"/>
               </w:rPr>
             </w:pPr>
+            <w:r>
+              <w:rPr>
+                <w:lang w:eastAsia="fr-CH"/>
+              </w:rPr>
+              <w:t>Un fichier « DocPHP.docx » Placé dans des dossiers</w:t>
+            </w:r>
+            <w:r>
+              <w:rPr>
+                <w:lang w:eastAsia="fr-CH"/>
+              </w:rPr>
+              <w:t>, vérifié ça taille</w:t>
+            </w:r>
+            <w:r>
+              <w:rPr>
+                <w:lang w:eastAsia="fr-CH"/>
+              </w:rPr>
+              <w:t xml:space="preserve"> (430 Ko)</w:t>
+            </w:r>
           </w:p>
         </w:tc>
       </w:tr>
@@ -12708,6 +12626,41 @@
               <w:rPr>
                 <w:lang w:eastAsia="fr-CH"/>
               </w:rPr>
+              <w:t>Prérequis</w:t>
+            </w:r>
+          </w:p>
+        </w:tc>
+        <w:tc>
+          <w:tcPr>
+            <w:tcW w:w="7224" w:type="dxa"/>
+            <w:gridSpan w:val="3"/>
+          </w:tcPr>
+          <w:p>
+            <w:pPr>
+              <w:rPr>
+                <w:lang w:eastAsia="fr-CH"/>
+              </w:rPr>
+            </w:pPr>
+          </w:p>
+        </w:tc>
+      </w:tr>
+      <w:tr>
+        <w:tc>
+          <w:tcPr>
+            <w:tcW w:w="1838" w:type="dxa"/>
+            <w:gridSpan w:val="2"/>
+            <w:shd w:val="clear" w:color="auto" w:fill="D0CECE" w:themeFill="background2" w:themeFillShade="E6"/>
+          </w:tcPr>
+          <w:p>
+            <w:pPr>
+              <w:rPr>
+                <w:lang w:eastAsia="fr-CH"/>
+              </w:rPr>
+            </w:pPr>
+            <w:r>
+              <w:rPr>
+                <w:lang w:eastAsia="fr-CH"/>
+              </w:rPr>
               <w:t>Auteur</w:t>
             </w:r>
           </w:p>
@@ -12936,21 +12889,7 @@
               <w:rPr>
                 <w:lang w:eastAsia="fr-CH"/>
               </w:rPr>
-              <w:t>Clic sur le bouton « </w:t>
-            </w:r>
-            <w:proofErr w:type="spellStart"/>
-            <w:r>
-              <w:rPr>
-                <w:lang w:eastAsia="fr-CH"/>
-              </w:rPr>
-              <w:t>search</w:t>
-            </w:r>
-            <w:proofErr w:type="spellEnd"/>
-            <w:r>
-              <w:rPr>
-                <w:lang w:eastAsia="fr-CH"/>
-              </w:rPr>
-              <w:t> » et choisit un dossier ou se trouve, dessous, le fichier contenant le champs de recherche</w:t>
+              <w:t>Clic sur le bouton « search » et choisit un dossier ou se trouve, dessous, le fichier contenant le champs de recherche</w:t>
             </w:r>
           </w:p>
         </w:tc>
@@ -13023,7 +12962,7 @@
               <w:rPr>
                 <w:lang w:eastAsia="fr-CH"/>
               </w:rPr>
-              <w:t>Synopsis</w:t>
+              <w:t>Nom</w:t>
             </w:r>
           </w:p>
         </w:tc>
@@ -13042,7 +12981,7 @@
               <w:rPr>
                 <w:lang w:eastAsia="fr-CH"/>
               </w:rPr>
-              <w:t>Recherche sans aucun critère</w:t>
+              <w:t>Search Without</w:t>
             </w:r>
           </w:p>
         </w:tc>
@@ -13060,6 +12999,12 @@
                 <w:lang w:eastAsia="fr-CH"/>
               </w:rPr>
             </w:pPr>
+            <w:r>
+              <w:rPr>
+                <w:lang w:eastAsia="fr-CH"/>
+              </w:rPr>
+              <w:t>Synopsis</w:t>
+            </w:r>
           </w:p>
         </w:tc>
         <w:tc>
@@ -13077,7 +13022,7 @@
               <w:rPr>
                 <w:lang w:eastAsia="fr-CH"/>
               </w:rPr>
-              <w:t xml:space="preserve">Visual Studio </w:t>
+              <w:t>Recherche sans aucun critère</w:t>
             </w:r>
           </w:p>
         </w:tc>
@@ -13095,12 +13040,6 @@
                 <w:lang w:eastAsia="fr-CH"/>
               </w:rPr>
             </w:pPr>
-            <w:r>
-              <w:rPr>
-                <w:lang w:eastAsia="fr-CH"/>
-              </w:rPr>
-              <w:t>Objectif</w:t>
-            </w:r>
           </w:p>
         </w:tc>
         <w:tc>
@@ -13118,13 +13057,7 @@
               <w:rPr>
                 <w:lang w:eastAsia="fr-CH"/>
               </w:rPr>
-              <w:t xml:space="preserve">Valider la recherche </w:t>
-            </w:r>
-            <w:r>
-              <w:rPr>
-                <w:lang w:eastAsia="fr-CH"/>
-              </w:rPr>
-              <w:t>sans critère écrit</w:t>
+              <w:t xml:space="preserve">Visual Studio </w:t>
             </w:r>
           </w:p>
         </w:tc>
@@ -13146,7 +13079,7 @@
               <w:rPr>
                 <w:lang w:eastAsia="fr-CH"/>
               </w:rPr>
-              <w:t>Données</w:t>
+              <w:t>Objectif</w:t>
             </w:r>
           </w:p>
         </w:tc>
@@ -13165,7 +13098,13 @@
               <w:rPr>
                 <w:lang w:eastAsia="fr-CH"/>
               </w:rPr>
-              <w:t xml:space="preserve">Une arborescence de fichier quelconque  </w:t>
+              <w:t xml:space="preserve">Valider la recherche </w:t>
+            </w:r>
+            <w:r>
+              <w:rPr>
+                <w:lang w:eastAsia="fr-CH"/>
+              </w:rPr>
+              <w:t>sans critère écrit</w:t>
             </w:r>
           </w:p>
         </w:tc>
@@ -13187,7 +13126,7 @@
               <w:rPr>
                 <w:lang w:eastAsia="fr-CH"/>
               </w:rPr>
-              <w:t>Prérequis</w:t>
+              <w:t>Données</w:t>
             </w:r>
           </w:p>
         </w:tc>
@@ -13202,6 +13141,12 @@
                 <w:lang w:eastAsia="fr-CH"/>
               </w:rPr>
             </w:pPr>
+            <w:r>
+              <w:rPr>
+                <w:lang w:eastAsia="fr-CH"/>
+              </w:rPr>
+              <w:t xml:space="preserve">Une arborescence de fichier quelconque  </w:t>
+            </w:r>
           </w:p>
         </w:tc>
       </w:tr>
@@ -13222,6 +13167,41 @@
               <w:rPr>
                 <w:lang w:eastAsia="fr-CH"/>
               </w:rPr>
+              <w:t>Prérequis</w:t>
+            </w:r>
+          </w:p>
+        </w:tc>
+        <w:tc>
+          <w:tcPr>
+            <w:tcW w:w="7278" w:type="dxa"/>
+            <w:gridSpan w:val="3"/>
+          </w:tcPr>
+          <w:p>
+            <w:pPr>
+              <w:rPr>
+                <w:lang w:eastAsia="fr-CH"/>
+              </w:rPr>
+            </w:pPr>
+          </w:p>
+        </w:tc>
+      </w:tr>
+      <w:tr>
+        <w:tc>
+          <w:tcPr>
+            <w:tcW w:w="1784" w:type="dxa"/>
+            <w:gridSpan w:val="2"/>
+            <w:shd w:val="clear" w:color="auto" w:fill="D0CECE" w:themeFill="background2" w:themeFillShade="E6"/>
+          </w:tcPr>
+          <w:p>
+            <w:pPr>
+              <w:rPr>
+                <w:lang w:eastAsia="fr-CH"/>
+              </w:rPr>
+            </w:pPr>
+            <w:r>
+              <w:rPr>
+                <w:lang w:eastAsia="fr-CH"/>
+              </w:rPr>
               <w:t>Auteur</w:t>
             </w:r>
           </w:p>
@@ -13349,21 +13329,7 @@
               <w:rPr>
                 <w:lang w:eastAsia="fr-CH"/>
               </w:rPr>
-              <w:t xml:space="preserve">Clic sur le bouton </w:t>
-            </w:r>
-            <w:proofErr w:type="spellStart"/>
-            <w:r>
-              <w:rPr>
-                <w:lang w:eastAsia="fr-CH"/>
-              </w:rPr>
-              <w:t>search</w:t>
-            </w:r>
-            <w:proofErr w:type="spellEnd"/>
-            <w:r>
-              <w:rPr>
-                <w:lang w:eastAsia="fr-CH"/>
-              </w:rPr>
-              <w:t xml:space="preserve"> et sélectionne une arborescence de fichier </w:t>
+              <w:t xml:space="preserve">Clic sur le bouton search et sélectionne une arborescence de fichier </w:t>
             </w:r>
           </w:p>
         </w:tc>
@@ -13436,7 +13402,7 @@
               <w:rPr>
                 <w:lang w:eastAsia="fr-CH"/>
               </w:rPr>
-              <w:t>Synopsis</w:t>
+              <w:t>Nom</w:t>
             </w:r>
           </w:p>
         </w:tc>
@@ -13455,25 +13421,7 @@
               <w:rPr>
                 <w:lang w:eastAsia="fr-CH"/>
               </w:rPr>
-              <w:t xml:space="preserve">Recherche dans une </w:t>
-            </w:r>
-            <w:r>
-              <w:rPr>
-                <w:lang w:eastAsia="fr-CH"/>
-              </w:rPr>
-              <w:t xml:space="preserve">grande </w:t>
-            </w:r>
-            <w:r>
-              <w:rPr>
-                <w:lang w:eastAsia="fr-CH"/>
-              </w:rPr>
-              <w:t>arborescence</w:t>
-            </w:r>
-            <w:r>
-              <w:rPr>
-                <w:lang w:eastAsia="fr-CH"/>
-              </w:rPr>
-              <w:t xml:space="preserve"> de fichiers </w:t>
+              <w:t>Search Big</w:t>
             </w:r>
           </w:p>
         </w:tc>
@@ -13491,6 +13439,12 @@
                 <w:lang w:eastAsia="fr-CH"/>
               </w:rPr>
             </w:pPr>
+            <w:r>
+              <w:rPr>
+                <w:lang w:eastAsia="fr-CH"/>
+              </w:rPr>
+              <w:t>Synopsis</w:t>
+            </w:r>
           </w:p>
         </w:tc>
         <w:tc>
@@ -13508,7 +13462,25 @@
               <w:rPr>
                 <w:lang w:eastAsia="fr-CH"/>
               </w:rPr>
-              <w:t xml:space="preserve">Visual Studio </w:t>
+              <w:t xml:space="preserve">Recherche dans une </w:t>
+            </w:r>
+            <w:r>
+              <w:rPr>
+                <w:lang w:eastAsia="fr-CH"/>
+              </w:rPr>
+              <w:t xml:space="preserve">grande </w:t>
+            </w:r>
+            <w:r>
+              <w:rPr>
+                <w:lang w:eastAsia="fr-CH"/>
+              </w:rPr>
+              <w:t>arborescence</w:t>
+            </w:r>
+            <w:r>
+              <w:rPr>
+                <w:lang w:eastAsia="fr-CH"/>
+              </w:rPr>
+              <w:t xml:space="preserve"> de fichiers </w:t>
             </w:r>
           </w:p>
         </w:tc>
@@ -13526,12 +13498,6 @@
                 <w:lang w:eastAsia="fr-CH"/>
               </w:rPr>
             </w:pPr>
-            <w:r>
-              <w:rPr>
-                <w:lang w:eastAsia="fr-CH"/>
-              </w:rPr>
-              <w:t>Objectif</w:t>
-            </w:r>
           </w:p>
         </w:tc>
         <w:tc>
@@ -13549,19 +13515,7 @@
               <w:rPr>
                 <w:lang w:eastAsia="fr-CH"/>
               </w:rPr>
-              <w:t xml:space="preserve">Valider la </w:t>
-            </w:r>
-            <w:r>
-              <w:rPr>
-                <w:lang w:eastAsia="fr-CH"/>
-              </w:rPr>
-              <w:t>robustesse</w:t>
-            </w:r>
-            <w:r>
-              <w:rPr>
-                <w:lang w:eastAsia="fr-CH"/>
-              </w:rPr>
-              <w:t xml:space="preserve"> du logiciel </w:t>
+              <w:t xml:space="preserve">Visual Studio </w:t>
             </w:r>
           </w:p>
         </w:tc>
@@ -13583,7 +13537,7 @@
               <w:rPr>
                 <w:lang w:eastAsia="fr-CH"/>
               </w:rPr>
-              <w:t>Données</w:t>
+              <w:t>Objectif</w:t>
             </w:r>
           </w:p>
         </w:tc>
@@ -13602,37 +13556,19 @@
               <w:rPr>
                 <w:lang w:eastAsia="fr-CH"/>
               </w:rPr>
-              <w:t>Une arborescence</w:t>
-            </w:r>
-            <w:r>
-              <w:rPr>
-                <w:lang w:eastAsia="fr-CH"/>
-              </w:rPr>
-              <w:t xml:space="preserve"> de fichier contenant plusieurs sous dossier pour environ 10</w:t>
-            </w:r>
-            <w:r>
-              <w:rPr>
-                <w:lang w:eastAsia="fr-CH"/>
-              </w:rPr>
-              <w:t>’</w:t>
-            </w:r>
-            <w:r>
-              <w:rPr>
-                <w:lang w:eastAsia="fr-CH"/>
-              </w:rPr>
-              <w:t>00</w:t>
-            </w:r>
-            <w:r>
-              <w:rPr>
-                <w:lang w:eastAsia="fr-CH"/>
-              </w:rPr>
-              <w:t>0</w:t>
-            </w:r>
-            <w:r>
-              <w:rPr>
-                <w:lang w:eastAsia="fr-CH"/>
-              </w:rPr>
-              <w:t xml:space="preserve"> fichiers au total </w:t>
+              <w:t xml:space="preserve">Valider la </w:t>
+            </w:r>
+            <w:r>
+              <w:rPr>
+                <w:lang w:eastAsia="fr-CH"/>
+              </w:rPr>
+              <w:t>robustesse</w:t>
+            </w:r>
+            <w:r>
+              <w:rPr>
+                <w:lang w:eastAsia="fr-CH"/>
+              </w:rPr>
+              <w:t xml:space="preserve"> du logiciel </w:t>
             </w:r>
           </w:p>
         </w:tc>
@@ -13654,7 +13590,7 @@
               <w:rPr>
                 <w:lang w:eastAsia="fr-CH"/>
               </w:rPr>
-              <w:t>Prérequis</w:t>
+              <w:t>Données</w:t>
             </w:r>
           </w:p>
         </w:tc>
@@ -13669,6 +13605,42 @@
                 <w:lang w:eastAsia="fr-CH"/>
               </w:rPr>
             </w:pPr>
+            <w:r>
+              <w:rPr>
+                <w:lang w:eastAsia="fr-CH"/>
+              </w:rPr>
+              <w:t>Une arborescence</w:t>
+            </w:r>
+            <w:r>
+              <w:rPr>
+                <w:lang w:eastAsia="fr-CH"/>
+              </w:rPr>
+              <w:t xml:space="preserve"> de fichier contenant plusieurs sous dossier pour environ 10</w:t>
+            </w:r>
+            <w:r>
+              <w:rPr>
+                <w:lang w:eastAsia="fr-CH"/>
+              </w:rPr>
+              <w:t>’</w:t>
+            </w:r>
+            <w:r>
+              <w:rPr>
+                <w:lang w:eastAsia="fr-CH"/>
+              </w:rPr>
+              <w:t>00</w:t>
+            </w:r>
+            <w:r>
+              <w:rPr>
+                <w:lang w:eastAsia="fr-CH"/>
+              </w:rPr>
+              <w:t>0</w:t>
+            </w:r>
+            <w:r>
+              <w:rPr>
+                <w:lang w:eastAsia="fr-CH"/>
+              </w:rPr>
+              <w:t xml:space="preserve"> fichiers au total </w:t>
+            </w:r>
           </w:p>
         </w:tc>
       </w:tr>
@@ -13689,6 +13661,41 @@
               <w:rPr>
                 <w:lang w:eastAsia="fr-CH"/>
               </w:rPr>
+              <w:t>Prérequis</w:t>
+            </w:r>
+          </w:p>
+        </w:tc>
+        <w:tc>
+          <w:tcPr>
+            <w:tcW w:w="7278" w:type="dxa"/>
+            <w:gridSpan w:val="3"/>
+          </w:tcPr>
+          <w:p>
+            <w:pPr>
+              <w:rPr>
+                <w:lang w:eastAsia="fr-CH"/>
+              </w:rPr>
+            </w:pPr>
+          </w:p>
+        </w:tc>
+      </w:tr>
+      <w:tr>
+        <w:tc>
+          <w:tcPr>
+            <w:tcW w:w="1784" w:type="dxa"/>
+            <w:gridSpan w:val="2"/>
+            <w:shd w:val="clear" w:color="auto" w:fill="D0CECE" w:themeFill="background2" w:themeFillShade="E6"/>
+          </w:tcPr>
+          <w:p>
+            <w:pPr>
+              <w:rPr>
+                <w:lang w:eastAsia="fr-CH"/>
+              </w:rPr>
+            </w:pPr>
+            <w:r>
+              <w:rPr>
+                <w:lang w:eastAsia="fr-CH"/>
+              </w:rPr>
               <w:t>Auteur</w:t>
             </w:r>
           </w:p>
@@ -13797,6 +13804,7 @@
               <w:rPr>
                 <w:lang w:eastAsia="fr-CH"/>
               </w:rPr>
+              <w:lastRenderedPageBreak/>
               <w:t>1</w:t>
             </w:r>
           </w:p>
@@ -13822,21 +13830,7 @@
               <w:rPr>
                 <w:lang w:eastAsia="fr-CH"/>
               </w:rPr>
-              <w:t xml:space="preserve">outon </w:t>
-            </w:r>
-            <w:proofErr w:type="spellStart"/>
-            <w:r>
-              <w:rPr>
-                <w:lang w:eastAsia="fr-CH"/>
-              </w:rPr>
-              <w:t>search</w:t>
-            </w:r>
-            <w:proofErr w:type="spellEnd"/>
-            <w:r>
-              <w:rPr>
-                <w:lang w:eastAsia="fr-CH"/>
-              </w:rPr>
-              <w:t xml:space="preserve"> et sélectionner l’arborescence de fichier crée pour le test</w:t>
+              <w:t>outon search et sélectionner l’arborescence de fichier crée pour le test</w:t>
             </w:r>
           </w:p>
         </w:tc>
@@ -13922,7 +13916,7 @@
               <w:rPr>
                 <w:lang w:eastAsia="fr-CH"/>
               </w:rPr>
-              <w:t>Synopsis</w:t>
+              <w:t>Nom</w:t>
             </w:r>
           </w:p>
         </w:tc>
@@ -13941,33 +13935,7 @@
               <w:rPr>
                 <w:lang w:eastAsia="fr-CH"/>
               </w:rPr>
-              <w:t xml:space="preserve">Lecture </w:t>
-            </w:r>
-            <w:r>
-              <w:rPr>
-                <w:lang w:eastAsia="fr-CH"/>
-              </w:rPr>
-              <w:t>du log dans la page « </w:t>
-            </w:r>
-            <w:proofErr w:type="spellStart"/>
-            <w:r>
-              <w:rPr>
-                <w:lang w:eastAsia="fr-CH"/>
-              </w:rPr>
-              <w:t>LogView</w:t>
-            </w:r>
-            <w:proofErr w:type="spellEnd"/>
-            <w:r>
-              <w:rPr>
-                <w:lang w:eastAsia="fr-CH"/>
-              </w:rPr>
-              <w:t> »</w:t>
-            </w:r>
-            <w:r>
-              <w:rPr>
-                <w:lang w:eastAsia="fr-CH"/>
-              </w:rPr>
-              <w:t xml:space="preserve">   </w:t>
+              <w:t>Log Reading</w:t>
             </w:r>
           </w:p>
         </w:tc>
@@ -13985,6 +13953,12 @@
                 <w:lang w:eastAsia="fr-CH"/>
               </w:rPr>
             </w:pPr>
+            <w:r>
+              <w:rPr>
+                <w:lang w:eastAsia="fr-CH"/>
+              </w:rPr>
+              <w:t>Synopsis</w:t>
+            </w:r>
           </w:p>
         </w:tc>
         <w:tc>
@@ -14002,7 +13976,19 @@
               <w:rPr>
                 <w:lang w:eastAsia="fr-CH"/>
               </w:rPr>
-              <w:t xml:space="preserve">Visual Studio </w:t>
+              <w:t xml:space="preserve">Lecture </w:t>
+            </w:r>
+            <w:r>
+              <w:rPr>
+                <w:lang w:eastAsia="fr-CH"/>
+              </w:rPr>
+              <w:t>du log dans la page « LogView »</w:t>
+            </w:r>
+            <w:r>
+              <w:rPr>
+                <w:lang w:eastAsia="fr-CH"/>
+              </w:rPr>
+              <w:t xml:space="preserve">   </w:t>
             </w:r>
           </w:p>
         </w:tc>
@@ -14020,12 +14006,6 @@
                 <w:lang w:eastAsia="fr-CH"/>
               </w:rPr>
             </w:pPr>
-            <w:r>
-              <w:rPr>
-                <w:lang w:eastAsia="fr-CH"/>
-              </w:rPr>
-              <w:t>Objectif</w:t>
-            </w:r>
           </w:p>
         </w:tc>
         <w:tc>
@@ -14043,7 +14023,7 @@
               <w:rPr>
                 <w:lang w:eastAsia="fr-CH"/>
               </w:rPr>
-              <w:t xml:space="preserve">Valider la fonction du log  </w:t>
+              <w:t xml:space="preserve">Visual Studio </w:t>
             </w:r>
           </w:p>
         </w:tc>
@@ -14065,8 +14045,7 @@
               <w:rPr>
                 <w:lang w:eastAsia="fr-CH"/>
               </w:rPr>
-              <w:lastRenderedPageBreak/>
-              <w:t>Données</w:t>
+              <w:t>Objectif</w:t>
             </w:r>
           </w:p>
         </w:tc>
@@ -14085,13 +14064,7 @@
               <w:rPr>
                 <w:lang w:eastAsia="fr-CH"/>
               </w:rPr>
-              <w:t xml:space="preserve">Un fichier log avec déjà quelques recherche effectué et notée dedans </w:t>
-            </w:r>
-            <w:r>
-              <w:rPr>
-                <w:lang w:eastAsia="fr-CH"/>
-              </w:rPr>
-              <w:t xml:space="preserve"> </w:t>
+              <w:t xml:space="preserve">Valider la fonction du log  </w:t>
             </w:r>
           </w:p>
         </w:tc>
@@ -14113,7 +14086,7 @@
               <w:rPr>
                 <w:lang w:eastAsia="fr-CH"/>
               </w:rPr>
-              <w:t>Prérequis</w:t>
+              <w:t>Données</w:t>
             </w:r>
           </w:p>
         </w:tc>
@@ -14128,6 +14101,18 @@
                 <w:lang w:eastAsia="fr-CH"/>
               </w:rPr>
             </w:pPr>
+            <w:r>
+              <w:rPr>
+                <w:lang w:eastAsia="fr-CH"/>
+              </w:rPr>
+              <w:t xml:space="preserve">Un fichier log avec déjà quelques recherche effectué et notée dedans </w:t>
+            </w:r>
+            <w:r>
+              <w:rPr>
+                <w:lang w:eastAsia="fr-CH"/>
+              </w:rPr>
+              <w:t xml:space="preserve"> </w:t>
+            </w:r>
           </w:p>
         </w:tc>
       </w:tr>
@@ -14148,6 +14133,41 @@
               <w:rPr>
                 <w:lang w:eastAsia="fr-CH"/>
               </w:rPr>
+              <w:t>Prérequis</w:t>
+            </w:r>
+          </w:p>
+        </w:tc>
+        <w:tc>
+          <w:tcPr>
+            <w:tcW w:w="7278" w:type="dxa"/>
+            <w:gridSpan w:val="3"/>
+          </w:tcPr>
+          <w:p>
+            <w:pPr>
+              <w:rPr>
+                <w:lang w:eastAsia="fr-CH"/>
+              </w:rPr>
+            </w:pPr>
+          </w:p>
+        </w:tc>
+      </w:tr>
+      <w:tr>
+        <w:tc>
+          <w:tcPr>
+            <w:tcW w:w="1784" w:type="dxa"/>
+            <w:gridSpan w:val="2"/>
+            <w:shd w:val="clear" w:color="auto" w:fill="D0CECE" w:themeFill="background2" w:themeFillShade="E6"/>
+          </w:tcPr>
+          <w:p>
+            <w:pPr>
+              <w:rPr>
+                <w:lang w:eastAsia="fr-CH"/>
+              </w:rPr>
+            </w:pPr>
+            <w:r>
+              <w:rPr>
+                <w:lang w:eastAsia="fr-CH"/>
+              </w:rPr>
               <w:t>Auteur</w:t>
             </w:r>
           </w:p>
@@ -14275,21 +14295,7 @@
               <w:rPr>
                 <w:lang w:eastAsia="fr-CH"/>
               </w:rPr>
-              <w:t>Clic sur le bouton « </w:t>
-            </w:r>
-            <w:proofErr w:type="spellStart"/>
-            <w:r>
-              <w:rPr>
-                <w:lang w:eastAsia="fr-CH"/>
-              </w:rPr>
-              <w:t>LogView</w:t>
-            </w:r>
-            <w:proofErr w:type="spellEnd"/>
-            <w:r>
-              <w:rPr>
-                <w:lang w:eastAsia="fr-CH"/>
-              </w:rPr>
-              <w:t> »</w:t>
+              <w:t>Clic sur le bouton « LogView »</w:t>
             </w:r>
           </w:p>
         </w:tc>
@@ -14360,21 +14366,7 @@
               <w:rPr>
                 <w:lang w:eastAsia="fr-CH"/>
               </w:rPr>
-              <w:t>Clic sur le bouton « </w:t>
-            </w:r>
-            <w:proofErr w:type="spellStart"/>
-            <w:r>
-              <w:rPr>
-                <w:lang w:eastAsia="fr-CH"/>
-              </w:rPr>
-              <w:t>LogView</w:t>
-            </w:r>
-            <w:proofErr w:type="spellEnd"/>
-            <w:r>
-              <w:rPr>
-                <w:lang w:eastAsia="fr-CH"/>
-              </w:rPr>
-              <w:t> »</w:t>
+              <w:t>Clic sur le bouton « LogView »</w:t>
             </w:r>
           </w:p>
         </w:tc>
@@ -14454,7 +14446,7 @@
               <w:rPr>
                 <w:lang w:eastAsia="fr-CH"/>
               </w:rPr>
-              <w:t>Synopsis</w:t>
+              <w:t>Nom</w:t>
             </w:r>
           </w:p>
         </w:tc>
@@ -14473,13 +14465,7 @@
               <w:rPr>
                 <w:lang w:eastAsia="fr-CH"/>
               </w:rPr>
-              <w:t xml:space="preserve">Écriture de la recherche dans le fichier de log </w:t>
-            </w:r>
-            <w:r>
-              <w:rPr>
-                <w:lang w:eastAsia="fr-CH"/>
-              </w:rPr>
-              <w:t xml:space="preserve"> </w:t>
+              <w:t xml:space="preserve">Log Writing </w:t>
             </w:r>
           </w:p>
         </w:tc>
@@ -14497,6 +14483,12 @@
                 <w:lang w:eastAsia="fr-CH"/>
               </w:rPr>
             </w:pPr>
+            <w:r>
+              <w:rPr>
+                <w:lang w:eastAsia="fr-CH"/>
+              </w:rPr>
+              <w:t>Synopsis</w:t>
+            </w:r>
           </w:p>
         </w:tc>
         <w:tc>
@@ -14514,7 +14506,13 @@
               <w:rPr>
                 <w:lang w:eastAsia="fr-CH"/>
               </w:rPr>
-              <w:t xml:space="preserve">Visual Studio </w:t>
+              <w:t xml:space="preserve">Écriture de la recherche dans le fichier de log </w:t>
+            </w:r>
+            <w:r>
+              <w:rPr>
+                <w:lang w:eastAsia="fr-CH"/>
+              </w:rPr>
+              <w:t xml:space="preserve"> </w:t>
             </w:r>
           </w:p>
         </w:tc>
@@ -14532,12 +14530,6 @@
                 <w:lang w:eastAsia="fr-CH"/>
               </w:rPr>
             </w:pPr>
-            <w:r>
-              <w:rPr>
-                <w:lang w:eastAsia="fr-CH"/>
-              </w:rPr>
-              <w:t>Objectif</w:t>
-            </w:r>
           </w:p>
         </w:tc>
         <w:tc>
@@ -14555,25 +14547,7 @@
               <w:rPr>
                 <w:lang w:eastAsia="fr-CH"/>
               </w:rPr>
-              <w:t xml:space="preserve">Valider </w:t>
-            </w:r>
-            <w:r>
-              <w:rPr>
-                <w:lang w:eastAsia="fr-CH"/>
-              </w:rPr>
-              <w:t>la fonction d’écriture dans le fichier de log</w:t>
-            </w:r>
-            <w:r>
-              <w:rPr>
-                <w:lang w:eastAsia="fr-CH"/>
-              </w:rPr>
-              <w:t xml:space="preserve"> </w:t>
-            </w:r>
-            <w:r>
-              <w:rPr>
-                <w:lang w:eastAsia="fr-CH"/>
-              </w:rPr>
-              <w:t xml:space="preserve"> </w:t>
+              <w:t xml:space="preserve">Visual Studio </w:t>
             </w:r>
           </w:p>
         </w:tc>
@@ -14595,7 +14569,7 @@
               <w:rPr>
                 <w:lang w:eastAsia="fr-CH"/>
               </w:rPr>
-              <w:t>Données</w:t>
+              <w:t>Objectif</w:t>
             </w:r>
           </w:p>
         </w:tc>
@@ -14614,19 +14588,19 @@
               <w:rPr>
                 <w:lang w:eastAsia="fr-CH"/>
               </w:rPr>
-              <w:t>Une arborescence</w:t>
-            </w:r>
-            <w:r>
-              <w:rPr>
-                <w:lang w:eastAsia="fr-CH"/>
-              </w:rPr>
-              <w:t xml:space="preserve"> de fichier </w:t>
-            </w:r>
-            <w:r>
-              <w:rPr>
-                <w:lang w:eastAsia="fr-CH"/>
-              </w:rPr>
-              <w:t>quelconque</w:t>
+              <w:t xml:space="preserve">Valider </w:t>
+            </w:r>
+            <w:r>
+              <w:rPr>
+                <w:lang w:eastAsia="fr-CH"/>
+              </w:rPr>
+              <w:t>la fonction d’écriture dans le fichier de log</w:t>
+            </w:r>
+            <w:r>
+              <w:rPr>
+                <w:lang w:eastAsia="fr-CH"/>
+              </w:rPr>
+              <w:t xml:space="preserve"> </w:t>
             </w:r>
             <w:r>
               <w:rPr>
@@ -14654,7 +14628,7 @@
               <w:rPr>
                 <w:lang w:eastAsia="fr-CH"/>
               </w:rPr>
-              <w:t>Prérequis</w:t>
+              <w:t>Données</w:t>
             </w:r>
           </w:p>
         </w:tc>
@@ -14669,6 +14643,30 @@
                 <w:lang w:eastAsia="fr-CH"/>
               </w:rPr>
             </w:pPr>
+            <w:r>
+              <w:rPr>
+                <w:lang w:eastAsia="fr-CH"/>
+              </w:rPr>
+              <w:t>Une arborescence</w:t>
+            </w:r>
+            <w:r>
+              <w:rPr>
+                <w:lang w:eastAsia="fr-CH"/>
+              </w:rPr>
+              <w:t xml:space="preserve"> de fichier </w:t>
+            </w:r>
+            <w:r>
+              <w:rPr>
+                <w:lang w:eastAsia="fr-CH"/>
+              </w:rPr>
+              <w:t>quelconque</w:t>
+            </w:r>
+            <w:r>
+              <w:rPr>
+                <w:lang w:eastAsia="fr-CH"/>
+              </w:rPr>
+              <w:t xml:space="preserve"> </w:t>
+            </w:r>
           </w:p>
         </w:tc>
       </w:tr>
@@ -14689,6 +14687,41 @@
               <w:rPr>
                 <w:lang w:eastAsia="fr-CH"/>
               </w:rPr>
+              <w:t>Prérequis</w:t>
+            </w:r>
+          </w:p>
+        </w:tc>
+        <w:tc>
+          <w:tcPr>
+            <w:tcW w:w="7278" w:type="dxa"/>
+            <w:gridSpan w:val="3"/>
+          </w:tcPr>
+          <w:p>
+            <w:pPr>
+              <w:rPr>
+                <w:lang w:eastAsia="fr-CH"/>
+              </w:rPr>
+            </w:pPr>
+          </w:p>
+        </w:tc>
+      </w:tr>
+      <w:tr>
+        <w:tc>
+          <w:tcPr>
+            <w:tcW w:w="1784" w:type="dxa"/>
+            <w:gridSpan w:val="2"/>
+            <w:shd w:val="clear" w:color="auto" w:fill="D0CECE" w:themeFill="background2" w:themeFillShade="E6"/>
+          </w:tcPr>
+          <w:p>
+            <w:pPr>
+              <w:rPr>
+                <w:lang w:eastAsia="fr-CH"/>
+              </w:rPr>
+            </w:pPr>
+            <w:r>
+              <w:rPr>
+                <w:lang w:eastAsia="fr-CH"/>
+              </w:rPr>
               <w:t>Auteur</w:t>
             </w:r>
           </w:p>
@@ -14816,21 +14849,7 @@
               <w:rPr>
                 <w:lang w:eastAsia="fr-CH"/>
               </w:rPr>
-              <w:t xml:space="preserve">Clic sur le bouton </w:t>
-            </w:r>
-            <w:proofErr w:type="spellStart"/>
-            <w:r>
-              <w:rPr>
-                <w:lang w:eastAsia="fr-CH"/>
-              </w:rPr>
-              <w:t>search</w:t>
-            </w:r>
-            <w:proofErr w:type="spellEnd"/>
-            <w:r>
-              <w:rPr>
-                <w:lang w:eastAsia="fr-CH"/>
-              </w:rPr>
-              <w:t xml:space="preserve"> et sélectionne une arborescence de fichier</w:t>
+              <w:t>Clic sur le bouton search et sélectionne une arborescence de fichier</w:t>
             </w:r>
           </w:p>
         </w:tc>
@@ -14901,21 +14920,7 @@
               <w:rPr>
                 <w:lang w:eastAsia="fr-CH"/>
               </w:rPr>
-              <w:t>Clic sur le bouton « </w:t>
-            </w:r>
-            <w:proofErr w:type="spellStart"/>
-            <w:r>
-              <w:rPr>
-                <w:lang w:eastAsia="fr-CH"/>
-              </w:rPr>
-              <w:t>LogView</w:t>
-            </w:r>
-            <w:proofErr w:type="spellEnd"/>
-            <w:r>
-              <w:rPr>
-                <w:lang w:eastAsia="fr-CH"/>
-              </w:rPr>
-              <w:t> »</w:t>
+              <w:t>Clic sur le bouton « LogView »</w:t>
             </w:r>
           </w:p>
         </w:tc>
@@ -15012,6 +15017,47 @@
               <w:rPr>
                 <w:lang w:eastAsia="fr-CH"/>
               </w:rPr>
+              <w:t>Nom</w:t>
+            </w:r>
+          </w:p>
+        </w:tc>
+        <w:tc>
+          <w:tcPr>
+            <w:tcW w:w="7278" w:type="dxa"/>
+            <w:gridSpan w:val="3"/>
+          </w:tcPr>
+          <w:p>
+            <w:pPr>
+              <w:rPr>
+                <w:lang w:eastAsia="fr-CH"/>
+              </w:rPr>
+            </w:pPr>
+            <w:r>
+              <w:rPr>
+                <w:lang w:eastAsia="fr-CH"/>
+              </w:rPr>
+              <w:t>Search Explorer</w:t>
+            </w:r>
+          </w:p>
+        </w:tc>
+      </w:tr>
+      <w:tr>
+        <w:tc>
+          <w:tcPr>
+            <w:tcW w:w="1784" w:type="dxa"/>
+            <w:gridSpan w:val="2"/>
+            <w:shd w:val="clear" w:color="auto" w:fill="D0CECE" w:themeFill="background2" w:themeFillShade="E6"/>
+          </w:tcPr>
+          <w:p>
+            <w:pPr>
+              <w:rPr>
+                <w:lang w:eastAsia="fr-CH"/>
+              </w:rPr>
+            </w:pPr>
+            <w:r>
+              <w:rPr>
+                <w:lang w:eastAsia="fr-CH"/>
+              </w:rPr>
               <w:t>Synopsis</w:t>
             </w:r>
           </w:p>
@@ -15530,6 +15576,48 @@
               <w:rPr>
                 <w:lang w:eastAsia="fr-CH"/>
               </w:rPr>
+              <w:lastRenderedPageBreak/>
+              <w:t>Nom</w:t>
+            </w:r>
+          </w:p>
+        </w:tc>
+        <w:tc>
+          <w:tcPr>
+            <w:tcW w:w="7278" w:type="dxa"/>
+            <w:gridSpan w:val="3"/>
+          </w:tcPr>
+          <w:p>
+            <w:pPr>
+              <w:rPr>
+                <w:lang w:eastAsia="fr-CH"/>
+              </w:rPr>
+            </w:pPr>
+            <w:r>
+              <w:rPr>
+                <w:lang w:eastAsia="fr-CH"/>
+              </w:rPr>
+              <w:t>Open Logiciel</w:t>
+            </w:r>
+          </w:p>
+        </w:tc>
+      </w:tr>
+      <w:tr>
+        <w:tc>
+          <w:tcPr>
+            <w:tcW w:w="1784" w:type="dxa"/>
+            <w:gridSpan w:val="2"/>
+            <w:shd w:val="clear" w:color="auto" w:fill="D0CECE" w:themeFill="background2" w:themeFillShade="E6"/>
+          </w:tcPr>
+          <w:p>
+            <w:pPr>
+              <w:rPr>
+                <w:lang w:eastAsia="fr-CH"/>
+              </w:rPr>
+            </w:pPr>
+            <w:r>
+              <w:rPr>
+                <w:lang w:eastAsia="fr-CH"/>
+              </w:rPr>
               <w:t>Synopsis</w:t>
             </w:r>
           </w:p>
@@ -16153,19 +16241,11 @@
                 <w:lang w:eastAsia="fr-CH"/>
               </w:rPr>
             </w:pPr>
-            <w:proofErr w:type="spellStart"/>
-            <w:r>
-              <w:rPr>
-                <w:lang w:eastAsia="fr-CH"/>
-              </w:rPr>
-              <w:t>Search</w:t>
-            </w:r>
-            <w:proofErr w:type="spellEnd"/>
-            <w:r>
-              <w:rPr>
-                <w:lang w:eastAsia="fr-CH"/>
-              </w:rPr>
-              <w:t xml:space="preserve"> Name</w:t>
+            <w:r>
+              <w:rPr>
+                <w:lang w:eastAsia="fr-CH"/>
+              </w:rPr>
+              <w:t>Search Name</w:t>
             </w:r>
           </w:p>
         </w:tc>
@@ -16229,19 +16309,11 @@
                 <w:lang w:eastAsia="fr-CH"/>
               </w:rPr>
             </w:pPr>
-            <w:proofErr w:type="spellStart"/>
-            <w:r>
-              <w:rPr>
-                <w:lang w:eastAsia="fr-CH"/>
-              </w:rPr>
-              <w:t>Search</w:t>
-            </w:r>
-            <w:proofErr w:type="spellEnd"/>
-            <w:r>
-              <w:rPr>
-                <w:lang w:eastAsia="fr-CH"/>
-              </w:rPr>
-              <w:t xml:space="preserve"> Date</w:t>
+            <w:r>
+              <w:rPr>
+                <w:lang w:eastAsia="fr-CH"/>
+              </w:rPr>
+              <w:t>Search Date</w:t>
             </w:r>
           </w:p>
         </w:tc>
@@ -16255,12 +16327,80 @@
                 <w:lang w:eastAsia="fr-CH"/>
               </w:rPr>
             </w:pPr>
+          </w:p>
+        </w:tc>
+        <w:tc>
+          <w:tcPr>
+            <w:tcW w:w="1516" w:type="dxa"/>
+          </w:tcPr>
+          <w:p>
+            <w:pPr>
+              <w:rPr>
+                <w:lang w:eastAsia="fr-CH"/>
+              </w:rPr>
+            </w:pPr>
+          </w:p>
+        </w:tc>
+        <w:tc>
+          <w:tcPr>
+            <w:tcW w:w="980" w:type="dxa"/>
+          </w:tcPr>
+          <w:p>
+            <w:pPr>
+              <w:rPr>
+                <w:lang w:eastAsia="fr-CH"/>
+              </w:rPr>
+            </w:pPr>
+          </w:p>
+        </w:tc>
+        <w:tc>
+          <w:tcPr>
+            <w:tcW w:w="3441" w:type="dxa"/>
+          </w:tcPr>
+          <w:p>
+            <w:pPr>
+              <w:rPr>
+                <w:lang w:eastAsia="fr-CH"/>
+              </w:rPr>
+            </w:pPr>
+          </w:p>
+        </w:tc>
+      </w:tr>
+      <w:tr>
+        <w:tc>
+          <w:tcPr>
+            <w:tcW w:w="1849" w:type="dxa"/>
+          </w:tcPr>
+          <w:p>
+            <w:pPr>
+              <w:rPr>
+                <w:lang w:eastAsia="fr-CH"/>
+              </w:rPr>
+            </w:pPr>
+            <w:r>
+              <w:rPr>
+                <w:lang w:eastAsia="fr-CH"/>
+              </w:rPr>
+              <w:t>Search Extension</w:t>
+            </w:r>
             <w:bookmarkStart w:id="31" w:name="_GoBack"/>
             <w:bookmarkEnd w:id="31"/>
           </w:p>
         </w:tc>
         <w:tc>
           <w:tcPr>
+            <w:tcW w:w="1276" w:type="dxa"/>
+          </w:tcPr>
+          <w:p>
+            <w:pPr>
+              <w:rPr>
+                <w:lang w:eastAsia="fr-CH"/>
+              </w:rPr>
+            </w:pPr>
+          </w:p>
+        </w:tc>
+        <w:tc>
+          <w:tcPr>
             <w:tcW w:w="1516" w:type="dxa"/>
           </w:tcPr>
           <w:p>
@@ -16307,19 +16447,11 @@
                 <w:lang w:eastAsia="fr-CH"/>
               </w:rPr>
             </w:pPr>
-            <w:proofErr w:type="spellStart"/>
-            <w:r>
-              <w:rPr>
-                <w:lang w:eastAsia="fr-CH"/>
-              </w:rPr>
-              <w:t>Search</w:t>
-            </w:r>
-            <w:proofErr w:type="spellEnd"/>
-            <w:r>
-              <w:rPr>
-                <w:lang w:eastAsia="fr-CH"/>
-              </w:rPr>
-              <w:t xml:space="preserve"> Extensions</w:t>
+            <w:r>
+              <w:rPr>
+                <w:lang w:eastAsia="fr-CH"/>
+              </w:rPr>
+              <w:t>Search In</w:t>
             </w:r>
           </w:p>
         </w:tc>
@@ -16383,19 +16515,11 @@
                 <w:lang w:eastAsia="fr-CH"/>
               </w:rPr>
             </w:pPr>
-            <w:proofErr w:type="spellStart"/>
-            <w:r>
-              <w:rPr>
-                <w:lang w:eastAsia="fr-CH"/>
-              </w:rPr>
-              <w:t>Search</w:t>
-            </w:r>
-            <w:proofErr w:type="spellEnd"/>
-            <w:r>
-              <w:rPr>
-                <w:lang w:eastAsia="fr-CH"/>
-              </w:rPr>
-              <w:t xml:space="preserve"> In</w:t>
+            <w:r>
+              <w:rPr>
+                <w:lang w:eastAsia="fr-CH"/>
+              </w:rPr>
+              <w:t>Search size</w:t>
             </w:r>
           </w:p>
         </w:tc>
@@ -16459,19 +16583,11 @@
                 <w:lang w:eastAsia="fr-CH"/>
               </w:rPr>
             </w:pPr>
-            <w:proofErr w:type="spellStart"/>
-            <w:r>
-              <w:rPr>
-                <w:lang w:eastAsia="fr-CH"/>
-              </w:rPr>
-              <w:t>Search</w:t>
-            </w:r>
-            <w:proofErr w:type="spellEnd"/>
-            <w:r>
-              <w:rPr>
-                <w:lang w:eastAsia="fr-CH"/>
-              </w:rPr>
-              <w:t xml:space="preserve"> size</w:t>
+            <w:r>
+              <w:rPr>
+                <w:lang w:eastAsia="fr-CH"/>
+              </w:rPr>
+              <w:t>Search Big</w:t>
             </w:r>
           </w:p>
         </w:tc>
@@ -16535,19 +16651,11 @@
                 <w:lang w:eastAsia="fr-CH"/>
               </w:rPr>
             </w:pPr>
-            <w:proofErr w:type="spellStart"/>
-            <w:r>
-              <w:rPr>
-                <w:lang w:eastAsia="fr-CH"/>
-              </w:rPr>
-              <w:t>Search</w:t>
-            </w:r>
-            <w:proofErr w:type="spellEnd"/>
-            <w:r>
-              <w:rPr>
-                <w:lang w:eastAsia="fr-CH"/>
-              </w:rPr>
-              <w:t xml:space="preserve"> BIG</w:t>
+            <w:r>
+              <w:rPr>
+                <w:lang w:eastAsia="fr-CH"/>
+              </w:rPr>
+              <w:t>Search without</w:t>
             </w:r>
           </w:p>
         </w:tc>
@@ -16611,28 +16719,12 @@
                 <w:lang w:eastAsia="fr-CH"/>
               </w:rPr>
             </w:pPr>
-            <w:proofErr w:type="spellStart"/>
-            <w:r>
-              <w:rPr>
-                <w:lang w:eastAsia="fr-CH"/>
-              </w:rPr>
-              <w:t>Search</w:t>
-            </w:r>
-            <w:proofErr w:type="spellEnd"/>
-            <w:r>
-              <w:rPr>
-                <w:lang w:eastAsia="fr-CH"/>
-              </w:rPr>
-              <w:t xml:space="preserve"> </w:t>
-            </w:r>
-            <w:proofErr w:type="spellStart"/>
-            <w:r>
-              <w:rPr>
-                <w:lang w:eastAsia="fr-CH"/>
-              </w:rPr>
-              <w:t>without</w:t>
-            </w:r>
-            <w:proofErr w:type="spellEnd"/>
+            <w:r>
+              <w:rPr>
+                <w:lang w:eastAsia="fr-CH"/>
+              </w:rPr>
+              <w:t>Open Logiciel</w:t>
+            </w:r>
           </w:p>
         </w:tc>
         <w:tc>
@@ -16699,7 +16791,7 @@
               <w:rPr>
                 <w:lang w:eastAsia="fr-CH"/>
               </w:rPr>
-              <w:t>Open Logiciel</w:t>
+              <w:t>Open Explorer</w:t>
             </w:r>
           </w:p>
         </w:tc>
@@ -16767,84 +16859,8 @@
               <w:rPr>
                 <w:lang w:eastAsia="fr-CH"/>
               </w:rPr>
-              <w:t>Open Explorer</w:t>
-            </w:r>
-          </w:p>
-        </w:tc>
-        <w:tc>
-          <w:tcPr>
-            <w:tcW w:w="1276" w:type="dxa"/>
-          </w:tcPr>
-          <w:p>
-            <w:pPr>
-              <w:rPr>
-                <w:lang w:eastAsia="fr-CH"/>
-              </w:rPr>
-            </w:pPr>
-          </w:p>
-        </w:tc>
-        <w:tc>
-          <w:tcPr>
-            <w:tcW w:w="1516" w:type="dxa"/>
-          </w:tcPr>
-          <w:p>
-            <w:pPr>
-              <w:rPr>
-                <w:lang w:eastAsia="fr-CH"/>
-              </w:rPr>
-            </w:pPr>
-          </w:p>
-        </w:tc>
-        <w:tc>
-          <w:tcPr>
-            <w:tcW w:w="980" w:type="dxa"/>
-          </w:tcPr>
-          <w:p>
-            <w:pPr>
-              <w:rPr>
-                <w:lang w:eastAsia="fr-CH"/>
-              </w:rPr>
-            </w:pPr>
-          </w:p>
-        </w:tc>
-        <w:tc>
-          <w:tcPr>
-            <w:tcW w:w="3441" w:type="dxa"/>
-          </w:tcPr>
-          <w:p>
-            <w:pPr>
-              <w:rPr>
-                <w:lang w:eastAsia="fr-CH"/>
-              </w:rPr>
-            </w:pPr>
-          </w:p>
-        </w:tc>
-      </w:tr>
-      <w:tr>
-        <w:tc>
-          <w:tcPr>
-            <w:tcW w:w="1849" w:type="dxa"/>
-          </w:tcPr>
-          <w:p>
-            <w:pPr>
-              <w:rPr>
-                <w:lang w:eastAsia="fr-CH"/>
-              </w:rPr>
-            </w:pPr>
-            <w:r>
-              <w:rPr>
-                <w:lang w:eastAsia="fr-CH"/>
-              </w:rPr>
-              <w:t xml:space="preserve">Log </w:t>
-            </w:r>
-            <w:proofErr w:type="spellStart"/>
-            <w:r>
-              <w:rPr>
-                <w:lang w:eastAsia="fr-CH"/>
-              </w:rPr>
-              <w:t>Writing</w:t>
-            </w:r>
-            <w:proofErr w:type="spellEnd"/>
+              <w:t>Log Writing</w:t>
+            </w:r>
           </w:p>
         </w:tc>
         <w:tc>
@@ -17060,27 +17076,7 @@
           <w:sz w:val="23"/>
           <w:szCs w:val="23"/>
         </w:rPr>
-        <w:t> Les éventuels login/</w:t>
-      </w:r>
-      <w:proofErr w:type="spellStart"/>
-      <w:r>
-        <w:rPr>
-          <w:rFonts w:ascii="Calibri" w:hAnsi="Calibri" w:cs="Calibri"/>
-          <w:color w:val="000000"/>
-          <w:sz w:val="23"/>
-          <w:szCs w:val="23"/>
-        </w:rPr>
-        <w:t>password</w:t>
-      </w:r>
-      <w:proofErr w:type="spellEnd"/>
-      <w:r>
-        <w:rPr>
-          <w:rFonts w:ascii="Calibri" w:hAnsi="Calibri" w:cs="Calibri"/>
-          <w:color w:val="000000"/>
-          <w:sz w:val="23"/>
-          <w:szCs w:val="23"/>
-        </w:rPr>
-        <w:t xml:space="preserve"> nécessaires pour utiliser le système dans son environnement de développement. </w:t>
+        <w:t xml:space="preserve"> Les éventuels login/password nécessaires pour utiliser le système dans son environnement de développement. </w:t>
       </w:r>
     </w:p>
     <w:p>
@@ -17544,21 +17540,12 @@
         <w:sz w:val="20"/>
       </w:rPr>
     </w:pPr>
-    <w:proofErr w:type="spellStart"/>
     <w:r>
       <w:rPr>
         <w:rFonts w:ascii="Verdana" w:hAnsi="Verdana"/>
         <w:sz w:val="20"/>
       </w:rPr>
-      <w:t>Rossier</w:t>
-    </w:r>
-    <w:proofErr w:type="spellEnd"/>
-    <w:r>
-      <w:rPr>
-        <w:rFonts w:ascii="Verdana" w:hAnsi="Verdana"/>
-        <w:sz w:val="20"/>
-      </w:rPr>
-      <w:t xml:space="preserve"> Quentin </w:t>
+      <w:t xml:space="preserve">Rossier Quentin </w:t>
     </w:r>
     <w:r>
       <w:rPr>
@@ -17728,13 +17715,8 @@
       <w:pStyle w:val="Pieddepage"/>
     </w:pPr>
     <w:r>
-      <w:t xml:space="preserve">Quentin </w:t>
+      <w:t>Quentin Rossier</w:t>
     </w:r>
-    <w:proofErr w:type="spellStart"/>
-    <w:r>
-      <w:t>Rossier</w:t>
-    </w:r>
-    <w:proofErr w:type="spellEnd"/>
     <w:r>
       <w:tab/>
       <w:t>2018</w:t>
@@ -17778,7 +17760,7 @@
         <w:noProof/>
         <w:lang w:val="fr-FR"/>
       </w:rPr>
-      <w:t>20</w:t>
+      <w:t>18</w:t>
     </w:r>
     <w:r>
       <w:rPr>
@@ -18112,7 +18094,7 @@
         <v:path o:extrusionok="f" gradientshapeok="t" o:connecttype="rect"/>
         <o:lock v:ext="edit" aspectratio="t"/>
       </v:shapetype>
-      <v:shape id="_x0000_i1146" type="#_x0000_t75" style="width:10.9pt;height:10.9pt" o:bullet="t">
+      <v:shape id="_x0000_i1161" type="#_x0000_t75" style="width:10.65pt;height:10.65pt" o:bullet="t">
         <v:imagedata r:id="rId1" o:title="clip_image001"/>
       </v:shape>
     </w:pict>
@@ -20245,7 +20227,7 @@
 </file>
 
 <file path=customXml/itemProps1.xml><?xml version="1.0" encoding="utf-8"?>
-<ds:datastoreItem xmlns:ds="http://schemas.openxmlformats.org/officeDocument/2006/customXml" ds:itemID="{F2369C59-F0E4-4442-AC4F-C31E9C7FA53B}">
+<ds:datastoreItem xmlns:ds="http://schemas.openxmlformats.org/officeDocument/2006/customXml" ds:itemID="{3B19302B-BED7-4255-9114-D45DE10E310C}">
   <ds:schemaRefs>
     <ds:schemaRef ds:uri="http://schemas.openxmlformats.org/officeDocument/2006/bibliography"/>
   </ds:schemaRefs>

</xml_diff>